<commit_message>
inversed some efficiency calcs. and cleaning
</commit_message>
<xml_diff>
--- a/documentation/APERC Transport model.docx
+++ b/documentation/APERC Transport model.docx
@@ -50,21 +50,7 @@
         <w:rPr>
           <w:lang w:val="en-US"/>
         </w:rPr>
-        <w:t xml:space="preserve">. The input data has been limited to what was deemed essential. </w:t>
-      </w:r>
-      <w:proofErr w:type="gramStart"/>
-      <w:r>
-        <w:rPr>
-          <w:lang w:val="en-US"/>
-        </w:rPr>
-        <w:t>It’s</w:t>
-      </w:r>
-      <w:proofErr w:type="gramEnd"/>
-      <w:r>
-        <w:rPr>
-          <w:lang w:val="en-US"/>
-        </w:rPr>
-        <w:t xml:space="preserve"> structure is designed to be intuitive, and the code, easy to read.</w:t>
+        <w:t>. The input data has been limited to what was deemed essential. It’s structure is designed to be intuitive, and the code, easy to read.</w:t>
       </w:r>
     </w:p>
     <w:p>
@@ -128,9 +114,9 @@
           <w:noProof/>
         </w:rPr>
         <w:drawing>
-          <wp:inline distT="0" distB="0" distL="0" distR="0" wp14:anchorId="5B9AC0CA" wp14:editId="1618F53B">
-            <wp:extent cx="5731510" cy="3667760"/>
-            <wp:effectExtent l="0" t="0" r="97790" b="27940"/>
+          <wp:inline distT="0" distB="0" distL="0" distR="0" wp14:anchorId="11C3AEC3" wp14:editId="1B141C19">
+            <wp:extent cx="6213232" cy="6858000"/>
+            <wp:effectExtent l="0" t="0" r="92710" b="38100"/>
             <wp:docPr id="1" name="Diagram 1">
               <a:extLst xmlns:a="http://schemas.openxmlformats.org/drawingml/2006/main">
                 <a:ext uri="{FF2B5EF4-FFF2-40B4-BE49-F238E27FC236}">
@@ -158,6 +144,7 @@
         <w:rPr>
           <w:noProof/>
         </w:rPr>
+        <w:lastRenderedPageBreak/>
         <w:drawing>
           <wp:inline distT="0" distB="0" distL="0" distR="0" wp14:anchorId="714D458D" wp14:editId="2FB35C6A">
             <wp:extent cx="5497033" cy="3604437"/>
@@ -280,14 +267,7 @@
         <w:rPr>
           <w:lang w:val="en-US"/>
         </w:rPr>
-        <w:t xml:space="preserve">forecasted year, calculating the values for each year using the values from the year </w:t>
-      </w:r>
-      <w:r>
-        <w:rPr>
-          <w:lang w:val="en-US"/>
-        </w:rPr>
-        <w:lastRenderedPageBreak/>
-        <w:t>before, growth rates</w:t>
+        <w:t>forecasted year, calculating the values for each year using the values from the year before, growth rates</w:t>
       </w:r>
       <w:r>
         <w:rPr>
@@ -324,6 +304,7 @@
         <w:rPr>
           <w:noProof/>
         </w:rPr>
+        <w:lastRenderedPageBreak/>
         <w:drawing>
           <wp:inline distT="0" distB="0" distL="0" distR="0" wp14:anchorId="2C008877" wp14:editId="1BD23877">
             <wp:extent cx="6483350" cy="4800600"/>
@@ -358,21 +339,7 @@
         <w:rPr>
           <w:lang w:val="en-US"/>
         </w:rPr>
-        <w:t xml:space="preserve">Activity, </w:t>
-      </w:r>
-      <w:proofErr w:type="gramStart"/>
-      <w:r>
-        <w:rPr>
-          <w:lang w:val="en-US"/>
-        </w:rPr>
-        <w:t>Energy</w:t>
-      </w:r>
-      <w:proofErr w:type="gramEnd"/>
-      <w:r>
-        <w:rPr>
-          <w:lang w:val="en-US"/>
-        </w:rPr>
-        <w:t xml:space="preserve"> and stocks are the data types that are usually </w:t>
+        <w:t xml:space="preserve">Activity, Energy and stocks are the data types that are usually </w:t>
       </w:r>
       <w:proofErr w:type="spellStart"/>
       <w:r>
@@ -461,39 +428,17 @@
         </w:rPr>
         <w:t xml:space="preserve">of the need for total stocks, total travel km, occupancy rates and so on. </w:t>
       </w:r>
-      <w:proofErr w:type="gramStart"/>
-      <w:r>
-        <w:rPr>
-          <w:lang w:val="en-US"/>
-        </w:rPr>
-        <w:t>As of yet</w:t>
-      </w:r>
-      <w:proofErr w:type="gramEnd"/>
-      <w:r>
-        <w:rPr>
-          <w:lang w:val="en-US"/>
-        </w:rPr>
-        <w:t xml:space="preserve">, there are few central sources of data, </w:t>
-      </w:r>
-      <w:r>
-        <w:rPr>
-          <w:lang w:val="en-US"/>
-        </w:rPr>
-        <w:t>so keeping track of data sources for most datasets is important. (</w:t>
-      </w:r>
-      <w:proofErr w:type="gramStart"/>
-      <w:r>
-        <w:rPr>
-          <w:lang w:val="en-US"/>
-        </w:rPr>
-        <w:t>i.e.</w:t>
-      </w:r>
-      <w:proofErr w:type="gramEnd"/>
-      <w:r>
-        <w:rPr>
-          <w:lang w:val="en-US"/>
-        </w:rPr>
-        <w:t xml:space="preserve"> labelling where travel km for </w:t>
+      <w:r>
+        <w:rPr>
+          <w:lang w:val="en-US"/>
+        </w:rPr>
+        <w:t xml:space="preserve">As of yet, there are few central sources of data, </w:t>
+      </w:r>
+      <w:r>
+        <w:rPr>
+          <w:lang w:val="en-US"/>
+        </w:rPr>
+        <w:t xml:space="preserve">so keeping track of data sources for most datasets is important. (i.e. labelling where travel km for </w:t>
       </w:r>
       <w:r>
         <w:rPr>
@@ -532,19 +477,11 @@
         </w:rPr>
         <w:t xml:space="preserve">user of the transport model to acquire and use new data because this data </w:t>
       </w:r>
-      <w:proofErr w:type="gramStart"/>
-      <w:r>
-        <w:rPr>
-          <w:lang w:val="en-US"/>
-        </w:rPr>
-        <w:t>are</w:t>
-      </w:r>
-      <w:proofErr w:type="gramEnd"/>
-      <w:r>
-        <w:rPr>
-          <w:lang w:val="en-US"/>
-        </w:rPr>
-        <w:t xml:space="preserve"> usually of different formats </w:t>
+      <w:r>
+        <w:rPr>
+          <w:lang w:val="en-US"/>
+        </w:rPr>
+        <w:t xml:space="preserve">are usually of different formats </w:t>
       </w:r>
       <w:r>
         <w:rPr>
@@ -696,21 +633,7 @@
         <w:rPr>
           <w:lang w:val="en-US"/>
         </w:rPr>
-        <w:t xml:space="preserve">There is consideration of working with iTEM to build </w:t>
-      </w:r>
-      <w:proofErr w:type="gramStart"/>
-      <w:r>
-        <w:rPr>
-          <w:lang w:val="en-US"/>
-        </w:rPr>
-        <w:t>a</w:t>
-      </w:r>
-      <w:proofErr w:type="gramEnd"/>
-      <w:r>
-        <w:rPr>
-          <w:lang w:val="en-US"/>
-        </w:rPr>
-        <w:t xml:space="preserve"> </w:t>
+        <w:t xml:space="preserve">There is consideration of working with iTEM to build a </w:t>
       </w:r>
       <w:r>
         <w:rPr>
@@ -1583,25 +1506,7 @@
                 <w:color w:val="000000"/>
                 <w:lang w:val="en-US"/>
               </w:rPr>
-              <w:t xml:space="preserve">Any fuel type used in the transport system. Fuel type named using the APERC naming conventions. The mappings for these to other naming conventions used in APERC should be </w:t>
-            </w:r>
-            <w:proofErr w:type="gramStart"/>
-            <w:r>
-              <w:rPr>
-                <w:rFonts w:ascii="Calibri" w:eastAsia="Times New Roman" w:hAnsi="Calibri" w:cs="Calibri"/>
-                <w:color w:val="000000"/>
-                <w:lang w:val="en-US"/>
-              </w:rPr>
-              <w:t>in .</w:t>
-            </w:r>
-            <w:proofErr w:type="gramEnd"/>
-            <w:r>
-              <w:rPr>
-                <w:rFonts w:ascii="Calibri" w:eastAsia="Times New Roman" w:hAnsi="Calibri" w:cs="Calibri"/>
-                <w:color w:val="000000"/>
-                <w:lang w:val="en-US"/>
-              </w:rPr>
-              <w:t>/config/utilities/</w:t>
+              <w:t>Any fuel type used in the transport system. Fuel type named using the APERC naming conventions. The mappings for these to other naming conventions used in APERC should be in ./config/utilities/</w:t>
             </w:r>
           </w:p>
         </w:tc>
@@ -2235,21 +2140,34 @@
               <w:rPr>
                 <w:lang w:val="en-US"/>
               </w:rPr>
-              <w:t xml:space="preserve">The efficiency for the average new vehicle introduced to the vehicle stocks </w:t>
+              <w:t xml:space="preserve">Defined for the base year only. Then each year it is adjusted by the </w:t>
             </w:r>
-            <w:proofErr w:type="gramStart"/>
+            <w:proofErr w:type="spellStart"/>
             <w:r>
               <w:rPr>
                 <w:lang w:val="en-US"/>
               </w:rPr>
-              <w:t>in a given year</w:t>
+              <w:t>new_vehicle_efficiency_growth</w:t>
             </w:r>
-            <w:proofErr w:type="gramEnd"/>
+            <w:proofErr w:type="spellEnd"/>
             <w:r>
               <w:rPr>
                 <w:lang w:val="en-US"/>
               </w:rPr>
-              <w:t>.</w:t>
+              <w:t xml:space="preserve"> value. </w:t>
+            </w:r>
+          </w:p>
+          <w:p>
+            <w:pPr>
+              <w:rPr>
+                <w:lang w:val="en-US"/>
+              </w:rPr>
+            </w:pPr>
+            <w:r>
+              <w:rPr>
+                <w:lang w:val="en-US"/>
+              </w:rPr>
+              <w:t>It is the efficiency for the average new vehicle introduced to the vehicle stocks each year, by economy, year, transport type, vehicle type and drive type. Efficiency is calculated as the travel km / energy use. So the higher the efficiency value, the ‘more efficient’ the vehicle is.</w:t>
             </w:r>
           </w:p>
         </w:tc>
@@ -2422,21 +2340,7 @@
               <w:rPr>
                 <w:lang w:val="en-US"/>
               </w:rPr>
-              <w:t xml:space="preserve">The share of a certain fuel type used in a certain drive type, for a certain vehicle type. This is focused on the supply </w:t>
-            </w:r>
-            <w:proofErr w:type="gramStart"/>
-            <w:r>
-              <w:rPr>
-                <w:lang w:val="en-US"/>
-              </w:rPr>
-              <w:t>side</w:t>
-            </w:r>
-            <w:proofErr w:type="gramEnd"/>
-            <w:r>
-              <w:rPr>
-                <w:lang w:val="en-US"/>
-              </w:rPr>
-              <w:t xml:space="preserve"> so it is only focused on the </w:t>
+              <w:t xml:space="preserve">The share of a certain fuel type used in a certain drive type, for a certain vehicle type. This is focused on the supply side so it is only focused on the </w:t>
             </w:r>
             <w:r>
               <w:rPr>
@@ -2811,21 +2715,7 @@
               <w:rPr>
                 <w:lang w:val="en-US"/>
               </w:rPr>
-              <w:t xml:space="preserve"> is </w:t>
-            </w:r>
-            <w:proofErr w:type="gramStart"/>
-            <w:r>
-              <w:rPr>
-                <w:lang w:val="en-US"/>
-              </w:rPr>
-              <w:t>negative</w:t>
-            </w:r>
-            <w:proofErr w:type="gramEnd"/>
-            <w:r>
-              <w:rPr>
-                <w:lang w:val="en-US"/>
-              </w:rPr>
-              <w:t xml:space="preserve"> then we have too many preexisting stocks. In this case, we will assume that the absolute amount of this negative value of new stocks needed will sit in surplus.</w:t>
+              <w:t xml:space="preserve"> is negative then we have too many preexisting stocks. In this case, we will assume that the absolute amount of this negative value of new stocks needed will sit in surplus.</w:t>
             </w:r>
             <w:r>
               <w:rPr>
@@ -2858,6 +2748,7 @@
               <w:rPr>
                 <w:lang w:val="en-US"/>
               </w:rPr>
+              <w:lastRenderedPageBreak/>
               <w:tab/>
             </w:r>
             <w:r>
@@ -2902,7 +2793,7 @@
               <w:rPr>
                 <w:lang w:val="en-US"/>
               </w:rPr>
-              <w:t>Efficiency</w:t>
+              <w:t>Efficiency of surplus stocks</w:t>
             </w:r>
           </w:p>
         </w:tc>
@@ -2916,6 +2807,12 @@
                 <w:lang w:val="en-US"/>
               </w:rPr>
             </w:pPr>
+            <w:r>
+              <w:rPr>
+                <w:lang w:val="en-US"/>
+              </w:rPr>
+              <w:t xml:space="preserve">It is important we keep track of this for the surplus stocks. </w:t>
+            </w:r>
           </w:p>
         </w:tc>
       </w:tr>
@@ -3000,49 +2897,7 @@
               <w:rPr>
                 <w:lang w:val="en-US"/>
               </w:rPr>
-              <w:t xml:space="preserve">The share of </w:t>
-            </w:r>
-            <w:r>
-              <w:rPr>
-                <w:lang w:val="en-US"/>
-              </w:rPr>
-              <w:t xml:space="preserve">drive types for each </w:t>
-            </w:r>
-            <w:r>
-              <w:rPr>
-                <w:lang w:val="en-US"/>
-              </w:rPr>
-              <w:t>vehicle</w:t>
-            </w:r>
-            <w:r>
-              <w:rPr>
-                <w:lang w:val="en-US"/>
-              </w:rPr>
-              <w:t xml:space="preserve"> type</w:t>
-            </w:r>
-            <w:r>
-              <w:rPr>
-                <w:lang w:val="en-US"/>
-              </w:rPr>
-              <w:t xml:space="preserve"> sold</w:t>
-            </w:r>
-            <w:r>
-              <w:rPr>
-                <w:lang w:val="en-US"/>
-              </w:rPr>
-              <w:t xml:space="preserve">, normalized so the sum of shares for each </w:t>
-            </w:r>
-            <w:r>
-              <w:rPr>
-                <w:lang w:val="en-US"/>
-              </w:rPr>
-              <w:t>transport</w:t>
-            </w:r>
-            <w:r>
-              <w:rPr>
-                <w:lang w:val="en-US"/>
-              </w:rPr>
-              <w:t xml:space="preserve"> type sums to 1.</w:t>
+              <w:t>The share of drive types for each vehicle type sold, normalized so the sum of shares for each transport type sums to 1.</w:t>
             </w:r>
           </w:p>
         </w:tc>
@@ -3235,21 +3090,12 @@
           <w:lang w:val="en-US"/>
         </w:rPr>
       </w:pPr>
-      <w:proofErr w:type="gramStart"/>
       <w:r>
         <w:rPr>
           <w:u w:val="single"/>
           <w:lang w:val="en-US"/>
         </w:rPr>
-        <w:t>So</w:t>
-      </w:r>
-      <w:proofErr w:type="gramEnd"/>
-      <w:r>
-        <w:rPr>
-          <w:u w:val="single"/>
-          <w:lang w:val="en-US"/>
-        </w:rPr>
-        <w:t xml:space="preserve"> the outputs are:</w:t>
+        <w:t>So the outputs are:</w:t>
       </w:r>
     </w:p>
     <w:p>
@@ -3285,7 +3131,6 @@
         <w:t xml:space="preserve">by transport type, vehicle type and drive </w:t>
       </w:r>
       <w:proofErr w:type="spellStart"/>
-      <w:proofErr w:type="gramStart"/>
       <w:r>
         <w:rPr>
           <w:lang w:val="en-US"/>
@@ -3299,7 +3144,6 @@
         <w:t>Please</w:t>
       </w:r>
       <w:proofErr w:type="spellEnd"/>
-      <w:proofErr w:type="gramEnd"/>
       <w:r>
         <w:rPr>
           <w:lang w:val="en-US"/>
@@ -3608,19 +3452,11 @@
           <w:lang w:val="en-AU"/>
         </w:rPr>
       </w:pPr>
-      <w:proofErr w:type="gramStart"/>
       <w:r>
         <w:rPr>
           <w:lang w:val="en-AU"/>
         </w:rPr>
-        <w:t>Generally</w:t>
-      </w:r>
-      <w:proofErr w:type="gramEnd"/>
-      <w:r>
-        <w:rPr>
-          <w:lang w:val="en-AU"/>
-        </w:rPr>
-        <w:t xml:space="preserve"> it seems the models have the same inputs</w:t>
+        <w:t>Generally it seems the models have the same inputs</w:t>
       </w:r>
       <w:r>
         <w:rPr>
@@ -3683,23 +3519,7 @@
           <w:highlight w:val="yellow"/>
           <w:lang w:val="en-AU"/>
         </w:rPr>
-        <w:t xml:space="preserve">Below is a graph of total stocks, </w:t>
-      </w:r>
-      <w:proofErr w:type="gramStart"/>
-      <w:r>
-        <w:rPr>
-          <w:highlight w:val="yellow"/>
-          <w:lang w:val="en-AU"/>
-        </w:rPr>
-        <w:t>activity</w:t>
-      </w:r>
-      <w:proofErr w:type="gramEnd"/>
-      <w:r>
-        <w:rPr>
-          <w:highlight w:val="yellow"/>
-          <w:lang w:val="en-AU"/>
-        </w:rPr>
-        <w:t xml:space="preserve"> and energy </w:t>
+        <w:t xml:space="preserve">Below is a graph of total stocks, activity and energy </w:t>
       </w:r>
       <w:r>
         <w:rPr>
@@ -3783,7 +3603,6 @@
         <w:rPr>
           <w:lang w:val="en-US"/>
         </w:rPr>
-        <w:lastRenderedPageBreak/>
         <w:t xml:space="preserve">Big effort is being put towards developing easy-to-use plotting of charts I expect I will use often. </w:t>
       </w:r>
     </w:p>
@@ -3935,16 +3754,8 @@
         <w:rPr>
           <w:lang w:val="en-US"/>
         </w:rPr>
-        <w:t xml:space="preserve">. Perhaps we could see if there are any estimates already done within APERC for historical data. </w:t>
-      </w:r>
-      <w:proofErr w:type="gramStart"/>
-      <w:r>
-        <w:rPr>
-          <w:lang w:val="en-US"/>
-        </w:rPr>
-        <w:t>Otherwise</w:t>
-      </w:r>
-      <w:proofErr w:type="gramEnd"/>
+        <w:t>. Perhaps we could see if there are any estimates already done within APERC for historical data. Otherwise</w:t>
+      </w:r>
       <w:r>
         <w:rPr>
           <w:lang w:val="en-US"/>
@@ -4016,14 +3827,12 @@
         </w:rPr>
         <w:t xml:space="preserve">for an economy to reach its goals, </w:t>
       </w:r>
-      <w:proofErr w:type="gramStart"/>
       <w:r>
         <w:rPr>
           <w:lang w:val="en-US"/>
         </w:rPr>
         <w:t>e.g.</w:t>
       </w:r>
-      <w:proofErr w:type="gramEnd"/>
       <w:r>
         <w:rPr>
           <w:lang w:val="en-US"/>
@@ -4046,21 +3855,7 @@
         <w:rPr>
           <w:lang w:val="en-US"/>
         </w:rPr>
-        <w:t xml:space="preserve">battery shortages are </w:t>
-      </w:r>
-      <w:proofErr w:type="gramStart"/>
-      <w:r>
-        <w:rPr>
-          <w:lang w:val="en-US"/>
-        </w:rPr>
-        <w:t>looked into</w:t>
-      </w:r>
-      <w:proofErr w:type="gramEnd"/>
-      <w:r>
-        <w:rPr>
-          <w:lang w:val="en-US"/>
-        </w:rPr>
-        <w:t xml:space="preserve">. </w:t>
+        <w:t xml:space="preserve">battery shortages are looked into. </w:t>
       </w:r>
     </w:p>
     <w:p>
@@ -4116,6 +3911,1852 @@
         </w:rPr>
         <w:t xml:space="preserve"> </w:t>
       </w:r>
+    </w:p>
+    <w:p>
+      <w:pPr>
+        <w:rPr>
+          <w:lang w:val="en-US"/>
+        </w:rPr>
+      </w:pPr>
+    </w:p>
+    <w:p>
+      <w:pPr>
+        <w:pStyle w:val="Heading1"/>
+        <w:rPr>
+          <w:lang w:val="en-US"/>
+        </w:rPr>
+      </w:pPr>
+      <w:r>
+        <w:rPr>
+          <w:lang w:val="en-US"/>
+        </w:rPr>
+        <w:t xml:space="preserve"> Working with iTEM to develop a sustainable input data source</w:t>
+      </w:r>
+    </w:p>
+    <w:p>
+      <w:pPr>
+        <w:rPr>
+          <w:lang w:val="en-US"/>
+        </w:rPr>
+      </w:pPr>
+      <w:hyperlink r:id="rId26" w:history="1">
+        <w:r>
+          <w:rPr>
+            <w:rStyle w:val="Hyperlink"/>
+            <w:lang w:val="en-US"/>
+          </w:rPr>
+          <w:t>Website</w:t>
+        </w:r>
+      </w:hyperlink>
+    </w:p>
+    <w:p>
+      <w:pPr>
+        <w:rPr>
+          <w:lang w:val="en-US"/>
+        </w:rPr>
+      </w:pPr>
+      <w:hyperlink r:id="rId27" w:history="1">
+        <w:r>
+          <w:rPr>
+            <w:rStyle w:val="Hyperlink"/>
+            <w:lang w:val="en-US"/>
+          </w:rPr>
+          <w:t>Transport energy database</w:t>
+        </w:r>
+      </w:hyperlink>
+    </w:p>
+    <w:p>
+      <w:pPr>
+        <w:rPr>
+          <w:lang w:val="en-US"/>
+        </w:rPr>
+      </w:pPr>
+      <w:r>
+        <w:rPr>
+          <w:lang w:val="en-US"/>
+        </w:rPr>
+        <w:t xml:space="preserve">After talking to the leaders of this project they instructed that I should post an issue in the GitHub so that they could see how they could help as well as provide the database with a task and a way for </w:t>
+      </w:r>
+      <w:proofErr w:type="spellStart"/>
+      <w:r>
+        <w:rPr>
+          <w:lang w:val="en-US"/>
+        </w:rPr>
+        <w:t>it’s</w:t>
+      </w:r>
+      <w:proofErr w:type="spellEnd"/>
+      <w:r>
+        <w:rPr>
+          <w:lang w:val="en-US"/>
+        </w:rPr>
+        <w:t xml:space="preserve"> activity to show up on google etc.</w:t>
+      </w:r>
+    </w:p>
+    <w:p>
+      <w:pPr>
+        <w:pStyle w:val="Heading1"/>
+        <w:rPr>
+          <w:lang w:val="en-US"/>
+        </w:rPr>
+      </w:pPr>
+      <w:r>
+        <w:rPr>
+          <w:lang w:val="en-US"/>
+        </w:rPr>
+        <w:t>My self-introduction on the iTEM Slack channel:</w:t>
+      </w:r>
+    </w:p>
+    <w:p>
+      <w:pPr>
+        <w:rPr>
+          <w:lang w:val="en-US"/>
+        </w:rPr>
+      </w:pPr>
+      <w:r>
+        <w:rPr>
+          <w:lang w:val="en-US"/>
+        </w:rPr>
+        <w:t>Hi all,</w:t>
+      </w:r>
+    </w:p>
+    <w:p>
+      <w:pPr>
+        <w:rPr>
+          <w:lang w:val="en-US"/>
+        </w:rPr>
+      </w:pPr>
+      <w:r>
+        <w:rPr>
+          <w:lang w:val="en-US"/>
+        </w:rPr>
+        <w:t xml:space="preserve">I just wanted to introduce myself as someone new to this group and the transport modeler at </w:t>
+      </w:r>
+      <w:hyperlink r:id="rId28" w:history="1">
+        <w:r>
+          <w:rPr>
+            <w:rStyle w:val="Hyperlink"/>
+            <w:lang w:val="en-US"/>
+          </w:rPr>
+          <w:t>APERC</w:t>
+        </w:r>
+      </w:hyperlink>
+      <w:r>
+        <w:rPr>
+          <w:lang w:val="en-US"/>
+        </w:rPr>
+        <w:t>. I wanted to become a part of this group to better learn how to do my modelling and if there is any way, help others. For me the transport database has a lot of potential to reduce time updating data.</w:t>
+      </w:r>
+    </w:p>
+    <w:p>
+      <w:pPr>
+        <w:rPr>
+          <w:lang w:val="en-US"/>
+        </w:rPr>
+      </w:pPr>
+      <w:r>
+        <w:rPr>
+          <w:lang w:val="en-US"/>
+        </w:rPr>
+        <w:lastRenderedPageBreak/>
+        <w:t>And here is the transport model I have recently built.</w:t>
+      </w:r>
+      <w:r>
+        <w:rPr>
+          <w:lang w:val="en-US"/>
+        </w:rPr>
+        <w:t xml:space="preserve"> It’s a relatively simple</w:t>
+      </w:r>
+      <w:r>
+        <w:rPr>
+          <w:lang w:val="en-US"/>
+        </w:rPr>
+        <w:t xml:space="preserve"> </w:t>
+      </w:r>
+      <w:r>
+        <w:rPr>
+          <w:lang w:val="en-US"/>
+        </w:rPr>
+        <w:t xml:space="preserve">I think, designed for the APERC focus on knowledge based modelling. </w:t>
+      </w:r>
+      <w:proofErr w:type="spellStart"/>
+      <w:r>
+        <w:rPr>
+          <w:lang w:val="en-US"/>
+        </w:rPr>
+        <w:t>The</w:t>
+      </w:r>
+      <w:proofErr w:type="spellEnd"/>
+      <w:r>
+        <w:rPr>
+          <w:lang w:val="en-US"/>
+        </w:rPr>
+        <w:t xml:space="preserve"> intention was to build a tool that is suited to being reused for consecutive outlooks, many scenarios, and future researchers. It’s still a work in progress but if you want to talk about it, give advice or even use it, please feel free.   </w:t>
+      </w:r>
+    </w:p>
+    <w:p>
+      <w:pPr>
+        <w:pStyle w:val="Heading1"/>
+        <w:rPr>
+          <w:lang w:val="en-US"/>
+        </w:rPr>
+      </w:pPr>
+      <w:r>
+        <w:rPr>
+          <w:lang w:val="en-US"/>
+        </w:rPr>
+        <w:t>My post:</w:t>
+      </w:r>
+    </w:p>
+    <w:p>
+      <w:pPr>
+        <w:pStyle w:val="NormalWeb"/>
+        <w:spacing w:before="0" w:beforeAutospacing="0" w:after="0" w:afterAutospacing="0"/>
+        <w:rPr>
+          <w:rFonts w:ascii="Calibri" w:hAnsi="Calibri" w:cs="Calibri"/>
+          <w:sz w:val="22"/>
+          <w:szCs w:val="22"/>
+        </w:rPr>
+      </w:pPr>
+      <w:r>
+        <w:rPr>
+          <w:rFonts w:ascii="Calibri" w:hAnsi="Calibri" w:cs="Calibri"/>
+          <w:sz w:val="22"/>
+          <w:szCs w:val="22"/>
+        </w:rPr>
+        <w:t xml:space="preserve">Hi I have been trying to use the iTEM database to gather input data for our APERC transport model. </w:t>
+      </w:r>
+    </w:p>
+    <w:p>
+      <w:pPr>
+        <w:pStyle w:val="NormalWeb"/>
+        <w:spacing w:before="0" w:beforeAutospacing="0" w:after="0" w:afterAutospacing="0"/>
+        <w:rPr>
+          <w:rFonts w:ascii="Calibri" w:hAnsi="Calibri" w:cs="Calibri"/>
+          <w:sz w:val="22"/>
+          <w:szCs w:val="22"/>
+        </w:rPr>
+      </w:pPr>
+      <w:r>
+        <w:rPr>
+          <w:rFonts w:ascii="Calibri" w:hAnsi="Calibri" w:cs="Calibri"/>
+          <w:sz w:val="22"/>
+          <w:szCs w:val="22"/>
+        </w:rPr>
+        <w:t> </w:t>
+      </w:r>
+    </w:p>
+    <w:p>
+      <w:pPr>
+        <w:pStyle w:val="NormalWeb"/>
+        <w:spacing w:before="0" w:beforeAutospacing="0" w:after="0" w:afterAutospacing="0"/>
+        <w:rPr>
+          <w:rFonts w:ascii="Calibri" w:hAnsi="Calibri" w:cs="Calibri"/>
+          <w:sz w:val="22"/>
+          <w:szCs w:val="22"/>
+        </w:rPr>
+      </w:pPr>
+      <w:r>
+        <w:rPr>
+          <w:rFonts w:ascii="Calibri" w:hAnsi="Calibri" w:cs="Calibri"/>
+          <w:sz w:val="22"/>
+          <w:szCs w:val="22"/>
+        </w:rPr>
+        <w:t xml:space="preserve">To help guide your understanding of what a potential user is looking for, I have detailed our data needs below. I have also shown: </w:t>
+      </w:r>
+    </w:p>
+    <w:p>
+      <w:pPr>
+        <w:pStyle w:val="NormalWeb"/>
+        <w:numPr>
+          <w:ilvl w:val="0"/>
+          <w:numId w:val="5"/>
+        </w:numPr>
+        <w:spacing w:before="0" w:beforeAutospacing="0" w:after="0" w:afterAutospacing="0"/>
+        <w:rPr>
+          <w:rFonts w:ascii="Calibri" w:hAnsi="Calibri" w:cs="Calibri"/>
+          <w:sz w:val="22"/>
+          <w:szCs w:val="22"/>
+        </w:rPr>
+      </w:pPr>
+      <w:r>
+        <w:rPr>
+          <w:rFonts w:ascii="Calibri" w:hAnsi="Calibri" w:cs="Calibri"/>
+          <w:sz w:val="22"/>
+          <w:szCs w:val="22"/>
+        </w:rPr>
+        <w:t>What data you do have that I need</w:t>
+      </w:r>
+    </w:p>
+    <w:p>
+      <w:pPr>
+        <w:pStyle w:val="NormalWeb"/>
+        <w:numPr>
+          <w:ilvl w:val="0"/>
+          <w:numId w:val="5"/>
+        </w:numPr>
+        <w:spacing w:before="0" w:beforeAutospacing="0" w:after="0" w:afterAutospacing="0"/>
+        <w:rPr>
+          <w:rFonts w:ascii="Calibri" w:hAnsi="Calibri" w:cs="Calibri"/>
+          <w:sz w:val="22"/>
+          <w:szCs w:val="22"/>
+        </w:rPr>
+      </w:pPr>
+      <w:r>
+        <w:rPr>
+          <w:rFonts w:ascii="Calibri" w:hAnsi="Calibri" w:cs="Calibri"/>
+          <w:sz w:val="22"/>
+          <w:szCs w:val="22"/>
+        </w:rPr>
+        <w:t>Everything else I know where to find</w:t>
+      </w:r>
+    </w:p>
+    <w:p>
+      <w:pPr>
+        <w:pStyle w:val="NormalWeb"/>
+        <w:numPr>
+          <w:ilvl w:val="0"/>
+          <w:numId w:val="5"/>
+        </w:numPr>
+        <w:spacing w:before="0" w:beforeAutospacing="0" w:after="0" w:afterAutospacing="0"/>
+        <w:rPr>
+          <w:rFonts w:ascii="Calibri" w:hAnsi="Calibri" w:cs="Calibri"/>
+          <w:sz w:val="22"/>
+          <w:szCs w:val="22"/>
+        </w:rPr>
+      </w:pPr>
+      <w:r>
+        <w:rPr>
+          <w:rFonts w:ascii="Calibri" w:hAnsi="Calibri" w:cs="Calibri"/>
+          <w:sz w:val="22"/>
+          <w:szCs w:val="22"/>
+        </w:rPr>
+        <w:t>What I don’t know how to find</w:t>
+      </w:r>
+    </w:p>
+    <w:p>
+      <w:pPr>
+        <w:pStyle w:val="NormalWeb"/>
+        <w:spacing w:before="0" w:beforeAutospacing="0" w:after="0" w:afterAutospacing="0"/>
+        <w:rPr>
+          <w:rFonts w:ascii="Calibri" w:hAnsi="Calibri" w:cs="Calibri"/>
+          <w:sz w:val="22"/>
+          <w:szCs w:val="22"/>
+        </w:rPr>
+      </w:pPr>
+    </w:p>
+    <w:p>
+      <w:pPr>
+        <w:pStyle w:val="NormalWeb"/>
+        <w:spacing w:before="0" w:beforeAutospacing="0" w:after="0" w:afterAutospacing="0"/>
+        <w:rPr>
+          <w:rFonts w:ascii="Calibri" w:hAnsi="Calibri" w:cs="Calibri"/>
+          <w:sz w:val="22"/>
+          <w:szCs w:val="22"/>
+        </w:rPr>
+      </w:pPr>
+      <w:r>
+        <w:rPr>
+          <w:rFonts w:ascii="Calibri" w:hAnsi="Calibri" w:cs="Calibri"/>
+          <w:sz w:val="22"/>
+          <w:szCs w:val="22"/>
+        </w:rPr>
+        <w:t>I know there is a lot there. Also for the data I don’t know how to find, I don’t want this to result in a lot of individual links to reports or single-country databases, this will take too much of your time and can be solved by a quick google from me. I am just hoping that there may be locations to find large sets of this data, say for multiple economies.</w:t>
+      </w:r>
+    </w:p>
+    <w:p>
+      <w:pPr>
+        <w:pStyle w:val="NormalWeb"/>
+        <w:spacing w:before="0" w:beforeAutospacing="0" w:after="0" w:afterAutospacing="0"/>
+        <w:rPr>
+          <w:rFonts w:ascii="Calibri" w:hAnsi="Calibri" w:cs="Calibri"/>
+          <w:sz w:val="22"/>
+          <w:szCs w:val="22"/>
+        </w:rPr>
+      </w:pPr>
+    </w:p>
+    <w:p>
+      <w:pPr>
+        <w:pStyle w:val="Heading2"/>
+        <w:spacing w:before="0"/>
+        <w:rPr>
+          <w:rFonts w:ascii="Calibri" w:hAnsi="Calibri" w:cs="Calibri"/>
+          <w:color w:val="2E75B5"/>
+          <w:sz w:val="28"/>
+          <w:szCs w:val="28"/>
+        </w:rPr>
+      </w:pPr>
+      <w:r>
+        <w:rPr>
+          <w:rFonts w:ascii="Calibri" w:hAnsi="Calibri" w:cs="Calibri"/>
+          <w:color w:val="2E75B5"/>
+          <w:sz w:val="28"/>
+          <w:szCs w:val="28"/>
+        </w:rPr>
+        <w:t>Countries</w:t>
+      </w:r>
+    </w:p>
+    <w:p>
+      <w:pPr>
+        <w:pStyle w:val="NormalWeb"/>
+        <w:spacing w:before="0" w:beforeAutospacing="0" w:after="0" w:afterAutospacing="0"/>
+        <w:rPr>
+          <w:rFonts w:ascii="Calibri" w:hAnsi="Calibri" w:cs="Calibri"/>
+          <w:sz w:val="22"/>
+          <w:szCs w:val="22"/>
+        </w:rPr>
+      </w:pPr>
+      <w:r>
+        <w:rPr>
+          <w:rFonts w:ascii="Calibri" w:hAnsi="Calibri" w:cs="Calibri"/>
+          <w:sz w:val="22"/>
+          <w:szCs w:val="22"/>
+        </w:rPr>
+        <w:t>Because I am doing research on the APEC region, these are the economies we focus on:</w:t>
+      </w:r>
+    </w:p>
+    <w:p>
+      <w:pPr>
+        <w:pStyle w:val="NormalWeb"/>
+        <w:spacing w:before="0" w:beforeAutospacing="0" w:after="0" w:afterAutospacing="0"/>
+        <w:rPr>
+          <w:rFonts w:ascii="Calibri" w:hAnsi="Calibri" w:cs="Calibri"/>
+          <w:sz w:val="22"/>
+          <w:szCs w:val="22"/>
+        </w:rPr>
+      </w:pPr>
+      <w:r>
+        <w:rPr>
+          <w:rFonts w:ascii="Calibri" w:hAnsi="Calibri" w:cs="Calibri"/>
+          <w:sz w:val="22"/>
+          <w:szCs w:val="22"/>
+        </w:rPr>
+        <w:t>Australia, Brunei Darussalam, Canada, Chile, China, Hong Kong, Indonesia, Japan, Korea, Malaysia, Mexico, New Zealand, Papua New Guinea, Peru, Philippines, Russia, Singapore, Chinese Taipei, Thailand, USA, Viet Nam</w:t>
+      </w:r>
+    </w:p>
+    <w:p>
+      <w:pPr>
+        <w:pStyle w:val="NormalWeb"/>
+        <w:spacing w:before="0" w:beforeAutospacing="0" w:after="0" w:afterAutospacing="0"/>
+        <w:rPr>
+          <w:rFonts w:ascii="Calibri" w:hAnsi="Calibri" w:cs="Calibri"/>
+          <w:sz w:val="22"/>
+          <w:szCs w:val="22"/>
+        </w:rPr>
+      </w:pPr>
+      <w:r>
+        <w:rPr>
+          <w:rFonts w:ascii="Calibri" w:hAnsi="Calibri" w:cs="Calibri"/>
+          <w:sz w:val="22"/>
+          <w:szCs w:val="22"/>
+        </w:rPr>
+        <w:t> </w:t>
+      </w:r>
+    </w:p>
+    <w:p>
+      <w:pPr>
+        <w:pStyle w:val="Heading2"/>
+        <w:spacing w:before="0"/>
+        <w:rPr>
+          <w:rFonts w:ascii="Calibri" w:hAnsi="Calibri" w:cs="Calibri"/>
+          <w:color w:val="2E75B5"/>
+          <w:sz w:val="28"/>
+          <w:szCs w:val="28"/>
+        </w:rPr>
+      </w:pPr>
+      <w:r>
+        <w:rPr>
+          <w:rFonts w:ascii="Calibri" w:hAnsi="Calibri" w:cs="Calibri"/>
+          <w:color w:val="2E75B5"/>
+          <w:sz w:val="28"/>
+          <w:szCs w:val="28"/>
+        </w:rPr>
+        <w:t>Years:</w:t>
+      </w:r>
+    </w:p>
+    <w:p>
+      <w:pPr>
+        <w:pStyle w:val="NormalWeb"/>
+        <w:numPr>
+          <w:ilvl w:val="0"/>
+          <w:numId w:val="2"/>
+        </w:numPr>
+        <w:spacing w:before="0" w:beforeAutospacing="0" w:after="0" w:afterAutospacing="0"/>
+        <w:rPr>
+          <w:rFonts w:ascii="Calibri" w:hAnsi="Calibri" w:cs="Calibri"/>
+          <w:sz w:val="22"/>
+          <w:szCs w:val="22"/>
+        </w:rPr>
+      </w:pPr>
+      <w:r>
+        <w:rPr>
+          <w:rFonts w:ascii="Calibri" w:hAnsi="Calibri" w:cs="Calibri"/>
+          <w:sz w:val="22"/>
+          <w:szCs w:val="22"/>
+        </w:rPr>
+        <w:t xml:space="preserve">2019 (no COVID pandemic) </w:t>
+      </w:r>
+    </w:p>
+    <w:p>
+      <w:pPr>
+        <w:pStyle w:val="NormalWeb"/>
+        <w:numPr>
+          <w:ilvl w:val="0"/>
+          <w:numId w:val="2"/>
+        </w:numPr>
+        <w:spacing w:before="0" w:beforeAutospacing="0" w:after="0" w:afterAutospacing="0"/>
+        <w:rPr>
+          <w:rFonts w:ascii="Calibri" w:hAnsi="Calibri" w:cs="Calibri"/>
+          <w:sz w:val="22"/>
+          <w:szCs w:val="22"/>
+        </w:rPr>
+      </w:pPr>
+      <w:r>
+        <w:rPr>
+          <w:rFonts w:ascii="Calibri" w:hAnsi="Calibri" w:cs="Calibri"/>
+          <w:sz w:val="22"/>
+          <w:szCs w:val="22"/>
+        </w:rPr>
+        <w:t>and then as many years after that (especially to identify effect of COVID pandemic). This is to provide a base year for our forecasts.</w:t>
+      </w:r>
+    </w:p>
+    <w:p>
+      <w:pPr>
+        <w:pStyle w:val="NormalWeb"/>
+        <w:spacing w:before="0" w:beforeAutospacing="0" w:after="0" w:afterAutospacing="0"/>
+        <w:rPr>
+          <w:rFonts w:ascii="Calibri" w:hAnsi="Calibri" w:cs="Calibri"/>
+          <w:sz w:val="22"/>
+          <w:szCs w:val="22"/>
+        </w:rPr>
+      </w:pPr>
+      <w:r>
+        <w:rPr>
+          <w:rFonts w:ascii="Calibri" w:hAnsi="Calibri" w:cs="Calibri"/>
+          <w:sz w:val="22"/>
+          <w:szCs w:val="22"/>
+        </w:rPr>
+        <w:t> </w:t>
+      </w:r>
+    </w:p>
+    <w:p>
+      <w:pPr>
+        <w:pStyle w:val="Heading2"/>
+        <w:spacing w:before="0"/>
+        <w:rPr>
+          <w:rFonts w:ascii="Calibri" w:hAnsi="Calibri" w:cs="Calibri"/>
+          <w:color w:val="2E75B5"/>
+          <w:sz w:val="28"/>
+          <w:szCs w:val="28"/>
+        </w:rPr>
+      </w:pPr>
+      <w:r>
+        <w:rPr>
+          <w:rFonts w:ascii="Calibri" w:hAnsi="Calibri" w:cs="Calibri"/>
+          <w:color w:val="2E75B5"/>
+          <w:sz w:val="28"/>
+          <w:szCs w:val="28"/>
+        </w:rPr>
+        <w:t>Variables:</w:t>
+      </w:r>
+    </w:p>
+    <w:p>
+      <w:pPr>
+        <w:pStyle w:val="NormalWeb"/>
+        <w:spacing w:before="0" w:beforeAutospacing="0" w:after="0" w:afterAutospacing="0"/>
+        <w:rPr>
+          <w:rFonts w:ascii="Calibri" w:hAnsi="Calibri" w:cs="Calibri"/>
+          <w:sz w:val="22"/>
+          <w:szCs w:val="22"/>
+        </w:rPr>
+      </w:pPr>
+      <w:r>
+        <w:rPr>
+          <w:rFonts w:ascii="Calibri" w:hAnsi="Calibri" w:cs="Calibri"/>
+          <w:sz w:val="22"/>
+          <w:szCs w:val="22"/>
+        </w:rPr>
+        <w:t>For the base year, our model uses the following variables:</w:t>
+      </w:r>
+    </w:p>
+    <w:p>
+      <w:pPr>
+        <w:rPr>
+          <w:rFonts w:ascii="Calibri" w:hAnsi="Calibri" w:cs="Calibri"/>
+        </w:rPr>
+      </w:pPr>
+      <w:r>
+        <w:rPr>
+          <w:noProof/>
+          <w:lang w:val="en-US"/>
+        </w:rPr>
+        <w:lastRenderedPageBreak/>
+        <w:drawing>
+          <wp:inline distT="0" distB="0" distL="0" distR="0" wp14:anchorId="601F410E" wp14:editId="2A0FB2FE">
+            <wp:extent cx="6365875" cy="6934200"/>
+            <wp:effectExtent l="0" t="0" r="0" b="0"/>
+            <wp:docPr id="2" name="Picture 2" descr="A picture containing chart&#10;&#10;Description automatically generated"/>
+            <wp:cNvGraphicFramePr>
+              <a:graphicFrameLocks xmlns:a="http://schemas.openxmlformats.org/drawingml/2006/main" noChangeAspect="1"/>
+            </wp:cNvGraphicFramePr>
+            <a:graphic xmlns:a="http://schemas.openxmlformats.org/drawingml/2006/main">
+              <a:graphicData uri="http://schemas.openxmlformats.org/drawingml/2006/picture">
+                <pic:pic xmlns:pic="http://schemas.openxmlformats.org/drawingml/2006/picture">
+                  <pic:nvPicPr>
+                    <pic:cNvPr id="2" name="Picture 2" descr="A picture containing chart&#10;&#10;Description automatically generated"/>
+                    <pic:cNvPicPr>
+                      <a:picLocks noChangeAspect="1" noChangeArrowheads="1"/>
+                    </pic:cNvPicPr>
+                  </pic:nvPicPr>
+                  <pic:blipFill>
+                    <a:blip r:embed="rId29">
+                      <a:extLst>
+                        <a:ext uri="{28A0092B-C50C-407E-A947-70E740481C1C}">
+                          <a14:useLocalDpi xmlns:a14="http://schemas.microsoft.com/office/drawing/2010/main" val="0"/>
+                        </a:ext>
+                      </a:extLst>
+                    </a:blip>
+                    <a:srcRect/>
+                    <a:stretch>
+                      <a:fillRect/>
+                    </a:stretch>
+                  </pic:blipFill>
+                  <pic:spPr bwMode="auto">
+                    <a:xfrm>
+                      <a:off x="0" y="0"/>
+                      <a:ext cx="6365875" cy="6934200"/>
+                    </a:xfrm>
+                    <a:prstGeom prst="rect">
+                      <a:avLst/>
+                    </a:prstGeom>
+                    <a:noFill/>
+                    <a:ln>
+                      <a:noFill/>
+                    </a:ln>
+                  </pic:spPr>
+                </pic:pic>
+              </a:graphicData>
+            </a:graphic>
+          </wp:inline>
+        </w:drawing>
+      </w:r>
+    </w:p>
+    <w:p>
+      <w:pPr>
+        <w:pStyle w:val="NormalWeb"/>
+        <w:spacing w:before="0" w:beforeAutospacing="0" w:after="0" w:afterAutospacing="0"/>
+        <w:rPr>
+          <w:rFonts w:ascii="Calibri" w:hAnsi="Calibri" w:cs="Calibri"/>
+          <w:sz w:val="22"/>
+          <w:szCs w:val="22"/>
+        </w:rPr>
+      </w:pPr>
+      <w:r>
+        <w:rPr>
+          <w:rFonts w:ascii="Calibri" w:hAnsi="Calibri" w:cs="Calibri"/>
+          <w:sz w:val="22"/>
+          <w:szCs w:val="22"/>
+        </w:rPr>
+        <w:t>In text form:</w:t>
+      </w:r>
+    </w:p>
+    <w:p>
+      <w:pPr>
+        <w:pStyle w:val="NormalWeb"/>
+        <w:spacing w:before="0" w:beforeAutospacing="0" w:after="0"/>
+        <w:rPr>
+          <w:rFonts w:ascii="Calibri" w:hAnsi="Calibri" w:cs="Calibri"/>
+          <w:sz w:val="22"/>
+          <w:szCs w:val="22"/>
+        </w:rPr>
+      </w:pPr>
+      <w:r>
+        <w:rPr>
+          <w:rFonts w:ascii="Calibri" w:hAnsi="Calibri" w:cs="Calibri"/>
+          <w:sz w:val="22"/>
+          <w:szCs w:val="22"/>
+        </w:rPr>
+        <w:t>Freight tonne km</w:t>
+      </w:r>
+      <w:r>
+        <w:rPr>
+          <w:rFonts w:ascii="Calibri" w:hAnsi="Calibri" w:cs="Calibri"/>
+          <w:sz w:val="22"/>
+          <w:szCs w:val="22"/>
+        </w:rPr>
+        <w:t xml:space="preserve">, </w:t>
+      </w:r>
+      <w:r>
+        <w:rPr>
+          <w:rFonts w:ascii="Calibri" w:hAnsi="Calibri" w:cs="Calibri"/>
+          <w:sz w:val="22"/>
+          <w:szCs w:val="22"/>
+        </w:rPr>
+        <w:t>Passenger km</w:t>
+      </w:r>
+      <w:r>
+        <w:rPr>
+          <w:rFonts w:ascii="Calibri" w:hAnsi="Calibri" w:cs="Calibri"/>
+          <w:sz w:val="22"/>
+          <w:szCs w:val="22"/>
+        </w:rPr>
+        <w:t xml:space="preserve">, </w:t>
+      </w:r>
+      <w:r>
+        <w:rPr>
+          <w:rFonts w:ascii="Calibri" w:hAnsi="Calibri" w:cs="Calibri"/>
+          <w:sz w:val="22"/>
+          <w:szCs w:val="22"/>
+        </w:rPr>
+        <w:t>Energy use by drive type (road only)</w:t>
+      </w:r>
+      <w:r>
+        <w:rPr>
+          <w:rFonts w:ascii="Calibri" w:hAnsi="Calibri" w:cs="Calibri"/>
+          <w:sz w:val="22"/>
+          <w:szCs w:val="22"/>
+        </w:rPr>
+        <w:t xml:space="preserve">, </w:t>
+      </w:r>
+      <w:r>
+        <w:rPr>
+          <w:rFonts w:ascii="Calibri" w:hAnsi="Calibri" w:cs="Calibri"/>
+          <w:sz w:val="22"/>
+          <w:szCs w:val="22"/>
+        </w:rPr>
+        <w:t xml:space="preserve"> Energy use by fuel type</w:t>
+      </w:r>
+      <w:r>
+        <w:rPr>
+          <w:rFonts w:ascii="Calibri" w:hAnsi="Calibri" w:cs="Calibri"/>
+          <w:sz w:val="22"/>
+          <w:szCs w:val="22"/>
+        </w:rPr>
+        <w:t xml:space="preserve">, </w:t>
+      </w:r>
+      <w:r>
+        <w:rPr>
+          <w:rFonts w:ascii="Calibri" w:hAnsi="Calibri" w:cs="Calibri"/>
+          <w:sz w:val="22"/>
+          <w:szCs w:val="22"/>
+        </w:rPr>
+        <w:t>Stocks</w:t>
+      </w:r>
+      <w:r>
+        <w:rPr>
+          <w:rFonts w:ascii="Calibri" w:hAnsi="Calibri" w:cs="Calibri"/>
+          <w:sz w:val="22"/>
+          <w:szCs w:val="22"/>
+        </w:rPr>
+        <w:t xml:space="preserve">, </w:t>
+      </w:r>
+      <w:r>
+        <w:rPr>
+          <w:rFonts w:ascii="Calibri" w:hAnsi="Calibri" w:cs="Calibri"/>
+          <w:sz w:val="22"/>
+          <w:szCs w:val="22"/>
+        </w:rPr>
+        <w:t>Other factors</w:t>
+      </w:r>
+      <w:r>
+        <w:rPr>
+          <w:rFonts w:ascii="Calibri" w:hAnsi="Calibri" w:cs="Calibri"/>
+          <w:sz w:val="22"/>
+          <w:szCs w:val="22"/>
+        </w:rPr>
+        <w:t xml:space="preserve">, </w:t>
+      </w:r>
+      <w:r>
+        <w:rPr>
+          <w:rFonts w:ascii="Calibri" w:hAnsi="Calibri" w:cs="Calibri"/>
+          <w:sz w:val="22"/>
+          <w:szCs w:val="22"/>
+        </w:rPr>
+        <w:t>Turnover rates (road only)</w:t>
+      </w:r>
+      <w:r>
+        <w:rPr>
+          <w:rFonts w:ascii="Calibri" w:hAnsi="Calibri" w:cs="Calibri"/>
+          <w:sz w:val="22"/>
+          <w:szCs w:val="22"/>
+        </w:rPr>
+        <w:t>,</w:t>
+      </w:r>
+      <w:r>
+        <w:rPr>
+          <w:rFonts w:ascii="Calibri" w:hAnsi="Calibri" w:cs="Calibri"/>
+          <w:sz w:val="22"/>
+          <w:szCs w:val="22"/>
+        </w:rPr>
+        <w:t xml:space="preserve"> Occupancy and load factors (road only)</w:t>
+      </w:r>
+      <w:r>
+        <w:rPr>
+          <w:rFonts w:ascii="Calibri" w:hAnsi="Calibri" w:cs="Calibri"/>
+          <w:sz w:val="22"/>
+          <w:szCs w:val="22"/>
+        </w:rPr>
+        <w:t>,</w:t>
+      </w:r>
+      <w:r>
+        <w:rPr>
+          <w:rFonts w:ascii="Calibri" w:hAnsi="Calibri" w:cs="Calibri"/>
+          <w:sz w:val="22"/>
+          <w:szCs w:val="22"/>
+        </w:rPr>
+        <w:t xml:space="preserve"> New vehicle efficiency (road only)</w:t>
+      </w:r>
+      <w:r>
+        <w:rPr>
+          <w:rFonts w:ascii="Calibri" w:hAnsi="Calibri" w:cs="Calibri"/>
+          <w:sz w:val="22"/>
+          <w:szCs w:val="22"/>
+        </w:rPr>
+        <w:t>,</w:t>
+      </w:r>
+      <w:r>
+        <w:rPr>
+          <w:rFonts w:ascii="Calibri" w:hAnsi="Calibri" w:cs="Calibri"/>
+          <w:sz w:val="22"/>
+          <w:szCs w:val="22"/>
+        </w:rPr>
+        <w:t xml:space="preserve"> Fuel mixing (e.g. biofuel mix %)</w:t>
+      </w:r>
+      <w:r>
+        <w:rPr>
+          <w:rFonts w:ascii="Calibri" w:hAnsi="Calibri" w:cs="Calibri"/>
+          <w:sz w:val="22"/>
+          <w:szCs w:val="22"/>
+        </w:rPr>
+        <w:t xml:space="preserve">, </w:t>
+      </w:r>
+      <w:r>
+        <w:rPr>
+          <w:rFonts w:ascii="Calibri" w:hAnsi="Calibri" w:cs="Calibri"/>
+          <w:sz w:val="22"/>
+          <w:szCs w:val="22"/>
+        </w:rPr>
+        <w:t>Hybrid electricity usage % (road only)</w:t>
+      </w:r>
+    </w:p>
+    <w:p>
+      <w:pPr>
+        <w:pStyle w:val="Heading2"/>
+        <w:spacing w:before="0"/>
+        <w:rPr>
+          <w:rFonts w:ascii="Calibri" w:hAnsi="Calibri" w:cs="Calibri"/>
+          <w:color w:val="2E75B5"/>
+          <w:sz w:val="28"/>
+          <w:szCs w:val="28"/>
+        </w:rPr>
+      </w:pPr>
+      <w:r>
+        <w:rPr>
+          <w:rFonts w:ascii="Calibri" w:hAnsi="Calibri" w:cs="Calibri"/>
+          <w:color w:val="2E75B5"/>
+          <w:sz w:val="28"/>
+          <w:szCs w:val="28"/>
+        </w:rPr>
+        <w:t>Currently we forecast data for the following vehicle types:</w:t>
+      </w:r>
+    </w:p>
+    <w:p>
+      <w:pPr>
+        <w:pStyle w:val="NormalWeb"/>
+        <w:spacing w:before="0" w:beforeAutospacing="0" w:after="0" w:afterAutospacing="0"/>
+        <w:rPr>
+          <w:rFonts w:ascii="Calibri" w:hAnsi="Calibri" w:cs="Calibri"/>
+          <w:sz w:val="22"/>
+          <w:szCs w:val="22"/>
+        </w:rPr>
+      </w:pPr>
+      <w:r>
+        <w:rPr>
+          <w:rFonts w:ascii="Calibri" w:hAnsi="Calibri" w:cs="Calibri"/>
+          <w:b/>
+          <w:bCs/>
+          <w:sz w:val="22"/>
+          <w:szCs w:val="22"/>
+        </w:rPr>
+        <w:t>Passenger</w:t>
+      </w:r>
+      <w:r>
+        <w:rPr>
+          <w:rFonts w:ascii="Calibri" w:hAnsi="Calibri" w:cs="Calibri"/>
+          <w:sz w:val="22"/>
+          <w:szCs w:val="22"/>
+        </w:rPr>
+        <w:t>:</w:t>
+      </w:r>
+    </w:p>
+    <w:p>
+      <w:pPr>
+        <w:pStyle w:val="NormalWeb"/>
+        <w:numPr>
+          <w:ilvl w:val="0"/>
+          <w:numId w:val="3"/>
+        </w:numPr>
+        <w:spacing w:before="0" w:beforeAutospacing="0" w:after="0" w:afterAutospacing="0"/>
+        <w:rPr>
+          <w:rFonts w:ascii="Calibri" w:hAnsi="Calibri" w:cs="Calibri"/>
+          <w:sz w:val="22"/>
+          <w:szCs w:val="22"/>
+        </w:rPr>
+      </w:pPr>
+      <w:r>
+        <w:rPr>
+          <w:rFonts w:ascii="Calibri" w:hAnsi="Calibri" w:cs="Calibri"/>
+          <w:sz w:val="22"/>
+          <w:szCs w:val="22"/>
+        </w:rPr>
+        <w:t>Light trucks</w:t>
+      </w:r>
+    </w:p>
+    <w:p>
+      <w:pPr>
+        <w:pStyle w:val="NormalWeb"/>
+        <w:numPr>
+          <w:ilvl w:val="0"/>
+          <w:numId w:val="3"/>
+        </w:numPr>
+        <w:spacing w:before="0" w:beforeAutospacing="0" w:after="0" w:afterAutospacing="0"/>
+        <w:rPr>
+          <w:rFonts w:ascii="Calibri" w:hAnsi="Calibri" w:cs="Calibri"/>
+          <w:sz w:val="22"/>
+          <w:szCs w:val="22"/>
+        </w:rPr>
+      </w:pPr>
+      <w:r>
+        <w:rPr>
+          <w:rFonts w:ascii="Calibri" w:hAnsi="Calibri" w:cs="Calibri"/>
+          <w:sz w:val="22"/>
+          <w:szCs w:val="22"/>
+        </w:rPr>
+        <w:t>Light vehicles (cars)</w:t>
+      </w:r>
+    </w:p>
+    <w:p>
+      <w:pPr>
+        <w:pStyle w:val="NormalWeb"/>
+        <w:numPr>
+          <w:ilvl w:val="0"/>
+          <w:numId w:val="3"/>
+        </w:numPr>
+        <w:spacing w:before="0" w:beforeAutospacing="0" w:after="0" w:afterAutospacing="0"/>
+        <w:rPr>
+          <w:rFonts w:ascii="Calibri" w:hAnsi="Calibri" w:cs="Calibri"/>
+          <w:sz w:val="22"/>
+          <w:szCs w:val="22"/>
+        </w:rPr>
+      </w:pPr>
+      <w:r>
+        <w:rPr>
+          <w:rFonts w:ascii="Calibri" w:hAnsi="Calibri" w:cs="Calibri"/>
+          <w:sz w:val="22"/>
+          <w:szCs w:val="22"/>
+        </w:rPr>
+        <w:t>2/3 wheelers</w:t>
+      </w:r>
+    </w:p>
+    <w:p>
+      <w:pPr>
+        <w:pStyle w:val="NormalWeb"/>
+        <w:numPr>
+          <w:ilvl w:val="0"/>
+          <w:numId w:val="3"/>
+        </w:numPr>
+        <w:spacing w:before="0" w:beforeAutospacing="0" w:after="0" w:afterAutospacing="0"/>
+        <w:rPr>
+          <w:rFonts w:ascii="Calibri" w:hAnsi="Calibri" w:cs="Calibri"/>
+          <w:sz w:val="22"/>
+          <w:szCs w:val="22"/>
+        </w:rPr>
+      </w:pPr>
+      <w:r>
+        <w:rPr>
+          <w:rFonts w:ascii="Calibri" w:hAnsi="Calibri" w:cs="Calibri"/>
+          <w:sz w:val="22"/>
+          <w:szCs w:val="22"/>
+        </w:rPr>
+        <w:t>Buses</w:t>
+      </w:r>
+    </w:p>
+    <w:p>
+      <w:pPr>
+        <w:pStyle w:val="NormalWeb"/>
+        <w:spacing w:before="0" w:beforeAutospacing="0" w:after="0" w:afterAutospacing="0"/>
+        <w:rPr>
+          <w:rFonts w:ascii="Calibri" w:hAnsi="Calibri" w:cs="Calibri"/>
+          <w:sz w:val="22"/>
+          <w:szCs w:val="22"/>
+        </w:rPr>
+      </w:pPr>
+      <w:r>
+        <w:rPr>
+          <w:rFonts w:ascii="Calibri" w:hAnsi="Calibri" w:cs="Calibri"/>
+          <w:b/>
+          <w:bCs/>
+          <w:sz w:val="22"/>
+          <w:szCs w:val="22"/>
+        </w:rPr>
+        <w:t>Freight:</w:t>
+      </w:r>
+    </w:p>
+    <w:p>
+      <w:pPr>
+        <w:pStyle w:val="NormalWeb"/>
+        <w:numPr>
+          <w:ilvl w:val="0"/>
+          <w:numId w:val="3"/>
+        </w:numPr>
+        <w:spacing w:before="0" w:beforeAutospacing="0" w:after="0" w:afterAutospacing="0"/>
+        <w:rPr>
+          <w:rFonts w:ascii="Calibri" w:hAnsi="Calibri" w:cs="Calibri"/>
+          <w:sz w:val="22"/>
+          <w:szCs w:val="22"/>
+        </w:rPr>
+      </w:pPr>
+      <w:r>
+        <w:rPr>
+          <w:rFonts w:ascii="Calibri" w:hAnsi="Calibri" w:cs="Calibri"/>
+          <w:sz w:val="22"/>
+          <w:szCs w:val="22"/>
+        </w:rPr>
+        <w:t>Light trucks</w:t>
+      </w:r>
+      <w:r>
+        <w:rPr>
+          <w:rFonts w:ascii="Calibri" w:hAnsi="Calibri" w:cs="Calibri"/>
+          <w:sz w:val="22"/>
+          <w:szCs w:val="22"/>
+        </w:rPr>
+        <w:br/>
+        <w:t>Heavy trucks</w:t>
+      </w:r>
+    </w:p>
+    <w:p>
+      <w:pPr>
+        <w:pStyle w:val="NormalWeb"/>
+        <w:numPr>
+          <w:ilvl w:val="0"/>
+          <w:numId w:val="3"/>
+        </w:numPr>
+        <w:spacing w:before="0" w:beforeAutospacing="0" w:after="0" w:afterAutospacing="0"/>
+        <w:rPr>
+          <w:rFonts w:ascii="Calibri" w:hAnsi="Calibri" w:cs="Calibri"/>
+          <w:sz w:val="22"/>
+          <w:szCs w:val="22"/>
+        </w:rPr>
+      </w:pPr>
+      <w:r>
+        <w:rPr>
+          <w:rFonts w:ascii="Calibri" w:hAnsi="Calibri" w:cs="Calibri"/>
+          <w:sz w:val="22"/>
+          <w:szCs w:val="22"/>
+        </w:rPr>
+        <w:t>2/3 wheelers</w:t>
+      </w:r>
+    </w:p>
+    <w:p>
+      <w:pPr>
+        <w:pStyle w:val="NormalWeb"/>
+        <w:spacing w:before="0" w:beforeAutospacing="0" w:after="0" w:afterAutospacing="0"/>
+        <w:rPr>
+          <w:rFonts w:ascii="Calibri" w:hAnsi="Calibri" w:cs="Calibri"/>
+          <w:sz w:val="22"/>
+          <w:szCs w:val="22"/>
+        </w:rPr>
+      </w:pPr>
+      <w:r>
+        <w:rPr>
+          <w:rFonts w:ascii="Calibri" w:hAnsi="Calibri" w:cs="Calibri"/>
+          <w:sz w:val="22"/>
+          <w:szCs w:val="22"/>
+        </w:rPr>
+        <w:lastRenderedPageBreak/>
+        <w:t> </w:t>
+      </w:r>
+    </w:p>
+    <w:p>
+      <w:pPr>
+        <w:pStyle w:val="NormalWeb"/>
+        <w:spacing w:before="0" w:beforeAutospacing="0" w:after="0" w:afterAutospacing="0"/>
+        <w:rPr>
+          <w:rFonts w:ascii="Calibri" w:hAnsi="Calibri" w:cs="Calibri"/>
+          <w:sz w:val="22"/>
+          <w:szCs w:val="22"/>
+        </w:rPr>
+      </w:pPr>
+      <w:r>
+        <w:rPr>
+          <w:rFonts w:ascii="Calibri" w:hAnsi="Calibri" w:cs="Calibri"/>
+          <w:b/>
+          <w:bCs/>
+          <w:sz w:val="22"/>
+          <w:szCs w:val="22"/>
+        </w:rPr>
+        <w:t>And for non-road for freight and passenger separately</w:t>
+      </w:r>
+    </w:p>
+    <w:p>
+      <w:pPr>
+        <w:pStyle w:val="NormalWeb"/>
+        <w:numPr>
+          <w:ilvl w:val="0"/>
+          <w:numId w:val="4"/>
+        </w:numPr>
+        <w:spacing w:before="0" w:beforeAutospacing="0" w:after="0" w:afterAutospacing="0"/>
+        <w:rPr>
+          <w:rFonts w:ascii="Calibri" w:hAnsi="Calibri" w:cs="Calibri"/>
+          <w:sz w:val="22"/>
+          <w:szCs w:val="22"/>
+        </w:rPr>
+      </w:pPr>
+      <w:r>
+        <w:rPr>
+          <w:rFonts w:ascii="Calibri" w:hAnsi="Calibri" w:cs="Calibri"/>
+          <w:sz w:val="22"/>
+          <w:szCs w:val="22"/>
+        </w:rPr>
+        <w:t>Rail</w:t>
+      </w:r>
+    </w:p>
+    <w:p>
+      <w:pPr>
+        <w:pStyle w:val="NormalWeb"/>
+        <w:numPr>
+          <w:ilvl w:val="0"/>
+          <w:numId w:val="4"/>
+        </w:numPr>
+        <w:spacing w:before="0" w:beforeAutospacing="0" w:after="0" w:afterAutospacing="0"/>
+        <w:rPr>
+          <w:rFonts w:ascii="Calibri" w:hAnsi="Calibri" w:cs="Calibri"/>
+          <w:sz w:val="22"/>
+          <w:szCs w:val="22"/>
+        </w:rPr>
+      </w:pPr>
+      <w:r>
+        <w:rPr>
+          <w:rFonts w:ascii="Calibri" w:hAnsi="Calibri" w:cs="Calibri"/>
+          <w:sz w:val="22"/>
+          <w:szCs w:val="22"/>
+        </w:rPr>
+        <w:t>Ship</w:t>
+      </w:r>
+    </w:p>
+    <w:p>
+      <w:pPr>
+        <w:pStyle w:val="NormalWeb"/>
+        <w:numPr>
+          <w:ilvl w:val="0"/>
+          <w:numId w:val="4"/>
+        </w:numPr>
+        <w:spacing w:before="0" w:beforeAutospacing="0" w:after="0" w:afterAutospacing="0"/>
+        <w:rPr>
+          <w:rFonts w:ascii="Calibri" w:hAnsi="Calibri" w:cs="Calibri"/>
+          <w:sz w:val="22"/>
+          <w:szCs w:val="22"/>
+        </w:rPr>
+      </w:pPr>
+      <w:r>
+        <w:rPr>
+          <w:rFonts w:ascii="Calibri" w:hAnsi="Calibri" w:cs="Calibri"/>
+          <w:sz w:val="22"/>
+          <w:szCs w:val="22"/>
+        </w:rPr>
+        <w:t>Air</w:t>
+      </w:r>
+    </w:p>
+    <w:p>
+      <w:pPr>
+        <w:rPr>
+          <w:lang w:val="en-US"/>
+        </w:rPr>
+      </w:pPr>
+    </w:p>
+    <w:p>
+      <w:pPr>
+        <w:rPr>
+          <w:lang w:val="en-US"/>
+        </w:rPr>
+      </w:pPr>
+      <w:r>
+        <w:rPr>
+          <w:lang w:val="en-US"/>
+        </w:rPr>
+        <w:t>Data I know you have:</w:t>
+      </w:r>
+    </w:p>
+    <w:p>
+      <w:pPr>
+        <w:rPr>
+          <w:lang w:val="en-US"/>
+        </w:rPr>
+      </w:pPr>
+    </w:p>
+    <w:p>
+      <w:pPr>
+        <w:rPr>
+          <w:lang w:val="en-US"/>
+        </w:rPr>
+      </w:pPr>
+      <w:r>
+        <w:rPr>
+          <w:lang w:val="en-US"/>
+        </w:rPr>
+        <w:t>Data I already have:</w:t>
+      </w:r>
+    </w:p>
+    <w:p>
+      <w:pPr>
+        <w:rPr>
+          <w:lang w:val="en-US"/>
+        </w:rPr>
+      </w:pPr>
+    </w:p>
+    <w:p>
+      <w:pPr>
+        <w:rPr>
+          <w:lang w:val="en-US"/>
+        </w:rPr>
+      </w:pPr>
+      <w:r>
+        <w:rPr>
+          <w:color w:val="1F497D"/>
+          <w:lang w:val="en-US"/>
+        </w:rPr>
+        <w:t xml:space="preserve">Data for multiple countries: stock </w:t>
+      </w:r>
+      <w:hyperlink r:id="rId30" w:history="1">
+        <w:r>
+          <w:rPr>
+            <w:rStyle w:val="Hyperlink"/>
+            <w:lang w:val="en-US"/>
+          </w:rPr>
+          <w:t>https://www.oica.net/category/vehicles-in-use/</w:t>
+        </w:r>
+      </w:hyperlink>
+      <w:r>
+        <w:rPr>
+          <w:color w:val="1F497D"/>
+          <w:lang w:val="en-US"/>
+        </w:rPr>
+        <w:t xml:space="preserve"> sales: </w:t>
+      </w:r>
+      <w:hyperlink r:id="rId31" w:history="1">
+        <w:r>
+          <w:rPr>
+            <w:rStyle w:val="Hyperlink"/>
+            <w:lang w:val="en-US"/>
+          </w:rPr>
+          <w:t>https://www.oica.net/category/sales-statistics/</w:t>
+        </w:r>
+      </w:hyperlink>
+      <w:r>
+        <w:rPr>
+          <w:color w:val="1F497D"/>
+          <w:lang w:val="en-US"/>
+        </w:rPr>
+        <w:t xml:space="preserve"> and from here </w:t>
+      </w:r>
+      <w:hyperlink r:id="rId32" w:history="1">
+        <w:r>
+          <w:rPr>
+            <w:rStyle w:val="Hyperlink"/>
+            <w:lang w:val="en-US"/>
+          </w:rPr>
+          <w:t>https://data.adb.org/dataset/asian-transport-outlook-database</w:t>
+        </w:r>
+      </w:hyperlink>
+      <w:r>
+        <w:rPr>
+          <w:color w:val="1F497D"/>
+          <w:lang w:val="en-US"/>
+        </w:rPr>
+        <w:t xml:space="preserve"> </w:t>
+      </w:r>
+    </w:p>
+    <w:p>
+      <w:pPr>
+        <w:rPr>
+          <w:lang w:val="en-US"/>
+        </w:rPr>
+      </w:pPr>
+      <w:r>
+        <w:rPr>
+          <w:color w:val="1F497D"/>
+          <w:lang w:val="en-US"/>
+        </w:rPr>
+        <w:t xml:space="preserve">Japan: New regs from here </w:t>
+      </w:r>
+      <w:hyperlink r:id="rId33" w:history="1">
+        <w:r>
+          <w:rPr>
+            <w:rStyle w:val="Hyperlink"/>
+            <w:lang w:val="en-US"/>
+          </w:rPr>
+          <w:t>https://jamaserv.jama.or.jp/newdb/eng/index.html</w:t>
+        </w:r>
+      </w:hyperlink>
+      <w:r>
+        <w:rPr>
+          <w:color w:val="1F497D"/>
+          <w:lang w:val="en-US"/>
+        </w:rPr>
+        <w:t xml:space="preserve"> and here </w:t>
+      </w:r>
+      <w:hyperlink r:id="rId34" w:history="1">
+        <w:r>
+          <w:rPr>
+            <w:rStyle w:val="Hyperlink"/>
+            <w:lang w:val="en-US"/>
+          </w:rPr>
+          <w:t>https://www.jaia-jp.org/english-stat/?y=2020&amp;c=stat1</w:t>
+        </w:r>
+      </w:hyperlink>
+      <w:r>
+        <w:rPr>
+          <w:color w:val="1F497D"/>
+          <w:lang w:val="en-US"/>
+        </w:rPr>
+        <w:t xml:space="preserve"> stock data from here </w:t>
+      </w:r>
+      <w:hyperlink r:id="rId35" w:history="1">
+        <w:r>
+          <w:rPr>
+            <w:rStyle w:val="Hyperlink"/>
+            <w:lang w:val="en-US"/>
+          </w:rPr>
+          <w:t>https://www.jama.org/wp-content/uploads/2020/08/mvs2020.pdf</w:t>
+        </w:r>
+      </w:hyperlink>
+      <w:r>
+        <w:rPr>
+          <w:color w:val="1F497D"/>
+          <w:lang w:val="en-US"/>
+        </w:rPr>
+        <w:t xml:space="preserve"> </w:t>
+      </w:r>
+    </w:p>
+    <w:p>
+      <w:pPr>
+        <w:rPr>
+          <w:lang w:val="en-US"/>
+        </w:rPr>
+      </w:pPr>
+      <w:r>
+        <w:rPr>
+          <w:color w:val="1F497D"/>
+          <w:lang w:val="en-US"/>
+        </w:rPr>
+        <w:t xml:space="preserve">Korea: stock from </w:t>
+      </w:r>
+      <w:hyperlink r:id="rId36" w:history="1">
+        <w:r>
+          <w:rPr>
+            <w:rStyle w:val="Hyperlink"/>
+            <w:lang w:val="en-US"/>
+          </w:rPr>
+          <w:t>https://kosis.kr/eng/</w:t>
+        </w:r>
+      </w:hyperlink>
+      <w:r>
+        <w:rPr>
+          <w:color w:val="1F497D"/>
+          <w:lang w:val="en-US"/>
+        </w:rPr>
+        <w:t xml:space="preserve">  -&gt; Transport and Traffic -&gt; Total Registered Motor Vehicles and from OICA</w:t>
+      </w:r>
+    </w:p>
+    <w:p>
+      <w:pPr>
+        <w:rPr>
+          <w:lang w:val="en-US"/>
+        </w:rPr>
+      </w:pPr>
+      <w:r>
+        <w:rPr>
+          <w:color w:val="1F497D"/>
+          <w:lang w:val="en-US"/>
+        </w:rPr>
+        <w:t xml:space="preserve">Singapore: stock and sales </w:t>
+      </w:r>
+      <w:hyperlink r:id="rId37" w:history="1">
+        <w:r>
+          <w:rPr>
+            <w:rStyle w:val="Hyperlink"/>
+            <w:lang w:val="en-US"/>
+          </w:rPr>
+          <w:t>https://www.lta.gov.sg/content/ltagov/en/who_we_are/statistics_and_publications/statistics.html</w:t>
+        </w:r>
+      </w:hyperlink>
+      <w:r>
+        <w:rPr>
+          <w:color w:val="1F497D"/>
+          <w:lang w:val="en-US"/>
+        </w:rPr>
+        <w:t xml:space="preserve"> </w:t>
+      </w:r>
+    </w:p>
+    <w:p>
+      <w:pPr>
+        <w:rPr>
+          <w:lang w:val="en-US"/>
+        </w:rPr>
+      </w:pPr>
+      <w:r>
+        <w:rPr>
+          <w:color w:val="1F497D"/>
+          <w:lang w:val="en-US"/>
+        </w:rPr>
+        <w:t xml:space="preserve">Australia: stock from </w:t>
+      </w:r>
+      <w:hyperlink r:id="rId38" w:history="1">
+        <w:r>
+          <w:rPr>
+            <w:rStyle w:val="Hyperlink"/>
+            <w:lang w:val="en-US"/>
+          </w:rPr>
+          <w:t>https://www.abs.gov.au/</w:t>
+        </w:r>
+      </w:hyperlink>
+      <w:r>
+        <w:rPr>
+          <w:color w:val="1F497D"/>
+          <w:lang w:val="en-US"/>
+        </w:rPr>
+        <w:t xml:space="preserve"> and from ITF statistics</w:t>
+      </w:r>
+    </w:p>
+    <w:p>
+      <w:pPr>
+        <w:rPr>
+          <w:lang w:val="en-US"/>
+        </w:rPr>
+      </w:pPr>
+      <w:r>
+        <w:rPr>
+          <w:color w:val="1F497D"/>
+          <w:lang w:val="en-US"/>
+        </w:rPr>
+        <w:t xml:space="preserve">New Zealand: </w:t>
+      </w:r>
+      <w:hyperlink r:id="rId39" w:history="1">
+        <w:r>
+          <w:rPr>
+            <w:rStyle w:val="Hyperlink"/>
+            <w:lang w:val="en-US"/>
+          </w:rPr>
+          <w:t>https://www.transport.govt.nz/statistics-and-insights/fleet-statistics/2019-annual-fleet-statistics/</w:t>
+        </w:r>
+      </w:hyperlink>
+      <w:r>
+        <w:rPr>
+          <w:color w:val="1F497D"/>
+          <w:lang w:val="en-US"/>
+        </w:rPr>
+        <w:t xml:space="preserve"> </w:t>
+      </w:r>
+    </w:p>
+    <w:p>
+      <w:pPr>
+        <w:rPr>
+          <w:lang w:val="en-US"/>
+        </w:rPr>
+      </w:pPr>
+      <w:r>
+        <w:rPr>
+          <w:color w:val="1F497D"/>
+          <w:lang w:val="en-US"/>
+        </w:rPr>
+        <w:t>Indonesia &amp; Philippines: ADB</w:t>
+      </w:r>
+    </w:p>
+    <w:p>
+      <w:pPr>
+        <w:rPr>
+          <w:lang w:val="en-US"/>
+        </w:rPr>
+      </w:pPr>
+      <w:r>
+        <w:rPr>
+          <w:color w:val="1F497D"/>
+          <w:lang w:val="en-US"/>
+        </w:rPr>
+        <w:t xml:space="preserve">China: sales and stock </w:t>
+      </w:r>
+      <w:hyperlink r:id="rId40" w:history="1">
+        <w:r>
+          <w:rPr>
+            <w:rStyle w:val="Hyperlink"/>
+            <w:lang w:val="en-US"/>
+          </w:rPr>
+          <w:t>https://data.stats.gov.cn/english/easyquery.htm?cn=C01</w:t>
+        </w:r>
+      </w:hyperlink>
+      <w:r>
+        <w:rPr>
+          <w:color w:val="1F497D"/>
+          <w:lang w:val="it-IT"/>
+        </w:rPr>
+        <w:t xml:space="preserve"> </w:t>
+      </w:r>
+    </w:p>
+    <w:p>
+      <w:pPr>
+        <w:rPr>
+          <w:lang w:val="en-US"/>
+        </w:rPr>
+      </w:pPr>
+      <w:r>
+        <w:rPr>
+          <w:color w:val="1F497D"/>
+          <w:lang w:val="en-US"/>
+        </w:rPr>
+        <w:t xml:space="preserve">Canada: sales </w:t>
+      </w:r>
+      <w:hyperlink r:id="rId41" w:history="1">
+        <w:r>
+          <w:rPr>
+            <w:rStyle w:val="Hyperlink"/>
+            <w:lang w:val="en-US"/>
+          </w:rPr>
+          <w:t>https://www150.statcan.gc.ca/t1/tbl1/en/tv.action?pid=2010002101</w:t>
+        </w:r>
+      </w:hyperlink>
+      <w:r>
+        <w:rPr>
+          <w:color w:val="1F497D"/>
+          <w:lang w:val="en-US"/>
+        </w:rPr>
+        <w:t xml:space="preserve"> stock </w:t>
+      </w:r>
+      <w:hyperlink r:id="rId42" w:history="1">
+        <w:r>
+          <w:rPr>
+            <w:rStyle w:val="Hyperlink"/>
+            <w:lang w:val="en-US"/>
+          </w:rPr>
+          <w:t>https://www150.statcan.gc.ca/t1/tbl1/en/tv.action?pid=2310006701</w:t>
+        </w:r>
+      </w:hyperlink>
+      <w:r>
+        <w:rPr>
+          <w:color w:val="1F497D"/>
+          <w:lang w:val="en-US"/>
+        </w:rPr>
+        <w:t xml:space="preserve"> </w:t>
+      </w:r>
+    </w:p>
+    <w:p>
+      <w:pPr>
+        <w:rPr>
+          <w:lang w:val="en-US"/>
+        </w:rPr>
+      </w:pPr>
+      <w:r>
+        <w:rPr>
+          <w:color w:val="1F497D"/>
+          <w:lang w:val="en-US"/>
+        </w:rPr>
+        <w:t xml:space="preserve">USA: average age of public transit vehicles from </w:t>
+      </w:r>
+      <w:hyperlink r:id="rId43" w:history="1">
+        <w:r>
+          <w:rPr>
+            <w:rStyle w:val="Hyperlink"/>
+            <w:lang w:val="en-US"/>
+          </w:rPr>
+          <w:t>https://www.bts.gov/content/average-age-urban-transit-vehicles</w:t>
+        </w:r>
+      </w:hyperlink>
+      <w:r>
+        <w:rPr>
+          <w:color w:val="1F497D"/>
+          <w:lang w:val="en-US"/>
+        </w:rPr>
+        <w:t xml:space="preserve"> </w:t>
+      </w:r>
+    </w:p>
+    <w:p>
+      <w:pPr>
+        <w:rPr>
+          <w:lang w:val="en-US"/>
+        </w:rPr>
+      </w:pPr>
+      <w:r>
+        <w:rPr>
+          <w:color w:val="1F497D"/>
+          <w:lang w:val="en-US"/>
+        </w:rPr>
+        <w:t xml:space="preserve">motorcycle and automobile registrations in </w:t>
+      </w:r>
+      <w:hyperlink r:id="rId44" w:history="1">
+        <w:r>
+          <w:rPr>
+            <w:rStyle w:val="Hyperlink"/>
+            <w:lang w:val="en-US"/>
+          </w:rPr>
+          <w:t>https://www.bts.gov/content/automobile-profile</w:t>
+        </w:r>
+      </w:hyperlink>
+      <w:r>
+        <w:rPr>
+          <w:color w:val="1F497D"/>
+          <w:lang w:val="en-US"/>
+        </w:rPr>
+        <w:t xml:space="preserve"> </w:t>
+      </w:r>
+    </w:p>
+    <w:p>
+      <w:pPr>
+        <w:rPr>
+          <w:lang w:val="en-US"/>
+        </w:rPr>
+      </w:pPr>
+      <w:r>
+        <w:rPr>
+          <w:color w:val="1F497D"/>
+          <w:lang w:val="en-US"/>
+        </w:rPr>
+        <w:t xml:space="preserve">bus registrations and trains in </w:t>
+      </w:r>
+      <w:hyperlink r:id="rId45" w:history="1">
+        <w:r>
+          <w:rPr>
+            <w:rStyle w:val="Hyperlink"/>
+            <w:lang w:val="en-US"/>
+          </w:rPr>
+          <w:t>https://cms.bts.gov/content/transit-profile-0</w:t>
+        </w:r>
+      </w:hyperlink>
+      <w:r>
+        <w:rPr>
+          <w:color w:val="1F497D"/>
+          <w:lang w:val="en-US"/>
+        </w:rPr>
+        <w:t xml:space="preserve"> </w:t>
+      </w:r>
+    </w:p>
+    <w:p>
+      <w:pPr>
+        <w:rPr>
+          <w:lang w:val="en-US"/>
+        </w:rPr>
+      </w:pPr>
+      <w:r>
+        <w:rPr>
+          <w:color w:val="1F497D"/>
+          <w:lang w:val="en-US"/>
+        </w:rPr>
+        <w:t xml:space="preserve">number of truck registrations by type from </w:t>
+      </w:r>
+      <w:hyperlink r:id="rId46" w:history="1">
+        <w:r>
+          <w:rPr>
+            <w:rStyle w:val="Hyperlink"/>
+            <w:lang w:val="en-US"/>
+          </w:rPr>
+          <w:t>https://www.bts.gov/browse-statistical-products-and-data/national-transportation-statistics/number-us-truck</w:t>
+        </w:r>
+      </w:hyperlink>
+      <w:r>
+        <w:rPr>
+          <w:color w:val="1F497D"/>
+          <w:lang w:val="en-US"/>
+        </w:rPr>
+        <w:t xml:space="preserve"> </w:t>
+      </w:r>
+    </w:p>
+    <w:p>
+      <w:pPr>
+        <w:rPr>
+          <w:lang w:val="en-US"/>
+        </w:rPr>
+      </w:pPr>
+      <w:r>
+        <w:rPr>
+          <w:color w:val="1F497D"/>
+          <w:lang w:val="en-US"/>
+        </w:rPr>
+        <w:t xml:space="preserve">automobile sales from </w:t>
+      </w:r>
+      <w:hyperlink r:id="rId47" w:history="1">
+        <w:r>
+          <w:rPr>
+            <w:rStyle w:val="Hyperlink"/>
+            <w:lang w:val="en-US"/>
+          </w:rPr>
+          <w:t>https://cms.bts.gov/content/annual-us-motor-vehicle-production-and-factory-wholesale-sales-thousands-units</w:t>
+        </w:r>
+      </w:hyperlink>
+      <w:r>
+        <w:rPr>
+          <w:color w:val="1F497D"/>
+          <w:lang w:val="en-US"/>
+        </w:rPr>
+        <w:t xml:space="preserve"> </w:t>
+      </w:r>
+    </w:p>
+    <w:p>
+      <w:pPr>
+        <w:rPr>
+          <w:lang w:val="en-US"/>
+        </w:rPr>
+      </w:pPr>
+      <w:r>
+        <w:rPr>
+          <w:color w:val="1F497D"/>
+          <w:lang w:val="en-US"/>
+        </w:rPr>
+        <w:t xml:space="preserve">Sales by vehicle type from </w:t>
+      </w:r>
+      <w:hyperlink r:id="rId48" w:history="1">
+        <w:r>
+          <w:rPr>
+            <w:rStyle w:val="Hyperlink"/>
+            <w:lang w:val="en-US"/>
+          </w:rPr>
+          <w:t>https://cms.bts.gov/content/us-sales-or-deliveries-new-aircraft-vehicles-vessels-and-other-conveyances</w:t>
+        </w:r>
+      </w:hyperlink>
+      <w:r>
+        <w:rPr>
+          <w:color w:val="1F497D"/>
+          <w:lang w:val="en-US"/>
+        </w:rPr>
+        <w:t xml:space="preserve"> </w:t>
+      </w:r>
+    </w:p>
+    <w:p>
+      <w:pPr>
+        <w:rPr>
+          <w:lang w:val="en-US"/>
+        </w:rPr>
+      </w:pPr>
+      <w:r>
+        <w:rPr>
+          <w:color w:val="1F497D"/>
+          <w:lang w:val="en-US"/>
+        </w:rPr>
+        <w:t xml:space="preserve">Additional truck data: </w:t>
+      </w:r>
+      <w:hyperlink r:id="rId49" w:history="1">
+        <w:r>
+          <w:rPr>
+            <w:rStyle w:val="Hyperlink"/>
+            <w:lang w:val="en-US"/>
+          </w:rPr>
+          <w:t>https://cms.bts.gov/content/truck-profile</w:t>
+        </w:r>
+      </w:hyperlink>
+      <w:r>
+        <w:rPr>
+          <w:color w:val="1F497D"/>
+          <w:lang w:val="en-US"/>
+        </w:rPr>
+        <w:t xml:space="preserve"> </w:t>
+      </w:r>
+    </w:p>
+    <w:p>
+      <w:pPr>
+        <w:rPr>
+          <w:lang w:val="en-US"/>
+        </w:rPr>
+      </w:pPr>
+      <w:r>
+        <w:rPr>
+          <w:color w:val="1F497D"/>
+          <w:lang w:val="en-US"/>
+        </w:rPr>
+        <w:t> </w:t>
+      </w:r>
+    </w:p>
+    <w:p>
+      <w:pPr>
+        <w:rPr>
+          <w:lang w:val="en-US"/>
+        </w:rPr>
+      </w:pPr>
+      <w:r>
+        <w:rPr>
+          <w:color w:val="1F497D"/>
+          <w:lang w:val="en-US"/>
+        </w:rPr>
+        <w:t>If you know of any other data sources, particularly for freight trucks by weight class I would be very grateful if you could share. Our biggest data gaps are on commercial vehicles at the moment…</w:t>
+      </w:r>
+    </w:p>
+    <w:p>
+      <w:pPr>
+        <w:rPr>
+          <w:lang w:val="en-US"/>
+        </w:rPr>
+      </w:pPr>
+      <w:r>
+        <w:rPr>
+          <w:color w:val="1F497D"/>
+          <w:lang w:val="en-US"/>
+        </w:rPr>
+        <w:t> </w:t>
+      </w:r>
+    </w:p>
+    <w:p>
+      <w:pPr>
+        <w:rPr>
+          <w:lang w:val="en-US"/>
+        </w:rPr>
+      </w:pPr>
+      <w:r>
+        <w:rPr>
+          <w:color w:val="1F497D"/>
+          <w:lang w:val="en-US"/>
+        </w:rPr>
+        <w:lastRenderedPageBreak/>
+        <w:t xml:space="preserve">On fuel economy of new cars we have access to the underlying dataset used in this analysis which we can’t share unfortunately but there is a fair amount that is publicly available in the report: </w:t>
+      </w:r>
+      <w:hyperlink r:id="rId50" w:history="1">
+        <w:r>
+          <w:rPr>
+            <w:rStyle w:val="Hyperlink"/>
+            <w:lang w:val="en-US"/>
+          </w:rPr>
+          <w:t>https://www.iea.org/reports/fuel-consumption-of-cars-and-vans</w:t>
+        </w:r>
+      </w:hyperlink>
+      <w:r>
+        <w:rPr>
+          <w:color w:val="1F497D"/>
+          <w:lang w:val="en-US"/>
+        </w:rPr>
+        <w:t xml:space="preserve"> </w:t>
+      </w:r>
+    </w:p>
+    <w:p>
+      <w:pPr>
+        <w:rPr>
+          <w:lang w:val="en-US"/>
+        </w:rPr>
+      </w:pPr>
+      <w:r>
+        <w:rPr>
+          <w:color w:val="1F497D"/>
+          <w:lang w:val="en-US"/>
+        </w:rPr>
+        <w:t> </w:t>
+      </w:r>
+    </w:p>
+    <w:p>
+      <w:pPr>
+        <w:rPr>
+          <w:lang w:val="en-US"/>
+        </w:rPr>
+      </w:pPr>
+    </w:p>
+    <w:p>
+      <w:pPr>
+        <w:rPr>
+          <w:lang w:val="en-US"/>
+        </w:rPr>
+      </w:pPr>
     </w:p>
     <w:sectPr>
       <w:pgSz w:w="11906" w:h="16838"/>
@@ -4268,8 +5909,472 @@
       </w:rPr>
     </w:lvl>
   </w:abstractNum>
+  <w:abstractNum w:abstractNumId="1" w15:restartNumberingAfterBreak="0">
+    <w:nsid w:val="3E2A0606"/>
+    <w:multiLevelType w:val="hybridMultilevel"/>
+    <w:tmpl w:val="ABAEADE2"/>
+    <w:lvl w:ilvl="0" w:tplc="48090001">
+      <w:start w:val="1"/>
+      <w:numFmt w:val="bullet"/>
+      <w:lvlText w:val=""/>
+      <w:lvlJc w:val="left"/>
+      <w:pPr>
+        <w:ind w:left="720" w:hanging="360"/>
+      </w:pPr>
+      <w:rPr>
+        <w:rFonts w:ascii="Symbol" w:hAnsi="Symbol" w:hint="default"/>
+      </w:rPr>
+    </w:lvl>
+    <w:lvl w:ilvl="1" w:tplc="48090003" w:tentative="1">
+      <w:start w:val="1"/>
+      <w:numFmt w:val="bullet"/>
+      <w:lvlText w:val="o"/>
+      <w:lvlJc w:val="left"/>
+      <w:pPr>
+        <w:ind w:left="1440" w:hanging="360"/>
+      </w:pPr>
+      <w:rPr>
+        <w:rFonts w:ascii="Courier New" w:hAnsi="Courier New" w:cs="Courier New" w:hint="default"/>
+      </w:rPr>
+    </w:lvl>
+    <w:lvl w:ilvl="2" w:tplc="48090005" w:tentative="1">
+      <w:start w:val="1"/>
+      <w:numFmt w:val="bullet"/>
+      <w:lvlText w:val=""/>
+      <w:lvlJc w:val="left"/>
+      <w:pPr>
+        <w:ind w:left="2160" w:hanging="360"/>
+      </w:pPr>
+      <w:rPr>
+        <w:rFonts w:ascii="Wingdings" w:hAnsi="Wingdings" w:hint="default"/>
+      </w:rPr>
+    </w:lvl>
+    <w:lvl w:ilvl="3" w:tplc="48090001" w:tentative="1">
+      <w:start w:val="1"/>
+      <w:numFmt w:val="bullet"/>
+      <w:lvlText w:val=""/>
+      <w:lvlJc w:val="left"/>
+      <w:pPr>
+        <w:ind w:left="2880" w:hanging="360"/>
+      </w:pPr>
+      <w:rPr>
+        <w:rFonts w:ascii="Symbol" w:hAnsi="Symbol" w:hint="default"/>
+      </w:rPr>
+    </w:lvl>
+    <w:lvl w:ilvl="4" w:tplc="48090003" w:tentative="1">
+      <w:start w:val="1"/>
+      <w:numFmt w:val="bullet"/>
+      <w:lvlText w:val="o"/>
+      <w:lvlJc w:val="left"/>
+      <w:pPr>
+        <w:ind w:left="3600" w:hanging="360"/>
+      </w:pPr>
+      <w:rPr>
+        <w:rFonts w:ascii="Courier New" w:hAnsi="Courier New" w:cs="Courier New" w:hint="default"/>
+      </w:rPr>
+    </w:lvl>
+    <w:lvl w:ilvl="5" w:tplc="48090005" w:tentative="1">
+      <w:start w:val="1"/>
+      <w:numFmt w:val="bullet"/>
+      <w:lvlText w:val=""/>
+      <w:lvlJc w:val="left"/>
+      <w:pPr>
+        <w:ind w:left="4320" w:hanging="360"/>
+      </w:pPr>
+      <w:rPr>
+        <w:rFonts w:ascii="Wingdings" w:hAnsi="Wingdings" w:hint="default"/>
+      </w:rPr>
+    </w:lvl>
+    <w:lvl w:ilvl="6" w:tplc="48090001" w:tentative="1">
+      <w:start w:val="1"/>
+      <w:numFmt w:val="bullet"/>
+      <w:lvlText w:val=""/>
+      <w:lvlJc w:val="left"/>
+      <w:pPr>
+        <w:ind w:left="5040" w:hanging="360"/>
+      </w:pPr>
+      <w:rPr>
+        <w:rFonts w:ascii="Symbol" w:hAnsi="Symbol" w:hint="default"/>
+      </w:rPr>
+    </w:lvl>
+    <w:lvl w:ilvl="7" w:tplc="48090003" w:tentative="1">
+      <w:start w:val="1"/>
+      <w:numFmt w:val="bullet"/>
+      <w:lvlText w:val="o"/>
+      <w:lvlJc w:val="left"/>
+      <w:pPr>
+        <w:ind w:left="5760" w:hanging="360"/>
+      </w:pPr>
+      <w:rPr>
+        <w:rFonts w:ascii="Courier New" w:hAnsi="Courier New" w:cs="Courier New" w:hint="default"/>
+      </w:rPr>
+    </w:lvl>
+    <w:lvl w:ilvl="8" w:tplc="48090005" w:tentative="1">
+      <w:start w:val="1"/>
+      <w:numFmt w:val="bullet"/>
+      <w:lvlText w:val=""/>
+      <w:lvlJc w:val="left"/>
+      <w:pPr>
+        <w:ind w:left="6480" w:hanging="360"/>
+      </w:pPr>
+      <w:rPr>
+        <w:rFonts w:ascii="Wingdings" w:hAnsi="Wingdings" w:hint="default"/>
+      </w:rPr>
+    </w:lvl>
+  </w:abstractNum>
+  <w:abstractNum w:abstractNumId="2" w15:restartNumberingAfterBreak="0">
+    <w:nsid w:val="5B2A13B4"/>
+    <w:multiLevelType w:val="hybridMultilevel"/>
+    <w:tmpl w:val="0784D37A"/>
+    <w:lvl w:ilvl="0" w:tplc="48090001">
+      <w:start w:val="1"/>
+      <w:numFmt w:val="bullet"/>
+      <w:lvlText w:val=""/>
+      <w:lvlJc w:val="left"/>
+      <w:pPr>
+        <w:ind w:left="720" w:hanging="360"/>
+      </w:pPr>
+      <w:rPr>
+        <w:rFonts w:ascii="Symbol" w:hAnsi="Symbol" w:hint="default"/>
+      </w:rPr>
+    </w:lvl>
+    <w:lvl w:ilvl="1" w:tplc="48090003" w:tentative="1">
+      <w:start w:val="1"/>
+      <w:numFmt w:val="bullet"/>
+      <w:lvlText w:val="o"/>
+      <w:lvlJc w:val="left"/>
+      <w:pPr>
+        <w:ind w:left="1440" w:hanging="360"/>
+      </w:pPr>
+      <w:rPr>
+        <w:rFonts w:ascii="Courier New" w:hAnsi="Courier New" w:cs="Courier New" w:hint="default"/>
+      </w:rPr>
+    </w:lvl>
+    <w:lvl w:ilvl="2" w:tplc="48090005" w:tentative="1">
+      <w:start w:val="1"/>
+      <w:numFmt w:val="bullet"/>
+      <w:lvlText w:val=""/>
+      <w:lvlJc w:val="left"/>
+      <w:pPr>
+        <w:ind w:left="2160" w:hanging="360"/>
+      </w:pPr>
+      <w:rPr>
+        <w:rFonts w:ascii="Wingdings" w:hAnsi="Wingdings" w:hint="default"/>
+      </w:rPr>
+    </w:lvl>
+    <w:lvl w:ilvl="3" w:tplc="48090001" w:tentative="1">
+      <w:start w:val="1"/>
+      <w:numFmt w:val="bullet"/>
+      <w:lvlText w:val=""/>
+      <w:lvlJc w:val="left"/>
+      <w:pPr>
+        <w:ind w:left="2880" w:hanging="360"/>
+      </w:pPr>
+      <w:rPr>
+        <w:rFonts w:ascii="Symbol" w:hAnsi="Symbol" w:hint="default"/>
+      </w:rPr>
+    </w:lvl>
+    <w:lvl w:ilvl="4" w:tplc="48090003" w:tentative="1">
+      <w:start w:val="1"/>
+      <w:numFmt w:val="bullet"/>
+      <w:lvlText w:val="o"/>
+      <w:lvlJc w:val="left"/>
+      <w:pPr>
+        <w:ind w:left="3600" w:hanging="360"/>
+      </w:pPr>
+      <w:rPr>
+        <w:rFonts w:ascii="Courier New" w:hAnsi="Courier New" w:cs="Courier New" w:hint="default"/>
+      </w:rPr>
+    </w:lvl>
+    <w:lvl w:ilvl="5" w:tplc="48090005" w:tentative="1">
+      <w:start w:val="1"/>
+      <w:numFmt w:val="bullet"/>
+      <w:lvlText w:val=""/>
+      <w:lvlJc w:val="left"/>
+      <w:pPr>
+        <w:ind w:left="4320" w:hanging="360"/>
+      </w:pPr>
+      <w:rPr>
+        <w:rFonts w:ascii="Wingdings" w:hAnsi="Wingdings" w:hint="default"/>
+      </w:rPr>
+    </w:lvl>
+    <w:lvl w:ilvl="6" w:tplc="48090001" w:tentative="1">
+      <w:start w:val="1"/>
+      <w:numFmt w:val="bullet"/>
+      <w:lvlText w:val=""/>
+      <w:lvlJc w:val="left"/>
+      <w:pPr>
+        <w:ind w:left="5040" w:hanging="360"/>
+      </w:pPr>
+      <w:rPr>
+        <w:rFonts w:ascii="Symbol" w:hAnsi="Symbol" w:hint="default"/>
+      </w:rPr>
+    </w:lvl>
+    <w:lvl w:ilvl="7" w:tplc="48090003" w:tentative="1">
+      <w:start w:val="1"/>
+      <w:numFmt w:val="bullet"/>
+      <w:lvlText w:val="o"/>
+      <w:lvlJc w:val="left"/>
+      <w:pPr>
+        <w:ind w:left="5760" w:hanging="360"/>
+      </w:pPr>
+      <w:rPr>
+        <w:rFonts w:ascii="Courier New" w:hAnsi="Courier New" w:cs="Courier New" w:hint="default"/>
+      </w:rPr>
+    </w:lvl>
+    <w:lvl w:ilvl="8" w:tplc="48090005" w:tentative="1">
+      <w:start w:val="1"/>
+      <w:numFmt w:val="bullet"/>
+      <w:lvlText w:val=""/>
+      <w:lvlJc w:val="left"/>
+      <w:pPr>
+        <w:ind w:left="6480" w:hanging="360"/>
+      </w:pPr>
+      <w:rPr>
+        <w:rFonts w:ascii="Wingdings" w:hAnsi="Wingdings" w:hint="default"/>
+      </w:rPr>
+    </w:lvl>
+  </w:abstractNum>
+  <w:abstractNum w:abstractNumId="3" w15:restartNumberingAfterBreak="0">
+    <w:nsid w:val="5CAC0291"/>
+    <w:multiLevelType w:val="hybridMultilevel"/>
+    <w:tmpl w:val="3788B5B2"/>
+    <w:lvl w:ilvl="0" w:tplc="48090001">
+      <w:start w:val="1"/>
+      <w:numFmt w:val="bullet"/>
+      <w:lvlText w:val=""/>
+      <w:lvlJc w:val="left"/>
+      <w:pPr>
+        <w:ind w:left="720" w:hanging="360"/>
+      </w:pPr>
+      <w:rPr>
+        <w:rFonts w:ascii="Symbol" w:hAnsi="Symbol" w:hint="default"/>
+      </w:rPr>
+    </w:lvl>
+    <w:lvl w:ilvl="1" w:tplc="48090003" w:tentative="1">
+      <w:start w:val="1"/>
+      <w:numFmt w:val="bullet"/>
+      <w:lvlText w:val="o"/>
+      <w:lvlJc w:val="left"/>
+      <w:pPr>
+        <w:ind w:left="1440" w:hanging="360"/>
+      </w:pPr>
+      <w:rPr>
+        <w:rFonts w:ascii="Courier New" w:hAnsi="Courier New" w:cs="Courier New" w:hint="default"/>
+      </w:rPr>
+    </w:lvl>
+    <w:lvl w:ilvl="2" w:tplc="48090005" w:tentative="1">
+      <w:start w:val="1"/>
+      <w:numFmt w:val="bullet"/>
+      <w:lvlText w:val=""/>
+      <w:lvlJc w:val="left"/>
+      <w:pPr>
+        <w:ind w:left="2160" w:hanging="360"/>
+      </w:pPr>
+      <w:rPr>
+        <w:rFonts w:ascii="Wingdings" w:hAnsi="Wingdings" w:hint="default"/>
+      </w:rPr>
+    </w:lvl>
+    <w:lvl w:ilvl="3" w:tplc="48090001" w:tentative="1">
+      <w:start w:val="1"/>
+      <w:numFmt w:val="bullet"/>
+      <w:lvlText w:val=""/>
+      <w:lvlJc w:val="left"/>
+      <w:pPr>
+        <w:ind w:left="2880" w:hanging="360"/>
+      </w:pPr>
+      <w:rPr>
+        <w:rFonts w:ascii="Symbol" w:hAnsi="Symbol" w:hint="default"/>
+      </w:rPr>
+    </w:lvl>
+    <w:lvl w:ilvl="4" w:tplc="48090003" w:tentative="1">
+      <w:start w:val="1"/>
+      <w:numFmt w:val="bullet"/>
+      <w:lvlText w:val="o"/>
+      <w:lvlJc w:val="left"/>
+      <w:pPr>
+        <w:ind w:left="3600" w:hanging="360"/>
+      </w:pPr>
+      <w:rPr>
+        <w:rFonts w:ascii="Courier New" w:hAnsi="Courier New" w:cs="Courier New" w:hint="default"/>
+      </w:rPr>
+    </w:lvl>
+    <w:lvl w:ilvl="5" w:tplc="48090005" w:tentative="1">
+      <w:start w:val="1"/>
+      <w:numFmt w:val="bullet"/>
+      <w:lvlText w:val=""/>
+      <w:lvlJc w:val="left"/>
+      <w:pPr>
+        <w:ind w:left="4320" w:hanging="360"/>
+      </w:pPr>
+      <w:rPr>
+        <w:rFonts w:ascii="Wingdings" w:hAnsi="Wingdings" w:hint="default"/>
+      </w:rPr>
+    </w:lvl>
+    <w:lvl w:ilvl="6" w:tplc="48090001" w:tentative="1">
+      <w:start w:val="1"/>
+      <w:numFmt w:val="bullet"/>
+      <w:lvlText w:val=""/>
+      <w:lvlJc w:val="left"/>
+      <w:pPr>
+        <w:ind w:left="5040" w:hanging="360"/>
+      </w:pPr>
+      <w:rPr>
+        <w:rFonts w:ascii="Symbol" w:hAnsi="Symbol" w:hint="default"/>
+      </w:rPr>
+    </w:lvl>
+    <w:lvl w:ilvl="7" w:tplc="48090003" w:tentative="1">
+      <w:start w:val="1"/>
+      <w:numFmt w:val="bullet"/>
+      <w:lvlText w:val="o"/>
+      <w:lvlJc w:val="left"/>
+      <w:pPr>
+        <w:ind w:left="5760" w:hanging="360"/>
+      </w:pPr>
+      <w:rPr>
+        <w:rFonts w:ascii="Courier New" w:hAnsi="Courier New" w:cs="Courier New" w:hint="default"/>
+      </w:rPr>
+    </w:lvl>
+    <w:lvl w:ilvl="8" w:tplc="48090005" w:tentative="1">
+      <w:start w:val="1"/>
+      <w:numFmt w:val="bullet"/>
+      <w:lvlText w:val=""/>
+      <w:lvlJc w:val="left"/>
+      <w:pPr>
+        <w:ind w:left="6480" w:hanging="360"/>
+      </w:pPr>
+      <w:rPr>
+        <w:rFonts w:ascii="Wingdings" w:hAnsi="Wingdings" w:hint="default"/>
+      </w:rPr>
+    </w:lvl>
+  </w:abstractNum>
+  <w:abstractNum w:abstractNumId="4" w15:restartNumberingAfterBreak="0">
+    <w:nsid w:val="72B6768D"/>
+    <w:multiLevelType w:val="hybridMultilevel"/>
+    <w:tmpl w:val="B0C634F0"/>
+    <w:lvl w:ilvl="0" w:tplc="48090001">
+      <w:start w:val="1"/>
+      <w:numFmt w:val="bullet"/>
+      <w:lvlText w:val=""/>
+      <w:lvlJc w:val="left"/>
+      <w:pPr>
+        <w:ind w:left="720" w:hanging="360"/>
+      </w:pPr>
+      <w:rPr>
+        <w:rFonts w:ascii="Symbol" w:hAnsi="Symbol" w:hint="default"/>
+      </w:rPr>
+    </w:lvl>
+    <w:lvl w:ilvl="1" w:tplc="48090003" w:tentative="1">
+      <w:start w:val="1"/>
+      <w:numFmt w:val="bullet"/>
+      <w:lvlText w:val="o"/>
+      <w:lvlJc w:val="left"/>
+      <w:pPr>
+        <w:ind w:left="1440" w:hanging="360"/>
+      </w:pPr>
+      <w:rPr>
+        <w:rFonts w:ascii="Courier New" w:hAnsi="Courier New" w:cs="Courier New" w:hint="default"/>
+      </w:rPr>
+    </w:lvl>
+    <w:lvl w:ilvl="2" w:tplc="48090005" w:tentative="1">
+      <w:start w:val="1"/>
+      <w:numFmt w:val="bullet"/>
+      <w:lvlText w:val=""/>
+      <w:lvlJc w:val="left"/>
+      <w:pPr>
+        <w:ind w:left="2160" w:hanging="360"/>
+      </w:pPr>
+      <w:rPr>
+        <w:rFonts w:ascii="Wingdings" w:hAnsi="Wingdings" w:hint="default"/>
+      </w:rPr>
+    </w:lvl>
+    <w:lvl w:ilvl="3" w:tplc="48090001" w:tentative="1">
+      <w:start w:val="1"/>
+      <w:numFmt w:val="bullet"/>
+      <w:lvlText w:val=""/>
+      <w:lvlJc w:val="left"/>
+      <w:pPr>
+        <w:ind w:left="2880" w:hanging="360"/>
+      </w:pPr>
+      <w:rPr>
+        <w:rFonts w:ascii="Symbol" w:hAnsi="Symbol" w:hint="default"/>
+      </w:rPr>
+    </w:lvl>
+    <w:lvl w:ilvl="4" w:tplc="48090003" w:tentative="1">
+      <w:start w:val="1"/>
+      <w:numFmt w:val="bullet"/>
+      <w:lvlText w:val="o"/>
+      <w:lvlJc w:val="left"/>
+      <w:pPr>
+        <w:ind w:left="3600" w:hanging="360"/>
+      </w:pPr>
+      <w:rPr>
+        <w:rFonts w:ascii="Courier New" w:hAnsi="Courier New" w:cs="Courier New" w:hint="default"/>
+      </w:rPr>
+    </w:lvl>
+    <w:lvl w:ilvl="5" w:tplc="48090005" w:tentative="1">
+      <w:start w:val="1"/>
+      <w:numFmt w:val="bullet"/>
+      <w:lvlText w:val=""/>
+      <w:lvlJc w:val="left"/>
+      <w:pPr>
+        <w:ind w:left="4320" w:hanging="360"/>
+      </w:pPr>
+      <w:rPr>
+        <w:rFonts w:ascii="Wingdings" w:hAnsi="Wingdings" w:hint="default"/>
+      </w:rPr>
+    </w:lvl>
+    <w:lvl w:ilvl="6" w:tplc="48090001" w:tentative="1">
+      <w:start w:val="1"/>
+      <w:numFmt w:val="bullet"/>
+      <w:lvlText w:val=""/>
+      <w:lvlJc w:val="left"/>
+      <w:pPr>
+        <w:ind w:left="5040" w:hanging="360"/>
+      </w:pPr>
+      <w:rPr>
+        <w:rFonts w:ascii="Symbol" w:hAnsi="Symbol" w:hint="default"/>
+      </w:rPr>
+    </w:lvl>
+    <w:lvl w:ilvl="7" w:tplc="48090003" w:tentative="1">
+      <w:start w:val="1"/>
+      <w:numFmt w:val="bullet"/>
+      <w:lvlText w:val="o"/>
+      <w:lvlJc w:val="left"/>
+      <w:pPr>
+        <w:ind w:left="5760" w:hanging="360"/>
+      </w:pPr>
+      <w:rPr>
+        <w:rFonts w:ascii="Courier New" w:hAnsi="Courier New" w:cs="Courier New" w:hint="default"/>
+      </w:rPr>
+    </w:lvl>
+    <w:lvl w:ilvl="8" w:tplc="48090005" w:tentative="1">
+      <w:start w:val="1"/>
+      <w:numFmt w:val="bullet"/>
+      <w:lvlText w:val=""/>
+      <w:lvlJc w:val="left"/>
+      <w:pPr>
+        <w:ind w:left="6480" w:hanging="360"/>
+      </w:pPr>
+      <w:rPr>
+        <w:rFonts w:ascii="Wingdings" w:hAnsi="Wingdings" w:hint="default"/>
+      </w:rPr>
+    </w:lvl>
+  </w:abstractNum>
   <w:num w:numId="1" w16cid:durableId="225536055">
     <w:abstractNumId w:val="0"/>
+  </w:num>
+  <w:num w:numId="2" w16cid:durableId="1760324665">
+    <w:abstractNumId w:val="2"/>
+  </w:num>
+  <w:num w:numId="3" w16cid:durableId="138504559">
+    <w:abstractNumId w:val="4"/>
+  </w:num>
+  <w:num w:numId="4" w16cid:durableId="127017714">
+    <w:abstractNumId w:val="3"/>
+  </w:num>
+  <w:num w:numId="5" w16cid:durableId="1635987935">
+    <w:abstractNumId w:val="1"/>
   </w:num>
 </w:numbering>
 </file>
@@ -4788,6 +6893,45 @@
       <w:szCs w:val="26"/>
     </w:rPr>
   </w:style>
+  <w:style w:type="paragraph" w:styleId="NormalWeb">
+    <w:name w:val="Normal (Web)"/>
+    <w:basedOn w:val="Normal"/>
+    <w:uiPriority w:val="99"/>
+    <w:unhideWhenUsed/>
+    <w:rsid w:val="009C1530"/>
+    <w:pPr>
+      <w:spacing w:before="100" w:beforeAutospacing="1" w:after="100" w:afterAutospacing="1" w:line="240" w:lineRule="auto"/>
+    </w:pPr>
+    <w:rPr>
+      <w:rFonts w:ascii="Times New Roman" w:eastAsia="Times New Roman" w:hAnsi="Times New Roman" w:cs="Times New Roman"/>
+      <w:sz w:val="24"/>
+      <w:szCs w:val="24"/>
+      <w:lang w:eastAsia="en-SG"/>
+    </w:rPr>
+  </w:style>
+  <w:style w:type="character" w:styleId="Hyperlink">
+    <w:name w:val="Hyperlink"/>
+    <w:basedOn w:val="DefaultParagraphFont"/>
+    <w:uiPriority w:val="99"/>
+    <w:unhideWhenUsed/>
+    <w:rsid w:val="009C1530"/>
+    <w:rPr>
+      <w:color w:val="0563C1" w:themeColor="hyperlink"/>
+      <w:u w:val="single"/>
+    </w:rPr>
+  </w:style>
+  <w:style w:type="character" w:styleId="FollowedHyperlink">
+    <w:name w:val="FollowedHyperlink"/>
+    <w:basedOn w:val="DefaultParagraphFont"/>
+    <w:uiPriority w:val="99"/>
+    <w:semiHidden/>
+    <w:unhideWhenUsed/>
+    <w:rsid w:val="009C1530"/>
+    <w:rPr>
+      <w:color w:val="954F72" w:themeColor="followedHyperlink"/>
+      <w:u w:val="single"/>
+    </w:rPr>
+  </w:style>
 </w:styles>
 </file>
 
@@ -8138,14 +10282,14 @@
       </dgm:t>
     </dgm:pt>
     <dgm:pt modelId="{4A2591FC-2151-4E21-BCD1-C048CF813E2D}">
-      <dgm:prSet phldrT="[Text]"/>
+      <dgm:prSet phldrT="[Text]" custT="1"/>
       <dgm:spPr/>
       <dgm:t>
         <a:bodyPr/>
         <a:lstStyle/>
         <a:p>
           <a:r>
-            <a:rPr lang="en-SG"/>
+            <a:rPr lang="en-SG" sz="1500" dirty="0"/>
             <a:t>Base year data:</a:t>
           </a:r>
         </a:p>
@@ -8174,14 +10318,14 @@
       </dgm:t>
     </dgm:pt>
     <dgm:pt modelId="{5E6A7165-3B20-4EDC-A1CF-DECE644A4E80}">
-      <dgm:prSet phldrT="[Text]"/>
+      <dgm:prSet phldrT="[Text]" custT="1"/>
       <dgm:spPr/>
       <dgm:t>
         <a:bodyPr/>
         <a:lstStyle/>
         <a:p>
           <a:r>
-            <a:rPr lang="en-SG"/>
+            <a:rPr lang="en-SG" sz="1500" dirty="0"/>
             <a:t>Energy</a:t>
           </a:r>
         </a:p>
@@ -8194,7 +10338,7 @@
         <a:bodyPr/>
         <a:lstStyle/>
         <a:p>
-          <a:endParaRPr lang="en-SG"/>
+          <a:endParaRPr lang="en-SG" sz="1500"/>
         </a:p>
       </dgm:t>
     </dgm:pt>
@@ -8210,14 +10354,14 @@
       </dgm:t>
     </dgm:pt>
     <dgm:pt modelId="{E13AC13E-F23F-4B96-BBD0-BAC7C17F321B}">
-      <dgm:prSet phldrT="[Text]"/>
+      <dgm:prSet phldrT="[Text]" custT="1"/>
       <dgm:spPr/>
       <dgm:t>
         <a:bodyPr/>
         <a:lstStyle/>
         <a:p>
           <a:r>
-            <a:rPr lang="en-SG"/>
+            <a:rPr lang="en-SG" sz="1500" dirty="0"/>
             <a:t>Freight tonne km</a:t>
           </a:r>
         </a:p>
@@ -8230,7 +10374,7 @@
         <a:bodyPr/>
         <a:lstStyle/>
         <a:p>
-          <a:endParaRPr lang="en-SG"/>
+          <a:endParaRPr lang="en-SG" sz="1500"/>
         </a:p>
       </dgm:t>
     </dgm:pt>
@@ -8246,15 +10390,19 @@
       </dgm:t>
     </dgm:pt>
     <dgm:pt modelId="{73B933D3-F340-4A09-8414-1A4F24F833BC}">
-      <dgm:prSet phldrT="[Text]"/>
+      <dgm:prSet phldrT="[Text]" custT="1"/>
       <dgm:spPr/>
       <dgm:t>
         <a:bodyPr/>
         <a:lstStyle/>
         <a:p>
           <a:r>
-            <a:rPr lang="en-SG"/>
-            <a:t>Passsenger km</a:t>
+            <a:rPr lang="en-SG" sz="1500" dirty="0" err="1"/>
+            <a:t>Passsenger</a:t>
+          </a:r>
+          <a:r>
+            <a:rPr lang="en-SG" sz="1500" dirty="0"/>
+            <a:t> km</a:t>
           </a:r>
         </a:p>
       </dgm:t>
@@ -8266,7 +10414,7 @@
         <a:bodyPr/>
         <a:lstStyle/>
         <a:p>
-          <a:endParaRPr lang="en-SG"/>
+          <a:endParaRPr lang="en-SG" sz="1500"/>
         </a:p>
       </dgm:t>
     </dgm:pt>
@@ -8282,15 +10430,15 @@
       </dgm:t>
     </dgm:pt>
     <dgm:pt modelId="{AD218CB3-1A69-4E47-AD75-2E465EA9CB64}">
-      <dgm:prSet phldrT="[Text]"/>
+      <dgm:prSet phldrT="[Text]" custT="1"/>
       <dgm:spPr/>
       <dgm:t>
         <a:bodyPr/>
         <a:lstStyle/>
         <a:p>
           <a:r>
-            <a:rPr lang="en-SG"/>
-            <a:t>Energy use by drive type</a:t>
+            <a:rPr lang="en-SG" sz="1500" dirty="0"/>
+            <a:t>Energy use by drive type (road only)</a:t>
           </a:r>
         </a:p>
       </dgm:t>
@@ -8302,7 +10450,7 @@
         <a:bodyPr/>
         <a:lstStyle/>
         <a:p>
-          <a:endParaRPr lang="en-SG"/>
+          <a:endParaRPr lang="en-SG" sz="1500"/>
         </a:p>
       </dgm:t>
     </dgm:pt>
@@ -8318,14 +10466,14 @@
       </dgm:t>
     </dgm:pt>
     <dgm:pt modelId="{45490CCA-8F70-42B6-B540-3D8A6936C741}">
-      <dgm:prSet phldrT="[Text]"/>
+      <dgm:prSet phldrT="[Text]" custT="1"/>
       <dgm:spPr/>
       <dgm:t>
         <a:bodyPr/>
         <a:lstStyle/>
         <a:p>
           <a:r>
-            <a:rPr lang="en-SG"/>
+            <a:rPr lang="en-SG" sz="1500" dirty="0"/>
             <a:t>Energy use by fuel type</a:t>
           </a:r>
         </a:p>
@@ -8338,7 +10486,7 @@
         <a:bodyPr/>
         <a:lstStyle/>
         <a:p>
-          <a:endParaRPr lang="en-SG"/>
+          <a:endParaRPr lang="en-SG" sz="1500"/>
         </a:p>
       </dgm:t>
     </dgm:pt>
@@ -8354,14 +10502,14 @@
       </dgm:t>
     </dgm:pt>
     <dgm:pt modelId="{BD2F0842-E721-48F2-A2A2-4764AD9EBCC1}">
-      <dgm:prSet phldrT="[Text]"/>
+      <dgm:prSet phldrT="[Text]" custT="1"/>
       <dgm:spPr/>
       <dgm:t>
         <a:bodyPr/>
         <a:lstStyle/>
         <a:p>
           <a:r>
-            <a:rPr lang="en-SG"/>
+            <a:rPr lang="en-SG" sz="1500" dirty="0"/>
             <a:t>Activity</a:t>
           </a:r>
         </a:p>
@@ -8374,7 +10522,7 @@
         <a:bodyPr/>
         <a:lstStyle/>
         <a:p>
-          <a:endParaRPr lang="en-SG"/>
+          <a:endParaRPr lang="en-SG" sz="1500"/>
         </a:p>
       </dgm:t>
     </dgm:pt>
@@ -8390,15 +10538,15 @@
       </dgm:t>
     </dgm:pt>
     <dgm:pt modelId="{17B473CC-5604-4D29-B52A-3FB265F41F0F}">
-      <dgm:prSet phldrT="[Text]"/>
+      <dgm:prSet phldrT="[Text]" custT="1"/>
       <dgm:spPr/>
       <dgm:t>
         <a:bodyPr/>
         <a:lstStyle/>
         <a:p>
           <a:r>
-            <a:rPr lang="en-SG"/>
-            <a:t>Turnover rates</a:t>
+            <a:rPr lang="en-SG" sz="1500" dirty="0"/>
+            <a:t>Turnover rates (road only)</a:t>
           </a:r>
         </a:p>
       </dgm:t>
@@ -8410,7 +10558,7 @@
         <a:bodyPr/>
         <a:lstStyle/>
         <a:p>
-          <a:endParaRPr lang="en-SG"/>
+          <a:endParaRPr lang="en-SG" sz="1500"/>
         </a:p>
       </dgm:t>
     </dgm:pt>
@@ -8426,15 +10574,15 @@
       </dgm:t>
     </dgm:pt>
     <dgm:pt modelId="{7AE60BE0-9E4C-4F95-BD0B-97233CE80452}">
-      <dgm:prSet phldrT="[Text]"/>
+      <dgm:prSet phldrT="[Text]" custT="1"/>
       <dgm:spPr/>
       <dgm:t>
         <a:bodyPr/>
         <a:lstStyle/>
         <a:p>
           <a:r>
-            <a:rPr lang="en-SG"/>
-            <a:t>Occupancy and load factors</a:t>
+            <a:rPr lang="en-SG" sz="1500" dirty="0"/>
+            <a:t>Occupancy and load factors (road only)</a:t>
           </a:r>
         </a:p>
       </dgm:t>
@@ -8446,7 +10594,7 @@
         <a:bodyPr/>
         <a:lstStyle/>
         <a:p>
-          <a:endParaRPr lang="en-SG"/>
+          <a:endParaRPr lang="en-SG" sz="1500"/>
         </a:p>
       </dgm:t>
     </dgm:pt>
@@ -8462,15 +10610,15 @@
       </dgm:t>
     </dgm:pt>
     <dgm:pt modelId="{0CE66462-EBC6-4B26-9E25-1916F40C52B0}">
-      <dgm:prSet phldrT="[Text]"/>
+      <dgm:prSet phldrT="[Text]" custT="1"/>
       <dgm:spPr/>
       <dgm:t>
         <a:bodyPr/>
         <a:lstStyle/>
         <a:p>
           <a:r>
-            <a:rPr lang="en-SG"/>
-            <a:t>New vehicle efficiency</a:t>
+            <a:rPr lang="en-SG" sz="1500" dirty="0"/>
+            <a:t>New vehicle efficiency (road only)</a:t>
           </a:r>
         </a:p>
       </dgm:t>
@@ -8482,7 +10630,7 @@
         <a:bodyPr/>
         <a:lstStyle/>
         <a:p>
-          <a:endParaRPr lang="en-SG"/>
+          <a:endParaRPr lang="en-SG" sz="1500"/>
         </a:p>
       </dgm:t>
     </dgm:pt>
@@ -8497,32 +10645,32 @@
         </a:p>
       </dgm:t>
     </dgm:pt>
-    <dgm:pt modelId="{ECC8D15F-9ED1-4325-B95E-8D7C579B63EE}">
-      <dgm:prSet phldrT="[Text]"/>
+    <dgm:pt modelId="{B5989953-7F94-4BCC-8F21-2B87D0CC7209}">
+      <dgm:prSet phldrT="[Text]" custT="1"/>
       <dgm:spPr/>
       <dgm:t>
         <a:bodyPr/>
         <a:lstStyle/>
         <a:p>
           <a:r>
-            <a:rPr lang="en-SG"/>
-            <a:t>Non road efficiency </a:t>
+            <a:rPr lang="en-SG" sz="1500" dirty="0"/>
+            <a:t>Stocks</a:t>
           </a:r>
         </a:p>
       </dgm:t>
     </dgm:pt>
-    <dgm:pt modelId="{EEA5A19C-28D1-401E-9728-006490C78CF1}" type="parTrans" cxnId="{6A6FDA71-CD5E-479A-B76F-2B1B9249F10A}">
+    <dgm:pt modelId="{BCBDC622-9CE8-4210-8EFF-A70F025E6AD4}" type="parTrans" cxnId="{E64CC8D4-B27D-4D6A-90DE-CC15D76B37B2}">
       <dgm:prSet/>
       <dgm:spPr/>
       <dgm:t>
         <a:bodyPr/>
         <a:lstStyle/>
         <a:p>
-          <a:endParaRPr lang="en-SG"/>
+          <a:endParaRPr lang="en-SG" sz="1500"/>
         </a:p>
       </dgm:t>
     </dgm:pt>
-    <dgm:pt modelId="{0C021CE0-1580-4590-B113-FFF5A36455E5}" type="sibTrans" cxnId="{6A6FDA71-CD5E-479A-B76F-2B1B9249F10A}">
+    <dgm:pt modelId="{43862192-2129-45DF-988C-390A1F1581FA}" type="sibTrans" cxnId="{E64CC8D4-B27D-4D6A-90DE-CC15D76B37B2}">
       <dgm:prSet/>
       <dgm:spPr/>
       <dgm:t>
@@ -8533,32 +10681,32 @@
         </a:p>
       </dgm:t>
     </dgm:pt>
-    <dgm:pt modelId="{B5989953-7F94-4BCC-8F21-2B87D0CC7209}">
-      <dgm:prSet phldrT="[Text]"/>
+    <dgm:pt modelId="{77D7FEBA-ECA9-46FA-98EC-D4C23FFFA083}">
+      <dgm:prSet phldrT="[Text]" custT="1"/>
       <dgm:spPr/>
       <dgm:t>
         <a:bodyPr/>
         <a:lstStyle/>
         <a:p>
           <a:r>
-            <a:rPr lang="en-SG"/>
-            <a:t>Stocks</a:t>
+            <a:rPr lang="en-SG" sz="1500"/>
+            <a:t>Other factors</a:t>
           </a:r>
         </a:p>
       </dgm:t>
     </dgm:pt>
-    <dgm:pt modelId="{BCBDC622-9CE8-4210-8EFF-A70F025E6AD4}" type="parTrans" cxnId="{E64CC8D4-B27D-4D6A-90DE-CC15D76B37B2}">
+    <dgm:pt modelId="{C301587A-1BFD-486B-B31D-E085AAC479B3}" type="parTrans" cxnId="{3579467B-684B-4C1C-B88B-31AF62FBEA95}">
       <dgm:prSet/>
       <dgm:spPr/>
       <dgm:t>
         <a:bodyPr/>
         <a:lstStyle/>
         <a:p>
-          <a:endParaRPr lang="en-SG"/>
+          <a:endParaRPr lang="en-SG" sz="1500"/>
         </a:p>
       </dgm:t>
     </dgm:pt>
-    <dgm:pt modelId="{43862192-2129-45DF-988C-390A1F1581FA}" type="sibTrans" cxnId="{E64CC8D4-B27D-4D6A-90DE-CC15D76B37B2}">
+    <dgm:pt modelId="{89CBF129-C474-4825-9E32-318991B67934}" type="sibTrans" cxnId="{3579467B-684B-4C1C-B88B-31AF62FBEA95}">
       <dgm:prSet/>
       <dgm:spPr/>
       <dgm:t>
@@ -8569,21 +10717,21 @@
         </a:p>
       </dgm:t>
     </dgm:pt>
-    <dgm:pt modelId="{77D7FEBA-ECA9-46FA-98EC-D4C23FFFA083}">
-      <dgm:prSet phldrT="[Text]"/>
+    <dgm:pt modelId="{93206431-A577-4A65-8D7B-886AE0B9F00F}">
+      <dgm:prSet phldrT="[Text]" custT="1"/>
       <dgm:spPr/>
       <dgm:t>
         <a:bodyPr/>
         <a:lstStyle/>
         <a:p>
           <a:r>
-            <a:rPr lang="en-SG"/>
-            <a:t>Other factors</a:t>
+            <a:rPr lang="en-SG" sz="1500" dirty="0"/>
+            <a:t>Fuel mixing (e.g. biofuel mix %)</a:t>
           </a:r>
         </a:p>
       </dgm:t>
     </dgm:pt>
-    <dgm:pt modelId="{C301587A-1BFD-486B-B31D-E085AAC479B3}" type="parTrans" cxnId="{3579467B-684B-4C1C-B88B-31AF62FBEA95}">
+    <dgm:pt modelId="{CD948D6D-722D-4E96-B8AB-6784745B333E}" type="parTrans" cxnId="{411A489A-9A69-41AB-849F-BF8D66BEA29B}">
       <dgm:prSet/>
       <dgm:spPr/>
       <dgm:t>
@@ -8594,7 +10742,43 @@
         </a:p>
       </dgm:t>
     </dgm:pt>
-    <dgm:pt modelId="{89CBF129-C474-4825-9E32-318991B67934}" type="sibTrans" cxnId="{3579467B-684B-4C1C-B88B-31AF62FBEA95}">
+    <dgm:pt modelId="{D0662E1B-C68C-449C-A568-35F4AF831264}" type="sibTrans" cxnId="{411A489A-9A69-41AB-849F-BF8D66BEA29B}">
+      <dgm:prSet/>
+      <dgm:spPr/>
+      <dgm:t>
+        <a:bodyPr/>
+        <a:lstStyle/>
+        <a:p>
+          <a:endParaRPr lang="en-SG"/>
+        </a:p>
+      </dgm:t>
+    </dgm:pt>
+    <dgm:pt modelId="{80CA23FE-A49A-4E7F-A225-B06A43FFA962}">
+      <dgm:prSet phldrT="[Text]" custT="1"/>
+      <dgm:spPr/>
+      <dgm:t>
+        <a:bodyPr/>
+        <a:lstStyle/>
+        <a:p>
+          <a:r>
+            <a:rPr lang="en-SG" sz="1500" dirty="0"/>
+            <a:t>Hybrid electricity usage % (road only)</a:t>
+          </a:r>
+        </a:p>
+      </dgm:t>
+    </dgm:pt>
+    <dgm:pt modelId="{D4B1C904-82C9-4D9E-931D-0B91E599EE1F}" type="parTrans" cxnId="{9DE32ABC-9764-42F1-AC1A-99816AECC3B5}">
+      <dgm:prSet/>
+      <dgm:spPr/>
+      <dgm:t>
+        <a:bodyPr/>
+        <a:lstStyle/>
+        <a:p>
+          <a:endParaRPr lang="en-SG"/>
+        </a:p>
+      </dgm:t>
+    </dgm:pt>
+    <dgm:pt modelId="{5868BB1B-D91C-4151-8E81-BB79DFEF52F3}" type="sibTrans" cxnId="{9DE32ABC-9764-42F1-AC1A-99816AECC3B5}">
       <dgm:prSet/>
       <dgm:spPr/>
       <dgm:t>
@@ -8679,7 +10863,7 @@
       <dgm:spPr/>
     </dgm:pt>
     <dgm:pt modelId="{608A02E8-7A4E-473A-8729-05B0AFB15C9D}" type="pres">
-      <dgm:prSet presAssocID="{A6B01058-23B1-4275-8252-D15DA5DF77CB}" presName="Name64" presStyleLbl="parChTrans1D3" presStyleIdx="0" presStyleCnt="7"/>
+      <dgm:prSet presAssocID="{A6B01058-23B1-4275-8252-D15DA5DF77CB}" presName="Name64" presStyleLbl="parChTrans1D3" presStyleIdx="0" presStyleCnt="9"/>
       <dgm:spPr/>
     </dgm:pt>
     <dgm:pt modelId="{BFC56123-EC16-4CFF-8104-E901A58AF757}" type="pres">
@@ -8695,7 +10879,7 @@
       <dgm:spPr/>
     </dgm:pt>
     <dgm:pt modelId="{AB12C268-67EE-4FDF-A87A-0E273608076B}" type="pres">
-      <dgm:prSet presAssocID="{E13AC13E-F23F-4B96-BBD0-BAC7C17F321B}" presName="rootText" presStyleLbl="node3" presStyleIdx="0" presStyleCnt="7">
+      <dgm:prSet presAssocID="{E13AC13E-F23F-4B96-BBD0-BAC7C17F321B}" presName="rootText" presStyleLbl="node3" presStyleIdx="0" presStyleCnt="9">
         <dgm:presLayoutVars>
           <dgm:chPref val="3"/>
         </dgm:presLayoutVars>
@@ -8703,7 +10887,7 @@
       <dgm:spPr/>
     </dgm:pt>
     <dgm:pt modelId="{33CA2607-B3AD-4AF6-9C83-6BDD01967ADB}" type="pres">
-      <dgm:prSet presAssocID="{E13AC13E-F23F-4B96-BBD0-BAC7C17F321B}" presName="rootConnector" presStyleLbl="node3" presStyleIdx="0" presStyleCnt="7"/>
+      <dgm:prSet presAssocID="{E13AC13E-F23F-4B96-BBD0-BAC7C17F321B}" presName="rootConnector" presStyleLbl="node3" presStyleIdx="0" presStyleCnt="9"/>
       <dgm:spPr/>
     </dgm:pt>
     <dgm:pt modelId="{282BC3A7-6CD2-4BC6-A9EB-AE9738AB3CC0}" type="pres">
@@ -8715,7 +10899,7 @@
       <dgm:spPr/>
     </dgm:pt>
     <dgm:pt modelId="{85207240-C0E6-41FE-9FCA-002B8013F185}" type="pres">
-      <dgm:prSet presAssocID="{3B4951CB-194C-4200-91E3-C60187B48B60}" presName="Name64" presStyleLbl="parChTrans1D3" presStyleIdx="1" presStyleCnt="7"/>
+      <dgm:prSet presAssocID="{3B4951CB-194C-4200-91E3-C60187B48B60}" presName="Name64" presStyleLbl="parChTrans1D3" presStyleIdx="1" presStyleCnt="9"/>
       <dgm:spPr/>
     </dgm:pt>
     <dgm:pt modelId="{9FDA92E4-4A97-49FC-94F0-C07CF0B35C07}" type="pres">
@@ -8731,7 +10915,7 @@
       <dgm:spPr/>
     </dgm:pt>
     <dgm:pt modelId="{4E79214B-AE78-4A18-BF84-9B8E3F6105F1}" type="pres">
-      <dgm:prSet presAssocID="{73B933D3-F340-4A09-8414-1A4F24F833BC}" presName="rootText" presStyleLbl="node3" presStyleIdx="1" presStyleCnt="7">
+      <dgm:prSet presAssocID="{73B933D3-F340-4A09-8414-1A4F24F833BC}" presName="rootText" presStyleLbl="node3" presStyleIdx="1" presStyleCnt="9">
         <dgm:presLayoutVars>
           <dgm:chPref val="3"/>
         </dgm:presLayoutVars>
@@ -8739,7 +10923,7 @@
       <dgm:spPr/>
     </dgm:pt>
     <dgm:pt modelId="{538A3C8B-4526-4CDA-BE38-92D4C6E63CDF}" type="pres">
-      <dgm:prSet presAssocID="{73B933D3-F340-4A09-8414-1A4F24F833BC}" presName="rootConnector" presStyleLbl="node3" presStyleIdx="1" presStyleCnt="7"/>
+      <dgm:prSet presAssocID="{73B933D3-F340-4A09-8414-1A4F24F833BC}" presName="rootConnector" presStyleLbl="node3" presStyleIdx="1" presStyleCnt="9"/>
       <dgm:spPr/>
     </dgm:pt>
     <dgm:pt modelId="{3FBF637F-24E6-42E5-8E6D-F9A760267D15}" type="pres">
@@ -8787,7 +10971,7 @@
       <dgm:spPr/>
     </dgm:pt>
     <dgm:pt modelId="{B0744E59-15CA-4D05-9A4E-E55BCB326F27}" type="pres">
-      <dgm:prSet presAssocID="{D0ECFB41-45A9-4126-8EE8-3A5ECF7BF324}" presName="Name64" presStyleLbl="parChTrans1D3" presStyleIdx="2" presStyleCnt="7"/>
+      <dgm:prSet presAssocID="{D0ECFB41-45A9-4126-8EE8-3A5ECF7BF324}" presName="Name64" presStyleLbl="parChTrans1D3" presStyleIdx="2" presStyleCnt="9"/>
       <dgm:spPr/>
     </dgm:pt>
     <dgm:pt modelId="{5CCB4162-F295-4172-895F-E640F4D8EDF1}" type="pres">
@@ -8803,7 +10987,7 @@
       <dgm:spPr/>
     </dgm:pt>
     <dgm:pt modelId="{BC9CBE9A-F4A2-4A21-9D53-4EC382D0FEDD}" type="pres">
-      <dgm:prSet presAssocID="{AD218CB3-1A69-4E47-AD75-2E465EA9CB64}" presName="rootText" presStyleLbl="node3" presStyleIdx="2" presStyleCnt="7">
+      <dgm:prSet presAssocID="{AD218CB3-1A69-4E47-AD75-2E465EA9CB64}" presName="rootText" presStyleLbl="node3" presStyleIdx="2" presStyleCnt="9">
         <dgm:presLayoutVars>
           <dgm:chPref val="3"/>
         </dgm:presLayoutVars>
@@ -8811,15 +10995,19 @@
       <dgm:spPr/>
     </dgm:pt>
     <dgm:pt modelId="{76FDB8A8-5717-4B96-9798-3FFEDEEE5403}" type="pres">
-      <dgm:prSet presAssocID="{AD218CB3-1A69-4E47-AD75-2E465EA9CB64}" presName="rootConnector" presStyleLbl="node3" presStyleIdx="2" presStyleCnt="7"/>
+      <dgm:prSet presAssocID="{AD218CB3-1A69-4E47-AD75-2E465EA9CB64}" presName="rootConnector" presStyleLbl="node3" presStyleIdx="2" presStyleCnt="9"/>
       <dgm:spPr/>
     </dgm:pt>
     <dgm:pt modelId="{FF8BBFCC-2544-4A03-91BB-1BAE6873A701}" type="pres">
       <dgm:prSet presAssocID="{AD218CB3-1A69-4E47-AD75-2E465EA9CB64}" presName="hierChild4" presStyleCnt="0"/>
       <dgm:spPr/>
     </dgm:pt>
+    <dgm:pt modelId="{4D8EA0AF-27C3-4232-9B31-78D13993AE3C}" type="pres">
+      <dgm:prSet presAssocID="{AD218CB3-1A69-4E47-AD75-2E465EA9CB64}" presName="hierChild5" presStyleCnt="0"/>
+      <dgm:spPr/>
+    </dgm:pt>
     <dgm:pt modelId="{A98802D8-3CB8-483C-9395-C0AABC947EDF}" type="pres">
-      <dgm:prSet presAssocID="{09456824-2C5F-44E2-937A-6004280FD57B}" presName="Name64" presStyleLbl="parChTrans1D4" presStyleIdx="0" presStyleCnt="1"/>
+      <dgm:prSet presAssocID="{09456824-2C5F-44E2-937A-6004280FD57B}" presName="Name64" presStyleLbl="parChTrans1D3" presStyleIdx="3" presStyleCnt="9"/>
       <dgm:spPr/>
     </dgm:pt>
     <dgm:pt modelId="{C00272D7-B963-43F3-A304-A5ABF9CB085D}" type="pres">
@@ -8835,7 +11023,7 @@
       <dgm:spPr/>
     </dgm:pt>
     <dgm:pt modelId="{952258F3-7A3E-439D-A889-C893A783FC7F}" type="pres">
-      <dgm:prSet presAssocID="{45490CCA-8F70-42B6-B540-3D8A6936C741}" presName="rootText" presStyleLbl="node4" presStyleIdx="0" presStyleCnt="1">
+      <dgm:prSet presAssocID="{45490CCA-8F70-42B6-B540-3D8A6936C741}" presName="rootText" presStyleLbl="node3" presStyleIdx="3" presStyleCnt="9">
         <dgm:presLayoutVars>
           <dgm:chPref val="3"/>
         </dgm:presLayoutVars>
@@ -8843,7 +11031,7 @@
       <dgm:spPr/>
     </dgm:pt>
     <dgm:pt modelId="{30A755E2-7B97-4AB1-B46B-E8EE4FED09FD}" type="pres">
-      <dgm:prSet presAssocID="{45490CCA-8F70-42B6-B540-3D8A6936C741}" presName="rootConnector" presStyleLbl="node4" presStyleIdx="0" presStyleCnt="1"/>
+      <dgm:prSet presAssocID="{45490CCA-8F70-42B6-B540-3D8A6936C741}" presName="rootConnector" presStyleLbl="node3" presStyleIdx="3" presStyleCnt="9"/>
       <dgm:spPr/>
     </dgm:pt>
     <dgm:pt modelId="{165AB3CC-0481-4742-9DDA-26FB376A2F87}" type="pres">
@@ -8852,10 +11040,6 @@
     </dgm:pt>
     <dgm:pt modelId="{D51497DA-E14D-4E00-B256-45CA594E4800}" type="pres">
       <dgm:prSet presAssocID="{45490CCA-8F70-42B6-B540-3D8A6936C741}" presName="hierChild5" presStyleCnt="0"/>
-      <dgm:spPr/>
-    </dgm:pt>
-    <dgm:pt modelId="{4D8EA0AF-27C3-4232-9B31-78D13993AE3C}" type="pres">
-      <dgm:prSet presAssocID="{AD218CB3-1A69-4E47-AD75-2E465EA9CB64}" presName="hierChild5" presStyleCnt="0"/>
       <dgm:spPr/>
     </dgm:pt>
     <dgm:pt modelId="{27B471F1-F27B-40D3-AF18-5D64EFE6DA10}" type="pres">
@@ -8931,7 +11115,7 @@
       <dgm:spPr/>
     </dgm:pt>
     <dgm:pt modelId="{DD868811-05F1-475D-955C-E855ECF648A5}" type="pres">
-      <dgm:prSet presAssocID="{F207E862-2444-4F4E-8112-1C209C0C6E0D}" presName="Name64" presStyleLbl="parChTrans1D3" presStyleIdx="3" presStyleCnt="7"/>
+      <dgm:prSet presAssocID="{F207E862-2444-4F4E-8112-1C209C0C6E0D}" presName="Name64" presStyleLbl="parChTrans1D3" presStyleIdx="4" presStyleCnt="9"/>
       <dgm:spPr/>
     </dgm:pt>
     <dgm:pt modelId="{DF7B9F49-BB88-44A8-BDA2-2E865827A155}" type="pres">
@@ -8947,7 +11131,7 @@
       <dgm:spPr/>
     </dgm:pt>
     <dgm:pt modelId="{BA2A8497-6940-4B72-878A-0D81DFD00DF7}" type="pres">
-      <dgm:prSet presAssocID="{17B473CC-5604-4D29-B52A-3FB265F41F0F}" presName="rootText" presStyleLbl="node3" presStyleIdx="3" presStyleCnt="7">
+      <dgm:prSet presAssocID="{17B473CC-5604-4D29-B52A-3FB265F41F0F}" presName="rootText" presStyleLbl="node3" presStyleIdx="4" presStyleCnt="9">
         <dgm:presLayoutVars>
           <dgm:chPref val="3"/>
         </dgm:presLayoutVars>
@@ -8955,7 +11139,7 @@
       <dgm:spPr/>
     </dgm:pt>
     <dgm:pt modelId="{1C7A1B66-F15E-4515-AC2F-BBC49BD17F69}" type="pres">
-      <dgm:prSet presAssocID="{17B473CC-5604-4D29-B52A-3FB265F41F0F}" presName="rootConnector" presStyleLbl="node3" presStyleIdx="3" presStyleCnt="7"/>
+      <dgm:prSet presAssocID="{17B473CC-5604-4D29-B52A-3FB265F41F0F}" presName="rootConnector" presStyleLbl="node3" presStyleIdx="4" presStyleCnt="9"/>
       <dgm:spPr/>
     </dgm:pt>
     <dgm:pt modelId="{CA6330C5-40A7-45AD-B719-0172BC0C418E}" type="pres">
@@ -8967,7 +11151,7 @@
       <dgm:spPr/>
     </dgm:pt>
     <dgm:pt modelId="{7F427D50-E838-47C4-AB62-5ADEAB32FCD9}" type="pres">
-      <dgm:prSet presAssocID="{78B2311B-DF33-49DD-BE8C-7F37E04D510F}" presName="Name64" presStyleLbl="parChTrans1D3" presStyleIdx="4" presStyleCnt="7"/>
+      <dgm:prSet presAssocID="{78B2311B-DF33-49DD-BE8C-7F37E04D510F}" presName="Name64" presStyleLbl="parChTrans1D3" presStyleIdx="5" presStyleCnt="9"/>
       <dgm:spPr/>
     </dgm:pt>
     <dgm:pt modelId="{91648505-FC16-4C44-B9F6-E942A5D517BA}" type="pres">
@@ -8983,7 +11167,7 @@
       <dgm:spPr/>
     </dgm:pt>
     <dgm:pt modelId="{DBE83B29-5E1E-467E-A745-7B27708AFD8C}" type="pres">
-      <dgm:prSet presAssocID="{7AE60BE0-9E4C-4F95-BD0B-97233CE80452}" presName="rootText" presStyleLbl="node3" presStyleIdx="4" presStyleCnt="7">
+      <dgm:prSet presAssocID="{7AE60BE0-9E4C-4F95-BD0B-97233CE80452}" presName="rootText" presStyleLbl="node3" presStyleIdx="5" presStyleCnt="9">
         <dgm:presLayoutVars>
           <dgm:chPref val="3"/>
         </dgm:presLayoutVars>
@@ -8991,7 +11175,7 @@
       <dgm:spPr/>
     </dgm:pt>
     <dgm:pt modelId="{182267B8-763E-42E3-802D-C4258D9EA806}" type="pres">
-      <dgm:prSet presAssocID="{7AE60BE0-9E4C-4F95-BD0B-97233CE80452}" presName="rootConnector" presStyleLbl="node3" presStyleIdx="4" presStyleCnt="7"/>
+      <dgm:prSet presAssocID="{7AE60BE0-9E4C-4F95-BD0B-97233CE80452}" presName="rootConnector" presStyleLbl="node3" presStyleIdx="5" presStyleCnt="9"/>
       <dgm:spPr/>
     </dgm:pt>
     <dgm:pt modelId="{D039FE16-2715-4DD9-9EE5-D3ED1528F0C7}" type="pres">
@@ -9003,7 +11187,7 @@
       <dgm:spPr/>
     </dgm:pt>
     <dgm:pt modelId="{DA23D161-A42E-43F8-B9C3-B29598F0605D}" type="pres">
-      <dgm:prSet presAssocID="{CB6537DD-E1F8-46A8-B5B9-41A732E6F5C9}" presName="Name64" presStyleLbl="parChTrans1D3" presStyleIdx="5" presStyleCnt="7"/>
+      <dgm:prSet presAssocID="{CB6537DD-E1F8-46A8-B5B9-41A732E6F5C9}" presName="Name64" presStyleLbl="parChTrans1D3" presStyleIdx="6" presStyleCnt="9"/>
       <dgm:spPr/>
     </dgm:pt>
     <dgm:pt modelId="{862790A9-C84A-4D0F-9992-4FAEED445928}" type="pres">
@@ -9019,7 +11203,7 @@
       <dgm:spPr/>
     </dgm:pt>
     <dgm:pt modelId="{478FA14F-17B9-4C3C-B3CD-A9A00FD127CD}" type="pres">
-      <dgm:prSet presAssocID="{0CE66462-EBC6-4B26-9E25-1916F40C52B0}" presName="rootText" presStyleLbl="node3" presStyleIdx="5" presStyleCnt="7">
+      <dgm:prSet presAssocID="{0CE66462-EBC6-4B26-9E25-1916F40C52B0}" presName="rootText" presStyleLbl="node3" presStyleIdx="6" presStyleCnt="9">
         <dgm:presLayoutVars>
           <dgm:chPref val="3"/>
         </dgm:presLayoutVars>
@@ -9027,7 +11211,7 @@
       <dgm:spPr/>
     </dgm:pt>
     <dgm:pt modelId="{3F4DC0F8-45EF-4B63-869E-499BBA13C581}" type="pres">
-      <dgm:prSet presAssocID="{0CE66462-EBC6-4B26-9E25-1916F40C52B0}" presName="rootConnector" presStyleLbl="node3" presStyleIdx="5" presStyleCnt="7"/>
+      <dgm:prSet presAssocID="{0CE66462-EBC6-4B26-9E25-1916F40C52B0}" presName="rootConnector" presStyleLbl="node3" presStyleIdx="6" presStyleCnt="9"/>
       <dgm:spPr/>
     </dgm:pt>
     <dgm:pt modelId="{6C765052-465B-4319-ABC1-EFAB53BBBDD9}" type="pres">
@@ -9038,40 +11222,76 @@
       <dgm:prSet presAssocID="{0CE66462-EBC6-4B26-9E25-1916F40C52B0}" presName="hierChild5" presStyleCnt="0"/>
       <dgm:spPr/>
     </dgm:pt>
-    <dgm:pt modelId="{76F5343C-832C-4902-9DD1-019DF4ADE6F3}" type="pres">
-      <dgm:prSet presAssocID="{EEA5A19C-28D1-401E-9728-006490C78CF1}" presName="Name64" presStyleLbl="parChTrans1D3" presStyleIdx="6" presStyleCnt="7"/>
-      <dgm:spPr/>
-    </dgm:pt>
-    <dgm:pt modelId="{0ACD393B-0CC2-402B-8C12-6D9E7D8D81E1}" type="pres">
-      <dgm:prSet presAssocID="{ECC8D15F-9ED1-4325-B95E-8D7C579B63EE}" presName="hierRoot2" presStyleCnt="0">
+    <dgm:pt modelId="{E7D06081-E8B9-4481-A220-83A839937B9C}" type="pres">
+      <dgm:prSet presAssocID="{CD948D6D-722D-4E96-B8AB-6784745B333E}" presName="Name64" presStyleLbl="parChTrans1D3" presStyleIdx="7" presStyleCnt="9"/>
+      <dgm:spPr/>
+    </dgm:pt>
+    <dgm:pt modelId="{4715F000-CC26-4F87-A43D-CBB163D76D0A}" type="pres">
+      <dgm:prSet presAssocID="{93206431-A577-4A65-8D7B-886AE0B9F00F}" presName="hierRoot2" presStyleCnt="0">
         <dgm:presLayoutVars>
           <dgm:hierBranch val="init"/>
         </dgm:presLayoutVars>
       </dgm:prSet>
       <dgm:spPr/>
     </dgm:pt>
-    <dgm:pt modelId="{46732A59-C195-4178-A9D8-8AACF2BF7F13}" type="pres">
-      <dgm:prSet presAssocID="{ECC8D15F-9ED1-4325-B95E-8D7C579B63EE}" presName="rootComposite" presStyleCnt="0"/>
-      <dgm:spPr/>
-    </dgm:pt>
-    <dgm:pt modelId="{F64C9670-F9D3-4B2E-950B-F708FDA3711F}" type="pres">
-      <dgm:prSet presAssocID="{ECC8D15F-9ED1-4325-B95E-8D7C579B63EE}" presName="rootText" presStyleLbl="node3" presStyleIdx="6" presStyleCnt="7">
+    <dgm:pt modelId="{71333ABA-AD11-423B-A4F9-1EE8E563A346}" type="pres">
+      <dgm:prSet presAssocID="{93206431-A577-4A65-8D7B-886AE0B9F00F}" presName="rootComposite" presStyleCnt="0"/>
+      <dgm:spPr/>
+    </dgm:pt>
+    <dgm:pt modelId="{5DF909A4-D1DD-4AAF-BFEC-DC2028097CB7}" type="pres">
+      <dgm:prSet presAssocID="{93206431-A577-4A65-8D7B-886AE0B9F00F}" presName="rootText" presStyleLbl="node3" presStyleIdx="7" presStyleCnt="9">
         <dgm:presLayoutVars>
           <dgm:chPref val="3"/>
         </dgm:presLayoutVars>
       </dgm:prSet>
       <dgm:spPr/>
     </dgm:pt>
-    <dgm:pt modelId="{63AC51AD-5405-4C3C-BB58-ECD43DD9BC74}" type="pres">
-      <dgm:prSet presAssocID="{ECC8D15F-9ED1-4325-B95E-8D7C579B63EE}" presName="rootConnector" presStyleLbl="node3" presStyleIdx="6" presStyleCnt="7"/>
-      <dgm:spPr/>
-    </dgm:pt>
-    <dgm:pt modelId="{39E75698-0381-412D-9461-393EEF3EB8BD}" type="pres">
-      <dgm:prSet presAssocID="{ECC8D15F-9ED1-4325-B95E-8D7C579B63EE}" presName="hierChild4" presStyleCnt="0"/>
-      <dgm:spPr/>
-    </dgm:pt>
-    <dgm:pt modelId="{794E50D5-4EF2-4AD8-AD48-65C9C3A746DD}" type="pres">
-      <dgm:prSet presAssocID="{ECC8D15F-9ED1-4325-B95E-8D7C579B63EE}" presName="hierChild5" presStyleCnt="0"/>
+    <dgm:pt modelId="{CCA0430B-342D-4BF5-9448-2D0B17D3AAC2}" type="pres">
+      <dgm:prSet presAssocID="{93206431-A577-4A65-8D7B-886AE0B9F00F}" presName="rootConnector" presStyleLbl="node3" presStyleIdx="7" presStyleCnt="9"/>
+      <dgm:spPr/>
+    </dgm:pt>
+    <dgm:pt modelId="{46F0A429-A68F-43BF-9F9E-BB70B51AC01F}" type="pres">
+      <dgm:prSet presAssocID="{93206431-A577-4A65-8D7B-886AE0B9F00F}" presName="hierChild4" presStyleCnt="0"/>
+      <dgm:spPr/>
+    </dgm:pt>
+    <dgm:pt modelId="{BB87CF56-76EB-438F-8050-171648516A30}" type="pres">
+      <dgm:prSet presAssocID="{93206431-A577-4A65-8D7B-886AE0B9F00F}" presName="hierChild5" presStyleCnt="0"/>
+      <dgm:spPr/>
+    </dgm:pt>
+    <dgm:pt modelId="{22E1D864-F655-44C9-A45B-3E8E447AF08F}" type="pres">
+      <dgm:prSet presAssocID="{D4B1C904-82C9-4D9E-931D-0B91E599EE1F}" presName="Name64" presStyleLbl="parChTrans1D3" presStyleIdx="8" presStyleCnt="9"/>
+      <dgm:spPr/>
+    </dgm:pt>
+    <dgm:pt modelId="{6C62DFFE-455F-4CF7-8466-C9369135DB16}" type="pres">
+      <dgm:prSet presAssocID="{80CA23FE-A49A-4E7F-A225-B06A43FFA962}" presName="hierRoot2" presStyleCnt="0">
+        <dgm:presLayoutVars>
+          <dgm:hierBranch val="init"/>
+        </dgm:presLayoutVars>
+      </dgm:prSet>
+      <dgm:spPr/>
+    </dgm:pt>
+    <dgm:pt modelId="{88D2388B-5CA9-408F-9E87-EB115D4B181B}" type="pres">
+      <dgm:prSet presAssocID="{80CA23FE-A49A-4E7F-A225-B06A43FFA962}" presName="rootComposite" presStyleCnt="0"/>
+      <dgm:spPr/>
+    </dgm:pt>
+    <dgm:pt modelId="{72D08835-297A-4D3F-AFF0-01081D88A8DD}" type="pres">
+      <dgm:prSet presAssocID="{80CA23FE-A49A-4E7F-A225-B06A43FFA962}" presName="rootText" presStyleLbl="node3" presStyleIdx="8" presStyleCnt="9">
+        <dgm:presLayoutVars>
+          <dgm:chPref val="3"/>
+        </dgm:presLayoutVars>
+      </dgm:prSet>
+      <dgm:spPr/>
+    </dgm:pt>
+    <dgm:pt modelId="{388EA3A7-10E7-499F-97AD-8A7A6FBF9901}" type="pres">
+      <dgm:prSet presAssocID="{80CA23FE-A49A-4E7F-A225-B06A43FFA962}" presName="rootConnector" presStyleLbl="node3" presStyleIdx="8" presStyleCnt="9"/>
+      <dgm:spPr/>
+    </dgm:pt>
+    <dgm:pt modelId="{45510BA6-941A-4468-BC8A-FFDE5E16E0AA}" type="pres">
+      <dgm:prSet presAssocID="{80CA23FE-A49A-4E7F-A225-B06A43FFA962}" presName="hierChild4" presStyleCnt="0"/>
+      <dgm:spPr/>
+    </dgm:pt>
+    <dgm:pt modelId="{0445EBD1-EBF9-4E56-AC42-D0DE9AADB4F4}" type="pres">
+      <dgm:prSet presAssocID="{80CA23FE-A49A-4E7F-A225-B06A43FFA962}" presName="hierChild5" presStyleCnt="0"/>
       <dgm:spPr/>
     </dgm:pt>
     <dgm:pt modelId="{E9B3C465-88D3-4FFD-9FE5-E60412F6D603}" type="pres">
@@ -9084,9 +11304,8 @@
     </dgm:pt>
   </dgm:ptLst>
   <dgm:cxnLst>
-    <dgm:cxn modelId="{8145A600-D984-44F4-810A-9D78DF997B11}" srcId="{AD218CB3-1A69-4E47-AD75-2E465EA9CB64}" destId="{45490CCA-8F70-42B6-B540-3D8A6936C741}" srcOrd="0" destOrd="0" parTransId="{09456824-2C5F-44E2-937A-6004280FD57B}" sibTransId="{6A325E73-E2DD-4679-B4D6-0D6E30011547}"/>
+    <dgm:cxn modelId="{8145A600-D984-44F4-810A-9D78DF997B11}" srcId="{5E6A7165-3B20-4EDC-A1CF-DECE644A4E80}" destId="{45490CCA-8F70-42B6-B540-3D8A6936C741}" srcOrd="1" destOrd="0" parTransId="{09456824-2C5F-44E2-937A-6004280FD57B}" sibTransId="{6A325E73-E2DD-4679-B4D6-0D6E30011547}"/>
     <dgm:cxn modelId="{2911570B-8E76-442D-8C48-CEFD1AB6AF12}" srcId="{4A2591FC-2151-4E21-BCD1-C048CF813E2D}" destId="{BD2F0842-E721-48F2-A2A2-4764AD9EBCC1}" srcOrd="0" destOrd="0" parTransId="{FB5F6BD4-9CD3-448B-820D-F05E07104C15}" sibTransId="{0E054C6C-574E-4206-A4C4-9B6CA76C903A}"/>
-    <dgm:cxn modelId="{E2927812-F9ED-4AA3-A028-70D59B1983C0}" type="presOf" srcId="{45490CCA-8F70-42B6-B540-3D8A6936C741}" destId="{952258F3-7A3E-439D-A889-C893A783FC7F}" srcOrd="0" destOrd="0" presId="urn:microsoft.com/office/officeart/2009/3/layout/HorizontalOrganizationChart"/>
     <dgm:cxn modelId="{B6FF6B16-2A06-4A32-BB21-6258B8D09312}" type="presOf" srcId="{CB6537DD-E1F8-46A8-B5B9-41A732E6F5C9}" destId="{DA23D161-A42E-43F8-B9C3-B29598F0605D}" srcOrd="0" destOrd="0" presId="urn:microsoft.com/office/officeart/2009/3/layout/HorizontalOrganizationChart"/>
     <dgm:cxn modelId="{869A601F-755A-413B-B079-1060B5D9C698}" type="presOf" srcId="{5E6A7165-3B20-4EDC-A1CF-DECE644A4E80}" destId="{9B140528-1195-40A0-999B-8041A8CEED55}" srcOrd="0" destOrd="0" presId="urn:microsoft.com/office/officeart/2009/3/layout/HorizontalOrganizationChart"/>
     <dgm:cxn modelId="{FF65452E-AA57-4C21-B895-62436BF89339}" type="presOf" srcId="{E13AC13E-F23F-4B96-BBD0-BAC7C17F321B}" destId="{AB12C268-67EE-4FDF-A87A-0E273608076B}" srcOrd="0" destOrd="0" presId="urn:microsoft.com/office/officeart/2009/3/layout/HorizontalOrganizationChart"/>
@@ -9100,30 +11319,36 @@
     <dgm:cxn modelId="{D90D653F-0DB6-4CD0-858A-7878EFBFA015}" srcId="{77D7FEBA-ECA9-46FA-98EC-D4C23FFFA083}" destId="{7AE60BE0-9E4C-4F95-BD0B-97233CE80452}" srcOrd="1" destOrd="0" parTransId="{78B2311B-DF33-49DD-BE8C-7F37E04D510F}" sibTransId="{505BA5E6-DABF-42DA-93DB-E4782D08E8E8}"/>
     <dgm:cxn modelId="{7996EF3F-300E-46C3-81D5-67EC613D84A8}" type="presOf" srcId="{FB5F6BD4-9CD3-448B-820D-F05E07104C15}" destId="{80DA631E-F6A5-4F07-AE9B-81CEDDCE75D2}" srcOrd="0" destOrd="0" presId="urn:microsoft.com/office/officeart/2009/3/layout/HorizontalOrganizationChart"/>
     <dgm:cxn modelId="{8004B160-931B-4E66-BA2C-2CFAAE8207EC}" type="presOf" srcId="{4A2591FC-2151-4E21-BCD1-C048CF813E2D}" destId="{880299AB-EAF8-40FE-8D2B-82EBF3261907}" srcOrd="1" destOrd="0" presId="urn:microsoft.com/office/officeart/2009/3/layout/HorizontalOrganizationChart"/>
-    <dgm:cxn modelId="{C7181C62-704A-450E-9072-C80DC8978F7D}" type="presOf" srcId="{ECC8D15F-9ED1-4325-B95E-8D7C579B63EE}" destId="{F64C9670-F9D3-4B2E-950B-F708FDA3711F}" srcOrd="0" destOrd="0" presId="urn:microsoft.com/office/officeart/2009/3/layout/HorizontalOrganizationChart"/>
+    <dgm:cxn modelId="{7B463C41-90CD-4427-BF17-ECE70A554C4D}" type="presOf" srcId="{93206431-A577-4A65-8D7B-886AE0B9F00F}" destId="{CCA0430B-342D-4BF5-9448-2D0B17D3AAC2}" srcOrd="1" destOrd="0" presId="urn:microsoft.com/office/officeart/2009/3/layout/HorizontalOrganizationChart"/>
     <dgm:cxn modelId="{03F68062-487A-4665-84EB-A5A954B65A5B}" type="presOf" srcId="{BD2F0842-E721-48F2-A2A2-4764AD9EBCC1}" destId="{C9609E3C-6E47-4013-9A14-440FE5BEB813}" srcOrd="0" destOrd="0" presId="urn:microsoft.com/office/officeart/2009/3/layout/HorizontalOrganizationChart"/>
+    <dgm:cxn modelId="{71AF9862-39C8-43FA-91B6-566DEE1B290E}" type="presOf" srcId="{93206431-A577-4A65-8D7B-886AE0B9F00F}" destId="{5DF909A4-D1DD-4AAF-BFEC-DC2028097CB7}" srcOrd="0" destOrd="0" presId="urn:microsoft.com/office/officeart/2009/3/layout/HorizontalOrganizationChart"/>
     <dgm:cxn modelId="{A658B763-54A4-41BE-BC7A-E5E40B253E2A}" type="presOf" srcId="{BCBDC622-9CE8-4210-8EFF-A70F025E6AD4}" destId="{A64E1426-4CDA-4411-88AB-8E292DC7D6D9}" srcOrd="0" destOrd="0" presId="urn:microsoft.com/office/officeart/2009/3/layout/HorizontalOrganizationChart"/>
     <dgm:cxn modelId="{40B9EA43-22C6-4C4A-B5A3-F0BFE3CF3FF9}" srcId="{ECC691AC-31CA-4BAA-88A5-969AD18731A8}" destId="{4A2591FC-2151-4E21-BCD1-C048CF813E2D}" srcOrd="0" destOrd="0" parTransId="{0DF63A78-16FA-4B9D-969B-6BBE815D8120}" sibTransId="{D1A4243E-6242-4203-BA5A-1130D709ECE9}"/>
     <dgm:cxn modelId="{BA49C765-DFA6-4D49-8BC0-C513B740DBFD}" srcId="{BD2F0842-E721-48F2-A2A2-4764AD9EBCC1}" destId="{E13AC13E-F23F-4B96-BBD0-BAC7C17F321B}" srcOrd="0" destOrd="0" parTransId="{A6B01058-23B1-4275-8252-D15DA5DF77CB}" sibTransId="{84E7F711-2613-4B56-839D-882348A7E6BB}"/>
+    <dgm:cxn modelId="{E94BE867-EE01-4488-A06C-E29E1634FAB7}" type="presOf" srcId="{09456824-2C5F-44E2-937A-6004280FD57B}" destId="{A98802D8-3CB8-483C-9395-C0AABC947EDF}" srcOrd="0" destOrd="0" presId="urn:microsoft.com/office/officeart/2009/3/layout/HorizontalOrganizationChart"/>
     <dgm:cxn modelId="{DDB8F647-3F43-45F6-B484-799D19DAC192}" type="presOf" srcId="{C301587A-1BFD-486B-B31D-E085AAC479B3}" destId="{B7BBE519-12FE-4DAF-AED2-140F229A3BF2}" srcOrd="0" destOrd="0" presId="urn:microsoft.com/office/officeart/2009/3/layout/HorizontalOrganizationChart"/>
+    <dgm:cxn modelId="{F9DC5168-95DC-424C-B650-D3EEF9B1F732}" type="presOf" srcId="{45490CCA-8F70-42B6-B540-3D8A6936C741}" destId="{952258F3-7A3E-439D-A889-C893A783FC7F}" srcOrd="0" destOrd="0" presId="urn:microsoft.com/office/officeart/2009/3/layout/HorizontalOrganizationChart"/>
+    <dgm:cxn modelId="{A8F2614C-CFAD-45BE-9C14-FA6FA5B684F3}" type="presOf" srcId="{45490CCA-8F70-42B6-B540-3D8A6936C741}" destId="{30A755E2-7B97-4AB1-B46B-E8EE4FED09FD}" srcOrd="1" destOrd="0" presId="urn:microsoft.com/office/officeart/2009/3/layout/HorizontalOrganizationChart"/>
     <dgm:cxn modelId="{ABA97250-7A09-48F1-A2B9-643CA0DF0488}" type="presOf" srcId="{4A2591FC-2151-4E21-BCD1-C048CF813E2D}" destId="{F0D4D58E-D126-4E97-87E3-9435AA748E19}" srcOrd="0" destOrd="0" presId="urn:microsoft.com/office/officeart/2009/3/layout/HorizontalOrganizationChart"/>
-    <dgm:cxn modelId="{6A6FDA71-CD5E-479A-B76F-2B1B9249F10A}" srcId="{77D7FEBA-ECA9-46FA-98EC-D4C23FFFA083}" destId="{ECC8D15F-9ED1-4325-B95E-8D7C579B63EE}" srcOrd="3" destOrd="0" parTransId="{EEA5A19C-28D1-401E-9728-006490C78CF1}" sibTransId="{0C021CE0-1580-4590-B113-FFF5A36455E5}"/>
     <dgm:cxn modelId="{B09F3C59-9184-449B-9710-AF7DD662A8E8}" type="presOf" srcId="{F207E862-2444-4F4E-8112-1C209C0C6E0D}" destId="{DD868811-05F1-475D-955C-E855ECF648A5}" srcOrd="0" destOrd="0" presId="urn:microsoft.com/office/officeart/2009/3/layout/HorizontalOrganizationChart"/>
-    <dgm:cxn modelId="{BBF7A45A-CE2D-4AEB-9ADC-2FBA3754B4B7}" type="presOf" srcId="{09456824-2C5F-44E2-937A-6004280FD57B}" destId="{A98802D8-3CB8-483C-9395-C0AABC947EDF}" srcOrd="0" destOrd="0" presId="urn:microsoft.com/office/officeart/2009/3/layout/HorizontalOrganizationChart"/>
     <dgm:cxn modelId="{3579467B-684B-4C1C-B88B-31AF62FBEA95}" srcId="{4A2591FC-2151-4E21-BCD1-C048CF813E2D}" destId="{77D7FEBA-ECA9-46FA-98EC-D4C23FFFA083}" srcOrd="3" destOrd="0" parTransId="{C301587A-1BFD-486B-B31D-E085AAC479B3}" sibTransId="{89CBF129-C474-4825-9E32-318991B67934}"/>
-    <dgm:cxn modelId="{8804087E-1F51-4801-94BA-1771C298EE19}" type="presOf" srcId="{ECC8D15F-9ED1-4325-B95E-8D7C579B63EE}" destId="{63AC51AD-5405-4C3C-BB58-ECD43DD9BC74}" srcOrd="1" destOrd="0" presId="urn:microsoft.com/office/officeart/2009/3/layout/HorizontalOrganizationChart"/>
     <dgm:cxn modelId="{6266A188-12EF-4DE3-B87B-2DD6F8A4B9B1}" type="presOf" srcId="{ECC691AC-31CA-4BAA-88A5-969AD18731A8}" destId="{98427039-18B8-4418-BC76-048FA6D489B3}" srcOrd="0" destOrd="0" presId="urn:microsoft.com/office/officeart/2009/3/layout/HorizontalOrganizationChart"/>
     <dgm:cxn modelId="{6975E68D-5B20-49D3-ABD7-52A1B638D7F4}" type="presOf" srcId="{77D7FEBA-ECA9-46FA-98EC-D4C23FFFA083}" destId="{E2334194-CB5A-4D3E-BCDA-B5E1A72330A5}" srcOrd="1" destOrd="0" presId="urn:microsoft.com/office/officeart/2009/3/layout/HorizontalOrganizationChart"/>
     <dgm:cxn modelId="{F588F88F-E3DF-453F-8DF1-61EECEB41AEF}" type="presOf" srcId="{0CE66462-EBC6-4B26-9E25-1916F40C52B0}" destId="{478FA14F-17B9-4C3C-B3CD-A9A00FD127CD}" srcOrd="0" destOrd="0" presId="urn:microsoft.com/office/officeart/2009/3/layout/HorizontalOrganizationChart"/>
     <dgm:cxn modelId="{29780291-576D-4770-A277-68E48F778474}" type="presOf" srcId="{73B933D3-F340-4A09-8414-1A4F24F833BC}" destId="{538A3C8B-4526-4CDA-BE38-92D4C6E63CDF}" srcOrd="1" destOrd="0" presId="urn:microsoft.com/office/officeart/2009/3/layout/HorizontalOrganizationChart"/>
+    <dgm:cxn modelId="{7054A196-C19D-4485-B8A4-AE7527DAAB41}" type="presOf" srcId="{D4B1C904-82C9-4D9E-931D-0B91E599EE1F}" destId="{22E1D864-F655-44C9-A45B-3E8E447AF08F}" srcOrd="0" destOrd="0" presId="urn:microsoft.com/office/officeart/2009/3/layout/HorizontalOrganizationChart"/>
+    <dgm:cxn modelId="{411A489A-9A69-41AB-849F-BF8D66BEA29B}" srcId="{77D7FEBA-ECA9-46FA-98EC-D4C23FFFA083}" destId="{93206431-A577-4A65-8D7B-886AE0B9F00F}" srcOrd="3" destOrd="0" parTransId="{CD948D6D-722D-4E96-B8AB-6784745B333E}" sibTransId="{D0662E1B-C68C-449C-A568-35F4AF831264}"/>
     <dgm:cxn modelId="{D429A39D-E54B-41D7-AD73-C289849E60CE}" type="presOf" srcId="{7AE60BE0-9E4C-4F95-BD0B-97233CE80452}" destId="{DBE83B29-5E1E-467E-A745-7B27708AFD8C}" srcOrd="0" destOrd="0" presId="urn:microsoft.com/office/officeart/2009/3/layout/HorizontalOrganizationChart"/>
     <dgm:cxn modelId="{BAC3D8A0-CBC3-48DA-AE1E-740B28472B7B}" type="presOf" srcId="{AD218CB3-1A69-4E47-AD75-2E465EA9CB64}" destId="{76FDB8A8-5717-4B96-9798-3FFEDEEE5403}" srcOrd="1" destOrd="0" presId="urn:microsoft.com/office/officeart/2009/3/layout/HorizontalOrganizationChart"/>
     <dgm:cxn modelId="{308556A5-22DA-470C-BB3B-CECC857E90A0}" srcId="{4A2591FC-2151-4E21-BCD1-C048CF813E2D}" destId="{5E6A7165-3B20-4EDC-A1CF-DECE644A4E80}" srcOrd="1" destOrd="0" parTransId="{2D8F137C-4B0C-4A99-A177-D56C60AB8D98}" sibTransId="{FDBA0632-92A1-4EF8-9DA2-FDBAA6418EAB}"/>
+    <dgm:cxn modelId="{F28DA8A5-E74C-42D8-BCB0-2F81CE3BA0EA}" type="presOf" srcId="{CD948D6D-722D-4E96-B8AB-6784745B333E}" destId="{E7D06081-E8B9-4481-A220-83A839937B9C}" srcOrd="0" destOrd="0" presId="urn:microsoft.com/office/officeart/2009/3/layout/HorizontalOrganizationChart"/>
     <dgm:cxn modelId="{D738B2AB-06D2-45BA-B458-57BA73EB4F9C}" srcId="{77D7FEBA-ECA9-46FA-98EC-D4C23FFFA083}" destId="{17B473CC-5604-4D29-B52A-3FB265F41F0F}" srcOrd="0" destOrd="0" parTransId="{F207E862-2444-4F4E-8112-1C209C0C6E0D}" sibTransId="{78F182B0-BA22-48F7-B49E-0065E7C5F9D9}"/>
     <dgm:cxn modelId="{A37B52B3-886B-4145-BFA1-CAA099445698}" type="presOf" srcId="{AD218CB3-1A69-4E47-AD75-2E465EA9CB64}" destId="{BC9CBE9A-F4A2-4A21-9D53-4EC382D0FEDD}" srcOrd="0" destOrd="0" presId="urn:microsoft.com/office/officeart/2009/3/layout/HorizontalOrganizationChart"/>
     <dgm:cxn modelId="{7CAA09B5-0CBF-4C86-A8CC-734D63A49B80}" srcId="{BD2F0842-E721-48F2-A2A2-4764AD9EBCC1}" destId="{73B933D3-F340-4A09-8414-1A4F24F833BC}" srcOrd="1" destOrd="0" parTransId="{3B4951CB-194C-4200-91E3-C60187B48B60}" sibTransId="{FD485C9B-BB80-476C-82BC-5161FE886F3C}"/>
     <dgm:cxn modelId="{9DD8F5B8-690E-4797-BA4E-7AFF6BC17A75}" type="presOf" srcId="{BD2F0842-E721-48F2-A2A2-4764AD9EBCC1}" destId="{E737C0D4-8D7D-4591-906C-C5717A9BAC70}" srcOrd="1" destOrd="0" presId="urn:microsoft.com/office/officeart/2009/3/layout/HorizontalOrganizationChart"/>
     <dgm:cxn modelId="{9DB6A1BA-1155-41B1-BC93-707760F5D2DA}" type="presOf" srcId="{E13AC13E-F23F-4B96-BBD0-BAC7C17F321B}" destId="{33CA2607-B3AD-4AF6-9C83-6BDD01967ADB}" srcOrd="1" destOrd="0" presId="urn:microsoft.com/office/officeart/2009/3/layout/HorizontalOrganizationChart"/>
+    <dgm:cxn modelId="{9DE32ABC-9764-42F1-AC1A-99816AECC3B5}" srcId="{77D7FEBA-ECA9-46FA-98EC-D4C23FFFA083}" destId="{80CA23FE-A49A-4E7F-A225-B06A43FFA962}" srcOrd="4" destOrd="0" parTransId="{D4B1C904-82C9-4D9E-931D-0B91E599EE1F}" sibTransId="{5868BB1B-D91C-4151-8E81-BB79DFEF52F3}"/>
+    <dgm:cxn modelId="{AD666BC2-B453-463F-AACA-9C1DE2C2C610}" type="presOf" srcId="{80CA23FE-A49A-4E7F-A225-B06A43FFA962}" destId="{72D08835-297A-4D3F-AFF0-01081D88A8DD}" srcOrd="0" destOrd="0" presId="urn:microsoft.com/office/officeart/2009/3/layout/HorizontalOrganizationChart"/>
     <dgm:cxn modelId="{5A64B3C2-8DC6-4B3B-AFEC-A330B419A61A}" type="presOf" srcId="{17B473CC-5604-4D29-B52A-3FB265F41F0F}" destId="{1C7A1B66-F15E-4515-AC2F-BBC49BD17F69}" srcOrd="1" destOrd="0" presId="urn:microsoft.com/office/officeart/2009/3/layout/HorizontalOrganizationChart"/>
     <dgm:cxn modelId="{4F700AC5-AF39-4BB5-A395-A3DE2AFF3538}" type="presOf" srcId="{3B4951CB-194C-4200-91E3-C60187B48B60}" destId="{85207240-C0E6-41FE-9FCA-002B8013F185}" srcOrd="0" destOrd="0" presId="urn:microsoft.com/office/officeart/2009/3/layout/HorizontalOrganizationChart"/>
     <dgm:cxn modelId="{FB54BFC8-761B-4CE0-875E-2F1674727E6A}" type="presOf" srcId="{77D7FEBA-ECA9-46FA-98EC-D4C23FFFA083}" destId="{3AE5A43E-07B9-4637-95D2-B27F2399A626}" srcOrd="0" destOrd="0" presId="urn:microsoft.com/office/officeart/2009/3/layout/HorizontalOrganizationChart"/>
@@ -9132,9 +11357,8 @@
     <dgm:cxn modelId="{A83FA3D0-1519-468A-A9BD-BD62B44D914D}" type="presOf" srcId="{7AE60BE0-9E4C-4F95-BD0B-97233CE80452}" destId="{182267B8-763E-42E3-802D-C4258D9EA806}" srcOrd="1" destOrd="0" presId="urn:microsoft.com/office/officeart/2009/3/layout/HorizontalOrganizationChart"/>
     <dgm:cxn modelId="{4614B5D0-9A17-4F7D-97D9-B82B15FEDF4B}" type="presOf" srcId="{17B473CC-5604-4D29-B52A-3FB265F41F0F}" destId="{BA2A8497-6940-4B72-878A-0D81DFD00DF7}" srcOrd="0" destOrd="0" presId="urn:microsoft.com/office/officeart/2009/3/layout/HorizontalOrganizationChart"/>
     <dgm:cxn modelId="{E64CC8D4-B27D-4D6A-90DE-CC15D76B37B2}" srcId="{4A2591FC-2151-4E21-BCD1-C048CF813E2D}" destId="{B5989953-7F94-4BCC-8F21-2B87D0CC7209}" srcOrd="2" destOrd="0" parTransId="{BCBDC622-9CE8-4210-8EFF-A70F025E6AD4}" sibTransId="{43862192-2129-45DF-988C-390A1F1581FA}"/>
+    <dgm:cxn modelId="{89F0D4E2-F514-40CB-95C0-0341BB717581}" type="presOf" srcId="{80CA23FE-A49A-4E7F-A225-B06A43FFA962}" destId="{388EA3A7-10E7-499F-97AD-8A7A6FBF9901}" srcOrd="1" destOrd="0" presId="urn:microsoft.com/office/officeart/2009/3/layout/HorizontalOrganizationChart"/>
     <dgm:cxn modelId="{B9E102E7-1F71-47EE-AAAD-E819D9352B63}" type="presOf" srcId="{0CE66462-EBC6-4B26-9E25-1916F40C52B0}" destId="{3F4DC0F8-45EF-4B63-869E-499BBA13C581}" srcOrd="1" destOrd="0" presId="urn:microsoft.com/office/officeart/2009/3/layout/HorizontalOrganizationChart"/>
-    <dgm:cxn modelId="{4379B4E7-1EF2-44BA-B770-ED4E717A6163}" type="presOf" srcId="{45490CCA-8F70-42B6-B540-3D8A6936C741}" destId="{30A755E2-7B97-4AB1-B46B-E8EE4FED09FD}" srcOrd="1" destOrd="0" presId="urn:microsoft.com/office/officeart/2009/3/layout/HorizontalOrganizationChart"/>
-    <dgm:cxn modelId="{9E567DEC-D4A3-48F6-9588-4241D21E9501}" type="presOf" srcId="{EEA5A19C-28D1-401E-9728-006490C78CF1}" destId="{76F5343C-832C-4902-9DD1-019DF4ADE6F3}" srcOrd="0" destOrd="0" presId="urn:microsoft.com/office/officeart/2009/3/layout/HorizontalOrganizationChart"/>
     <dgm:cxn modelId="{3C32A3F9-638E-4C05-9E5A-25E92A6E79B6}" type="presOf" srcId="{5E6A7165-3B20-4EDC-A1CF-DECE644A4E80}" destId="{F9780C70-0F47-4D52-B66F-6955337B0A2C}" srcOrd="1" destOrd="0" presId="urn:microsoft.com/office/officeart/2009/3/layout/HorizontalOrganizationChart"/>
     <dgm:cxn modelId="{5B23AE42-3239-417E-BDA2-719F662F14C9}" type="presParOf" srcId="{98427039-18B8-4418-BC76-048FA6D489B3}" destId="{7289576A-3175-4811-A760-572D25BDC503}" srcOrd="0" destOrd="0" presId="urn:microsoft.com/office/officeart/2009/3/layout/HorizontalOrganizationChart"/>
     <dgm:cxn modelId="{14319C79-DDED-4D7C-946B-751AE46A2D2A}" type="presParOf" srcId="{7289576A-3175-4811-A760-572D25BDC503}" destId="{4D9A18FA-CCC9-4832-BE2F-2B062CF6DACA}" srcOrd="0" destOrd="0" presId="urn:microsoft.com/office/officeart/2009/3/layout/HorizontalOrganizationChart"/>
@@ -9174,14 +11398,14 @@
     <dgm:cxn modelId="{B7430D8E-88B6-4560-9DCA-A168366BB60B}" type="presParOf" srcId="{77B5830A-07AD-4261-84D7-1EF204D6F505}" destId="{BC9CBE9A-F4A2-4A21-9D53-4EC382D0FEDD}" srcOrd="0" destOrd="0" presId="urn:microsoft.com/office/officeart/2009/3/layout/HorizontalOrganizationChart"/>
     <dgm:cxn modelId="{1B2632AD-8500-4DB7-898B-38A406408DA8}" type="presParOf" srcId="{77B5830A-07AD-4261-84D7-1EF204D6F505}" destId="{76FDB8A8-5717-4B96-9798-3FFEDEEE5403}" srcOrd="1" destOrd="0" presId="urn:microsoft.com/office/officeart/2009/3/layout/HorizontalOrganizationChart"/>
     <dgm:cxn modelId="{90687E07-EF06-4167-BACD-7BAA255DAD08}" type="presParOf" srcId="{5CCB4162-F295-4172-895F-E640F4D8EDF1}" destId="{FF8BBFCC-2544-4A03-91BB-1BAE6873A701}" srcOrd="1" destOrd="0" presId="urn:microsoft.com/office/officeart/2009/3/layout/HorizontalOrganizationChart"/>
-    <dgm:cxn modelId="{D9B2398A-927F-4BAD-ADD0-588E73CDBEC2}" type="presParOf" srcId="{FF8BBFCC-2544-4A03-91BB-1BAE6873A701}" destId="{A98802D8-3CB8-483C-9395-C0AABC947EDF}" srcOrd="0" destOrd="0" presId="urn:microsoft.com/office/officeart/2009/3/layout/HorizontalOrganizationChart"/>
-    <dgm:cxn modelId="{5C880EAB-3762-4AFC-AB60-7C7CBF240B5A}" type="presParOf" srcId="{FF8BBFCC-2544-4A03-91BB-1BAE6873A701}" destId="{C00272D7-B963-43F3-A304-A5ABF9CB085D}" srcOrd="1" destOrd="0" presId="urn:microsoft.com/office/officeart/2009/3/layout/HorizontalOrganizationChart"/>
-    <dgm:cxn modelId="{B6C95736-30FB-4A58-A81B-173649276632}" type="presParOf" srcId="{C00272D7-B963-43F3-A304-A5ABF9CB085D}" destId="{94CFC44D-4160-4A2E-B17C-D367FFDBAA47}" srcOrd="0" destOrd="0" presId="urn:microsoft.com/office/officeart/2009/3/layout/HorizontalOrganizationChart"/>
-    <dgm:cxn modelId="{F1D39C83-3F68-4EA6-9C07-BC4D1AF42AE5}" type="presParOf" srcId="{94CFC44D-4160-4A2E-B17C-D367FFDBAA47}" destId="{952258F3-7A3E-439D-A889-C893A783FC7F}" srcOrd="0" destOrd="0" presId="urn:microsoft.com/office/officeart/2009/3/layout/HorizontalOrganizationChart"/>
-    <dgm:cxn modelId="{4787D05A-F43B-411C-ACF1-BE522D5DC337}" type="presParOf" srcId="{94CFC44D-4160-4A2E-B17C-D367FFDBAA47}" destId="{30A755E2-7B97-4AB1-B46B-E8EE4FED09FD}" srcOrd="1" destOrd="0" presId="urn:microsoft.com/office/officeart/2009/3/layout/HorizontalOrganizationChart"/>
-    <dgm:cxn modelId="{678F972F-5B6E-4730-ABC2-939FAB1125FD}" type="presParOf" srcId="{C00272D7-B963-43F3-A304-A5ABF9CB085D}" destId="{165AB3CC-0481-4742-9DDA-26FB376A2F87}" srcOrd="1" destOrd="0" presId="urn:microsoft.com/office/officeart/2009/3/layout/HorizontalOrganizationChart"/>
-    <dgm:cxn modelId="{B7E6F0A3-55B6-41E1-BA48-9E230CD42794}" type="presParOf" srcId="{C00272D7-B963-43F3-A304-A5ABF9CB085D}" destId="{D51497DA-E14D-4E00-B256-45CA594E4800}" srcOrd="2" destOrd="0" presId="urn:microsoft.com/office/officeart/2009/3/layout/HorizontalOrganizationChart"/>
     <dgm:cxn modelId="{49C5E344-5C53-46EB-9A1E-6B7E101C4188}" type="presParOf" srcId="{5CCB4162-F295-4172-895F-E640F4D8EDF1}" destId="{4D8EA0AF-27C3-4232-9B31-78D13993AE3C}" srcOrd="2" destOrd="0" presId="urn:microsoft.com/office/officeart/2009/3/layout/HorizontalOrganizationChart"/>
+    <dgm:cxn modelId="{08C35929-4F4A-452A-AE8B-9B3B63EF00EF}" type="presParOf" srcId="{F9B239E9-1ADD-41E9-A4DE-EDE6C1E11934}" destId="{A98802D8-3CB8-483C-9395-C0AABC947EDF}" srcOrd="2" destOrd="0" presId="urn:microsoft.com/office/officeart/2009/3/layout/HorizontalOrganizationChart"/>
+    <dgm:cxn modelId="{5D37C505-6CDA-4DC3-AD21-0A8BA7FC7610}" type="presParOf" srcId="{F9B239E9-1ADD-41E9-A4DE-EDE6C1E11934}" destId="{C00272D7-B963-43F3-A304-A5ABF9CB085D}" srcOrd="3" destOrd="0" presId="urn:microsoft.com/office/officeart/2009/3/layout/HorizontalOrganizationChart"/>
+    <dgm:cxn modelId="{5B09C41F-2DDE-4995-BAB7-7C91DF915E87}" type="presParOf" srcId="{C00272D7-B963-43F3-A304-A5ABF9CB085D}" destId="{94CFC44D-4160-4A2E-B17C-D367FFDBAA47}" srcOrd="0" destOrd="0" presId="urn:microsoft.com/office/officeart/2009/3/layout/HorizontalOrganizationChart"/>
+    <dgm:cxn modelId="{ACEA6F7C-A155-49B8-86C5-90C73233BA62}" type="presParOf" srcId="{94CFC44D-4160-4A2E-B17C-D367FFDBAA47}" destId="{952258F3-7A3E-439D-A889-C893A783FC7F}" srcOrd="0" destOrd="0" presId="urn:microsoft.com/office/officeart/2009/3/layout/HorizontalOrganizationChart"/>
+    <dgm:cxn modelId="{A23A7B31-D8CB-4C5C-8E89-84363A021BAF}" type="presParOf" srcId="{94CFC44D-4160-4A2E-B17C-D367FFDBAA47}" destId="{30A755E2-7B97-4AB1-B46B-E8EE4FED09FD}" srcOrd="1" destOrd="0" presId="urn:microsoft.com/office/officeart/2009/3/layout/HorizontalOrganizationChart"/>
+    <dgm:cxn modelId="{6DAF676A-3277-410F-BFD8-DF288B5B6450}" type="presParOf" srcId="{C00272D7-B963-43F3-A304-A5ABF9CB085D}" destId="{165AB3CC-0481-4742-9DDA-26FB376A2F87}" srcOrd="1" destOrd="0" presId="urn:microsoft.com/office/officeart/2009/3/layout/HorizontalOrganizationChart"/>
+    <dgm:cxn modelId="{437C90EF-34C9-4D37-B365-9CF6333DC557}" type="presParOf" srcId="{C00272D7-B963-43F3-A304-A5ABF9CB085D}" destId="{D51497DA-E14D-4E00-B256-45CA594E4800}" srcOrd="2" destOrd="0" presId="urn:microsoft.com/office/officeart/2009/3/layout/HorizontalOrganizationChart"/>
     <dgm:cxn modelId="{86B87660-85E1-4647-9034-B7509188B078}" type="presParOf" srcId="{333B485B-5D51-4E17-985C-1FFB1524BF32}" destId="{27B471F1-F27B-40D3-AF18-5D64EFE6DA10}" srcOrd="2" destOrd="0" presId="urn:microsoft.com/office/officeart/2009/3/layout/HorizontalOrganizationChart"/>
     <dgm:cxn modelId="{985D05AA-AC21-40E2-8EE9-C06FF5E4A172}" type="presParOf" srcId="{2A2BDB67-0DE0-42F3-BF27-72979D1E818B}" destId="{A64E1426-4CDA-4411-88AB-8E292DC7D6D9}" srcOrd="4" destOrd="0" presId="urn:microsoft.com/office/officeart/2009/3/layout/HorizontalOrganizationChart"/>
     <dgm:cxn modelId="{BE2DC1FF-15EC-40B5-A862-8096CC4AF26A}" type="presParOf" srcId="{2A2BDB67-0DE0-42F3-BF27-72979D1E818B}" destId="{2EF11E54-8447-4CD6-906E-E5B5494DC69B}" srcOrd="5" destOrd="0" presId="urn:microsoft.com/office/officeart/2009/3/layout/HorizontalOrganizationChart"/>
@@ -9217,13 +11441,20 @@
     <dgm:cxn modelId="{1FAA4DC5-57A9-4813-B1C9-C30249601755}" type="presParOf" srcId="{FA28A72F-DD17-4525-B33F-FB74DBE5CE5F}" destId="{3F4DC0F8-45EF-4B63-869E-499BBA13C581}" srcOrd="1" destOrd="0" presId="urn:microsoft.com/office/officeart/2009/3/layout/HorizontalOrganizationChart"/>
     <dgm:cxn modelId="{447BABCB-FCEC-4768-B49E-68840B392040}" type="presParOf" srcId="{862790A9-C84A-4D0F-9992-4FAEED445928}" destId="{6C765052-465B-4319-ABC1-EFAB53BBBDD9}" srcOrd="1" destOrd="0" presId="urn:microsoft.com/office/officeart/2009/3/layout/HorizontalOrganizationChart"/>
     <dgm:cxn modelId="{D75BA36B-D3AF-4508-86AD-994C80D96275}" type="presParOf" srcId="{862790A9-C84A-4D0F-9992-4FAEED445928}" destId="{219DEE87-C294-4C24-9868-66B047523BF4}" srcOrd="2" destOrd="0" presId="urn:microsoft.com/office/officeart/2009/3/layout/HorizontalOrganizationChart"/>
-    <dgm:cxn modelId="{1F4E8F36-255B-4C9E-8163-282A583DE3BC}" type="presParOf" srcId="{38F52BE6-26AA-488D-918F-F2E773EE41F0}" destId="{76F5343C-832C-4902-9DD1-019DF4ADE6F3}" srcOrd="6" destOrd="0" presId="urn:microsoft.com/office/officeart/2009/3/layout/HorizontalOrganizationChart"/>
-    <dgm:cxn modelId="{0EAEE566-C04C-48F7-B7F8-12688F141C2B}" type="presParOf" srcId="{38F52BE6-26AA-488D-918F-F2E773EE41F0}" destId="{0ACD393B-0CC2-402B-8C12-6D9E7D8D81E1}" srcOrd="7" destOrd="0" presId="urn:microsoft.com/office/officeart/2009/3/layout/HorizontalOrganizationChart"/>
-    <dgm:cxn modelId="{A7C021D4-3517-4BA4-BFE5-1EC1F2EB8D5F}" type="presParOf" srcId="{0ACD393B-0CC2-402B-8C12-6D9E7D8D81E1}" destId="{46732A59-C195-4178-A9D8-8AACF2BF7F13}" srcOrd="0" destOrd="0" presId="urn:microsoft.com/office/officeart/2009/3/layout/HorizontalOrganizationChart"/>
-    <dgm:cxn modelId="{2CC498E2-E5B7-4E59-8415-374588B2EF25}" type="presParOf" srcId="{46732A59-C195-4178-A9D8-8AACF2BF7F13}" destId="{F64C9670-F9D3-4B2E-950B-F708FDA3711F}" srcOrd="0" destOrd="0" presId="urn:microsoft.com/office/officeart/2009/3/layout/HorizontalOrganizationChart"/>
-    <dgm:cxn modelId="{DF36155C-AB06-4206-91B8-FACEC556FBD5}" type="presParOf" srcId="{46732A59-C195-4178-A9D8-8AACF2BF7F13}" destId="{63AC51AD-5405-4C3C-BB58-ECD43DD9BC74}" srcOrd="1" destOrd="0" presId="urn:microsoft.com/office/officeart/2009/3/layout/HorizontalOrganizationChart"/>
-    <dgm:cxn modelId="{6152C49E-0B91-4775-AA6D-3E4948C0739D}" type="presParOf" srcId="{0ACD393B-0CC2-402B-8C12-6D9E7D8D81E1}" destId="{39E75698-0381-412D-9461-393EEF3EB8BD}" srcOrd="1" destOrd="0" presId="urn:microsoft.com/office/officeart/2009/3/layout/HorizontalOrganizationChart"/>
-    <dgm:cxn modelId="{F4FDFBB2-4CCD-4C69-BCC4-C594215BBC1E}" type="presParOf" srcId="{0ACD393B-0CC2-402B-8C12-6D9E7D8D81E1}" destId="{794E50D5-4EF2-4AD8-AD48-65C9C3A746DD}" srcOrd="2" destOrd="0" presId="urn:microsoft.com/office/officeart/2009/3/layout/HorizontalOrganizationChart"/>
+    <dgm:cxn modelId="{637A7384-683F-4E30-9612-1320D6CFF350}" type="presParOf" srcId="{38F52BE6-26AA-488D-918F-F2E773EE41F0}" destId="{E7D06081-E8B9-4481-A220-83A839937B9C}" srcOrd="6" destOrd="0" presId="urn:microsoft.com/office/officeart/2009/3/layout/HorizontalOrganizationChart"/>
+    <dgm:cxn modelId="{9006B8E0-A2C6-4417-B699-3FB116798595}" type="presParOf" srcId="{38F52BE6-26AA-488D-918F-F2E773EE41F0}" destId="{4715F000-CC26-4F87-A43D-CBB163D76D0A}" srcOrd="7" destOrd="0" presId="urn:microsoft.com/office/officeart/2009/3/layout/HorizontalOrganizationChart"/>
+    <dgm:cxn modelId="{FDDC1175-175C-49CB-8482-57A37D3D28F4}" type="presParOf" srcId="{4715F000-CC26-4F87-A43D-CBB163D76D0A}" destId="{71333ABA-AD11-423B-A4F9-1EE8E563A346}" srcOrd="0" destOrd="0" presId="urn:microsoft.com/office/officeart/2009/3/layout/HorizontalOrganizationChart"/>
+    <dgm:cxn modelId="{70D2FF63-8DF5-45BF-B10C-853367361645}" type="presParOf" srcId="{71333ABA-AD11-423B-A4F9-1EE8E563A346}" destId="{5DF909A4-D1DD-4AAF-BFEC-DC2028097CB7}" srcOrd="0" destOrd="0" presId="urn:microsoft.com/office/officeart/2009/3/layout/HorizontalOrganizationChart"/>
+    <dgm:cxn modelId="{736350BB-5CBD-4074-A9D0-6265511F7C09}" type="presParOf" srcId="{71333ABA-AD11-423B-A4F9-1EE8E563A346}" destId="{CCA0430B-342D-4BF5-9448-2D0B17D3AAC2}" srcOrd="1" destOrd="0" presId="urn:microsoft.com/office/officeart/2009/3/layout/HorizontalOrganizationChart"/>
+    <dgm:cxn modelId="{12F6AA21-1D98-4830-8702-7FF50C4E5AF9}" type="presParOf" srcId="{4715F000-CC26-4F87-A43D-CBB163D76D0A}" destId="{46F0A429-A68F-43BF-9F9E-BB70B51AC01F}" srcOrd="1" destOrd="0" presId="urn:microsoft.com/office/officeart/2009/3/layout/HorizontalOrganizationChart"/>
+    <dgm:cxn modelId="{0DFAA50E-FA15-4907-8479-118A945D486E}" type="presParOf" srcId="{4715F000-CC26-4F87-A43D-CBB163D76D0A}" destId="{BB87CF56-76EB-438F-8050-171648516A30}" srcOrd="2" destOrd="0" presId="urn:microsoft.com/office/officeart/2009/3/layout/HorizontalOrganizationChart"/>
+    <dgm:cxn modelId="{64611A74-91CE-4041-8D5D-041188492761}" type="presParOf" srcId="{38F52BE6-26AA-488D-918F-F2E773EE41F0}" destId="{22E1D864-F655-44C9-A45B-3E8E447AF08F}" srcOrd="8" destOrd="0" presId="urn:microsoft.com/office/officeart/2009/3/layout/HorizontalOrganizationChart"/>
+    <dgm:cxn modelId="{E19DF008-751F-4D62-B257-AE65FCE4722B}" type="presParOf" srcId="{38F52BE6-26AA-488D-918F-F2E773EE41F0}" destId="{6C62DFFE-455F-4CF7-8466-C9369135DB16}" srcOrd="9" destOrd="0" presId="urn:microsoft.com/office/officeart/2009/3/layout/HorizontalOrganizationChart"/>
+    <dgm:cxn modelId="{8057FD53-947A-4C4E-819B-58DDFF864E90}" type="presParOf" srcId="{6C62DFFE-455F-4CF7-8466-C9369135DB16}" destId="{88D2388B-5CA9-408F-9E87-EB115D4B181B}" srcOrd="0" destOrd="0" presId="urn:microsoft.com/office/officeart/2009/3/layout/HorizontalOrganizationChart"/>
+    <dgm:cxn modelId="{7DB86F2B-1DAF-4858-AC7B-D4C110A64BC0}" type="presParOf" srcId="{88D2388B-5CA9-408F-9E87-EB115D4B181B}" destId="{72D08835-297A-4D3F-AFF0-01081D88A8DD}" srcOrd="0" destOrd="0" presId="urn:microsoft.com/office/officeart/2009/3/layout/HorizontalOrganizationChart"/>
+    <dgm:cxn modelId="{A212E3DE-3AB5-489D-BCF7-B44E80D4CDAE}" type="presParOf" srcId="{88D2388B-5CA9-408F-9E87-EB115D4B181B}" destId="{388EA3A7-10E7-499F-97AD-8A7A6FBF9901}" srcOrd="1" destOrd="0" presId="urn:microsoft.com/office/officeart/2009/3/layout/HorizontalOrganizationChart"/>
+    <dgm:cxn modelId="{D4291A10-D84A-4BDB-A84A-C0E5207EBADE}" type="presParOf" srcId="{6C62DFFE-455F-4CF7-8466-C9369135DB16}" destId="{45510BA6-941A-4468-BC8A-FFDE5E16E0AA}" srcOrd="1" destOrd="0" presId="urn:microsoft.com/office/officeart/2009/3/layout/HorizontalOrganizationChart"/>
+    <dgm:cxn modelId="{DF37909A-BD27-4C3F-BB92-972469EC241A}" type="presParOf" srcId="{6C62DFFE-455F-4CF7-8466-C9369135DB16}" destId="{0445EBD1-EBF9-4E56-AC42-D0DE9AADB4F4}" srcOrd="2" destOrd="0" presId="urn:microsoft.com/office/officeart/2009/3/layout/HorizontalOrganizationChart"/>
     <dgm:cxn modelId="{015F8C2A-E0BF-48EF-A821-8FA76EEEA5B5}" type="presParOf" srcId="{3E256EEA-5780-4661-A5C7-F9823EC0EC45}" destId="{E9B3C465-88D3-4FFD-9FE5-E60412F6D603}" srcOrd="2" destOrd="0" presId="urn:microsoft.com/office/officeart/2009/3/layout/HorizontalOrganizationChart"/>
     <dgm:cxn modelId="{7FF2D14E-A86D-4182-BA5E-B59AFF10A2D3}" type="presParOf" srcId="{7289576A-3175-4811-A760-572D25BDC503}" destId="{4E2EADF7-D476-43E4-9F16-D587F33DABAC}" srcOrd="2" destOrd="0" presId="urn:microsoft.com/office/officeart/2009/3/layout/HorizontalOrganizationChart"/>
   </dgm:cxnLst>
@@ -12788,15 +15019,15 @@
       <dsp:cNvGrpSpPr/>
     </dsp:nvGrpSpPr>
     <dsp:grpSpPr/>
-    <dsp:sp modelId="{76F5343C-832C-4902-9DD1-019DF4ADE6F3}">
+    <dsp:sp modelId="{22E1D864-F655-44C9-A45B-3E8E447AF08F}">
       <dsp:nvSpPr>
         <dsp:cNvPr id="0" name=""/>
         <dsp:cNvSpPr/>
       </dsp:nvSpPr>
       <dsp:spPr>
         <a:xfrm>
-          <a:off x="2741217" y="2637144"/>
-          <a:ext cx="249074" cy="803264"/>
+          <a:off x="4019601" y="4999335"/>
+          <a:ext cx="365194" cy="1570335"/>
         </a:xfrm>
         <a:custGeom>
           <a:avLst/>
@@ -12810,13 +15041,74 @@
                 <a:pt x="0" y="0"/>
               </a:moveTo>
               <a:lnTo>
-                <a:pt x="124537" y="0"/>
+                <a:pt x="182597" y="0"/>
               </a:lnTo>
               <a:lnTo>
-                <a:pt x="124537" y="803264"/>
+                <a:pt x="182597" y="1570335"/>
               </a:lnTo>
               <a:lnTo>
-                <a:pt x="249074" y="803264"/>
+                <a:pt x="365194" y="1570335"/>
+              </a:lnTo>
+            </a:path>
+          </a:pathLst>
+        </a:custGeom>
+        <a:noFill/>
+        <a:ln w="12700" cap="flat" cmpd="sng" algn="ctr">
+          <a:solidFill>
+            <a:schemeClr val="accent3">
+              <a:hueOff val="0"/>
+              <a:satOff val="0"/>
+              <a:lumOff val="0"/>
+              <a:alphaOff val="0"/>
+            </a:schemeClr>
+          </a:solidFill>
+          <a:prstDash val="solid"/>
+          <a:miter lim="800000"/>
+        </a:ln>
+        <a:effectLst/>
+      </dsp:spPr>
+      <dsp:style>
+        <a:lnRef idx="2">
+          <a:scrgbClr r="0" g="0" b="0"/>
+        </a:lnRef>
+        <a:fillRef idx="0">
+          <a:scrgbClr r="0" g="0" b="0"/>
+        </a:fillRef>
+        <a:effectRef idx="0">
+          <a:scrgbClr r="0" g="0" b="0"/>
+        </a:effectRef>
+        <a:fontRef idx="minor"/>
+      </dsp:style>
+    </dsp:sp>
+    <dsp:sp modelId="{E7D06081-E8B9-4481-A220-83A839937B9C}">
+      <dsp:nvSpPr>
+        <dsp:cNvPr id="0" name=""/>
+        <dsp:cNvSpPr/>
+      </dsp:nvSpPr>
+      <dsp:spPr>
+        <a:xfrm>
+          <a:off x="4019601" y="4999335"/>
+          <a:ext cx="365194" cy="785167"/>
+        </a:xfrm>
+        <a:custGeom>
+          <a:avLst/>
+          <a:gdLst/>
+          <a:ahLst/>
+          <a:cxnLst/>
+          <a:rect l="0" t="0" r="0" b="0"/>
+          <a:pathLst>
+            <a:path>
+              <a:moveTo>
+                <a:pt x="0" y="0"/>
+              </a:moveTo>
+              <a:lnTo>
+                <a:pt x="182597" y="0"/>
+              </a:lnTo>
+              <a:lnTo>
+                <a:pt x="182597" y="785167"/>
+              </a:lnTo>
+              <a:lnTo>
+                <a:pt x="365194" y="785167"/>
               </a:lnTo>
             </a:path>
           </a:pathLst>
@@ -12856,8 +15148,8 @@
       </dsp:nvSpPr>
       <dsp:spPr>
         <a:xfrm>
-          <a:off x="2741217" y="2637144"/>
-          <a:ext cx="249074" cy="267754"/>
+          <a:off x="4019601" y="4953615"/>
+          <a:ext cx="365194" cy="91440"/>
         </a:xfrm>
         <a:custGeom>
           <a:avLst/>
@@ -12868,16 +15160,10 @@
           <a:pathLst>
             <a:path>
               <a:moveTo>
-                <a:pt x="0" y="0"/>
+                <a:pt x="0" y="45720"/>
               </a:moveTo>
               <a:lnTo>
-                <a:pt x="124537" y="0"/>
-              </a:lnTo>
-              <a:lnTo>
-                <a:pt x="124537" y="267754"/>
-              </a:lnTo>
-              <a:lnTo>
-                <a:pt x="249074" y="267754"/>
+                <a:pt x="365194" y="45720"/>
               </a:lnTo>
             </a:path>
           </a:pathLst>
@@ -12917,8 +15203,8 @@
       </dsp:nvSpPr>
       <dsp:spPr>
         <a:xfrm>
-          <a:off x="2741217" y="2369389"/>
-          <a:ext cx="249074" cy="267754"/>
+          <a:off x="4019601" y="4214167"/>
+          <a:ext cx="365194" cy="785167"/>
         </a:xfrm>
         <a:custGeom>
           <a:avLst/>
@@ -12929,16 +15215,16 @@
           <a:pathLst>
             <a:path>
               <a:moveTo>
-                <a:pt x="0" y="267754"/>
+                <a:pt x="0" y="785167"/>
               </a:moveTo>
               <a:lnTo>
-                <a:pt x="124537" y="267754"/>
+                <a:pt x="182597" y="785167"/>
               </a:lnTo>
               <a:lnTo>
-                <a:pt x="124537" y="0"/>
+                <a:pt x="182597" y="0"/>
               </a:lnTo>
               <a:lnTo>
-                <a:pt x="249074" y="0"/>
+                <a:pt x="365194" y="0"/>
               </a:lnTo>
             </a:path>
           </a:pathLst>
@@ -12978,8 +15264,8 @@
       </dsp:nvSpPr>
       <dsp:spPr>
         <a:xfrm>
-          <a:off x="2741217" y="1833880"/>
-          <a:ext cx="249074" cy="803264"/>
+          <a:off x="4019601" y="3429000"/>
+          <a:ext cx="365194" cy="1570335"/>
         </a:xfrm>
         <a:custGeom>
           <a:avLst/>
@@ -12990,16 +15276,16 @@
           <a:pathLst>
             <a:path>
               <a:moveTo>
-                <a:pt x="0" y="803264"/>
+                <a:pt x="0" y="1570335"/>
               </a:moveTo>
               <a:lnTo>
-                <a:pt x="124537" y="803264"/>
+                <a:pt x="182597" y="1570335"/>
               </a:lnTo>
               <a:lnTo>
-                <a:pt x="124537" y="0"/>
+                <a:pt x="182597" y="0"/>
               </a:lnTo>
               <a:lnTo>
-                <a:pt x="249074" y="0"/>
+                <a:pt x="365194" y="0"/>
               </a:lnTo>
             </a:path>
           </a:pathLst>
@@ -13039,8 +15325,8 @@
       </dsp:nvSpPr>
       <dsp:spPr>
         <a:xfrm>
-          <a:off x="1246771" y="1566125"/>
-          <a:ext cx="249074" cy="1071019"/>
+          <a:off x="1828436" y="2840124"/>
+          <a:ext cx="365194" cy="2159210"/>
         </a:xfrm>
         <a:custGeom>
           <a:avLst/>
@@ -13054,13 +15340,13 @@
                 <a:pt x="0" y="0"/>
               </a:moveTo>
               <a:lnTo>
-                <a:pt x="124537" y="0"/>
+                <a:pt x="182597" y="0"/>
               </a:lnTo>
               <a:lnTo>
-                <a:pt x="124537" y="1071019"/>
+                <a:pt x="182597" y="2159210"/>
               </a:lnTo>
               <a:lnTo>
-                <a:pt x="249074" y="1071019"/>
+                <a:pt x="365194" y="2159210"/>
               </a:lnTo>
             </a:path>
           </a:pathLst>
@@ -13100,8 +15386,8 @@
       </dsp:nvSpPr>
       <dsp:spPr>
         <a:xfrm>
-          <a:off x="1246771" y="1566125"/>
-          <a:ext cx="249074" cy="267754"/>
+          <a:off x="1828436" y="2840124"/>
+          <a:ext cx="365194" cy="196291"/>
         </a:xfrm>
         <a:custGeom>
           <a:avLst/>
@@ -13115,13 +15401,13 @@
                 <a:pt x="0" y="0"/>
               </a:moveTo>
               <a:lnTo>
-                <a:pt x="124537" y="0"/>
+                <a:pt x="182597" y="0"/>
               </a:lnTo>
               <a:lnTo>
-                <a:pt x="124537" y="267754"/>
+                <a:pt x="182597" y="196291"/>
               </a:lnTo>
               <a:lnTo>
-                <a:pt x="249074" y="267754"/>
+                <a:pt x="365194" y="196291"/>
               </a:lnTo>
             </a:path>
           </a:pathLst>
@@ -13161,8 +15447,8 @@
       </dsp:nvSpPr>
       <dsp:spPr>
         <a:xfrm>
-          <a:off x="4235664" y="1252650"/>
-          <a:ext cx="249074" cy="91440"/>
+          <a:off x="4019601" y="2251248"/>
+          <a:ext cx="365194" cy="392583"/>
         </a:xfrm>
         <a:custGeom>
           <a:avLst/>
@@ -13173,10 +15459,16 @@
           <a:pathLst>
             <a:path>
               <a:moveTo>
-                <a:pt x="0" y="45720"/>
+                <a:pt x="0" y="0"/>
               </a:moveTo>
               <a:lnTo>
-                <a:pt x="249074" y="45720"/>
+                <a:pt x="182597" y="0"/>
+              </a:lnTo>
+              <a:lnTo>
+                <a:pt x="182597" y="392583"/>
+              </a:lnTo>
+              <a:lnTo>
+                <a:pt x="365194" y="392583"/>
               </a:lnTo>
             </a:path>
           </a:pathLst>
@@ -13184,7 +15476,7 @@
         <a:noFill/>
         <a:ln w="12700" cap="flat" cmpd="sng" algn="ctr">
           <a:solidFill>
-            <a:schemeClr val="accent4">
+            <a:schemeClr val="accent3">
               <a:hueOff val="0"/>
               <a:satOff val="0"/>
               <a:lumOff val="0"/>
@@ -13216,8 +15508,8 @@
       </dsp:nvSpPr>
       <dsp:spPr>
         <a:xfrm>
-          <a:off x="2741217" y="1252650"/>
-          <a:ext cx="249074" cy="91440"/>
+          <a:off x="4019601" y="1858664"/>
+          <a:ext cx="365194" cy="392583"/>
         </a:xfrm>
         <a:custGeom>
           <a:avLst/>
@@ -13228,10 +15520,16 @@
           <a:pathLst>
             <a:path>
               <a:moveTo>
-                <a:pt x="0" y="45720"/>
+                <a:pt x="0" y="392583"/>
               </a:moveTo>
               <a:lnTo>
-                <a:pt x="249074" y="45720"/>
+                <a:pt x="182597" y="392583"/>
+              </a:lnTo>
+              <a:lnTo>
+                <a:pt x="182597" y="0"/>
+              </a:lnTo>
+              <a:lnTo>
+                <a:pt x="365194" y="0"/>
               </a:lnTo>
             </a:path>
           </a:pathLst>
@@ -13271,8 +15569,8 @@
       </dsp:nvSpPr>
       <dsp:spPr>
         <a:xfrm>
-          <a:off x="1246771" y="1298370"/>
-          <a:ext cx="249074" cy="267754"/>
+          <a:off x="1828436" y="2251248"/>
+          <a:ext cx="365194" cy="588875"/>
         </a:xfrm>
         <a:custGeom>
           <a:avLst/>
@@ -13283,16 +15581,16 @@
           <a:pathLst>
             <a:path>
               <a:moveTo>
-                <a:pt x="0" y="267754"/>
+                <a:pt x="0" y="588875"/>
               </a:moveTo>
               <a:lnTo>
-                <a:pt x="124537" y="267754"/>
+                <a:pt x="182597" y="588875"/>
               </a:lnTo>
               <a:lnTo>
-                <a:pt x="124537" y="0"/>
+                <a:pt x="182597" y="0"/>
               </a:lnTo>
               <a:lnTo>
-                <a:pt x="249074" y="0"/>
+                <a:pt x="365194" y="0"/>
               </a:lnTo>
             </a:path>
           </a:pathLst>
@@ -13332,8 +15630,8 @@
       </dsp:nvSpPr>
       <dsp:spPr>
         <a:xfrm>
-          <a:off x="2741217" y="495105"/>
-          <a:ext cx="249074" cy="267754"/>
+          <a:off x="4019601" y="680913"/>
+          <a:ext cx="365194" cy="392583"/>
         </a:xfrm>
         <a:custGeom>
           <a:avLst/>
@@ -13347,13 +15645,13 @@
                 <a:pt x="0" y="0"/>
               </a:moveTo>
               <a:lnTo>
-                <a:pt x="124537" y="0"/>
+                <a:pt x="182597" y="0"/>
               </a:lnTo>
               <a:lnTo>
-                <a:pt x="124537" y="267754"/>
+                <a:pt x="182597" y="392583"/>
               </a:lnTo>
               <a:lnTo>
-                <a:pt x="249074" y="267754"/>
+                <a:pt x="365194" y="392583"/>
               </a:lnTo>
             </a:path>
           </a:pathLst>
@@ -13393,8 +15691,8 @@
       </dsp:nvSpPr>
       <dsp:spPr>
         <a:xfrm>
-          <a:off x="2741217" y="227350"/>
-          <a:ext cx="249074" cy="267754"/>
+          <a:off x="4019601" y="288329"/>
+          <a:ext cx="365194" cy="392583"/>
         </a:xfrm>
         <a:custGeom>
           <a:avLst/>
@@ -13405,16 +15703,16 @@
           <a:pathLst>
             <a:path>
               <a:moveTo>
-                <a:pt x="0" y="267754"/>
+                <a:pt x="0" y="392583"/>
               </a:moveTo>
               <a:lnTo>
-                <a:pt x="124537" y="267754"/>
+                <a:pt x="182597" y="392583"/>
               </a:lnTo>
               <a:lnTo>
-                <a:pt x="124537" y="0"/>
+                <a:pt x="182597" y="0"/>
               </a:lnTo>
               <a:lnTo>
-                <a:pt x="249074" y="0"/>
+                <a:pt x="365194" y="0"/>
               </a:lnTo>
             </a:path>
           </a:pathLst>
@@ -13454,8 +15752,8 @@
       </dsp:nvSpPr>
       <dsp:spPr>
         <a:xfrm>
-          <a:off x="1246771" y="495105"/>
-          <a:ext cx="249074" cy="1071019"/>
+          <a:off x="1828436" y="680913"/>
+          <a:ext cx="365194" cy="2159210"/>
         </a:xfrm>
         <a:custGeom>
           <a:avLst/>
@@ -13466,16 +15764,16 @@
           <a:pathLst>
             <a:path>
               <a:moveTo>
-                <a:pt x="0" y="1071019"/>
+                <a:pt x="0" y="2159210"/>
               </a:moveTo>
               <a:lnTo>
-                <a:pt x="124537" y="1071019"/>
+                <a:pt x="182597" y="2159210"/>
               </a:lnTo>
               <a:lnTo>
-                <a:pt x="124537" y="0"/>
+                <a:pt x="182597" y="0"/>
               </a:lnTo>
               <a:lnTo>
-                <a:pt x="249074" y="0"/>
+                <a:pt x="365194" y="0"/>
               </a:lnTo>
             </a:path>
           </a:pathLst>
@@ -13515,8 +15813,8 @@
       </dsp:nvSpPr>
       <dsp:spPr>
         <a:xfrm>
-          <a:off x="1399" y="1376205"/>
-          <a:ext cx="1245372" cy="379838"/>
+          <a:off x="2464" y="2561663"/>
+          <a:ext cx="1825971" cy="556921"/>
         </a:xfrm>
         <a:prstGeom prst="rect">
           <a:avLst/>
@@ -13558,12 +15856,12 @@
         </a:fontRef>
       </dsp:style>
       <dsp:txBody>
-        <a:bodyPr spcFirstLastPara="0" vert="horz" wrap="square" lIns="8255" tIns="8255" rIns="8255" bIns="8255" numCol="1" spcCol="1270" anchor="ctr" anchorCtr="0">
+        <a:bodyPr spcFirstLastPara="0" vert="horz" wrap="square" lIns="9525" tIns="9525" rIns="9525" bIns="9525" numCol="1" spcCol="1270" anchor="ctr" anchorCtr="0">
           <a:noAutofit/>
         </a:bodyPr>
         <a:lstStyle/>
         <a:p>
-          <a:pPr marL="0" lvl="0" indent="0" algn="ctr" defTabSz="577850">
+          <a:pPr marL="0" lvl="0" indent="0" algn="ctr" defTabSz="666750">
             <a:lnSpc>
               <a:spcPct val="90000"/>
             </a:lnSpc>
@@ -13576,14 +15874,14 @@
             <a:buNone/>
           </a:pPr>
           <a:r>
-            <a:rPr lang="en-SG" sz="1300" kern="1200"/>
+            <a:rPr lang="en-SG" sz="1500" kern="1200" dirty="0"/>
             <a:t>Base year data:</a:t>
           </a:r>
         </a:p>
       </dsp:txBody>
       <dsp:txXfrm>
-        <a:off x="1399" y="1376205"/>
-        <a:ext cx="1245372" cy="379838"/>
+        <a:off x="2464" y="2561663"/>
+        <a:ext cx="1825971" cy="556921"/>
       </dsp:txXfrm>
     </dsp:sp>
     <dsp:sp modelId="{C9609E3C-6E47-4013-9A14-440FE5BEB813}">
@@ -13593,8 +15891,8 @@
       </dsp:nvSpPr>
       <dsp:spPr>
         <a:xfrm>
-          <a:off x="1495845" y="305185"/>
-          <a:ext cx="1245372" cy="379838"/>
+          <a:off x="2193630" y="402452"/>
+          <a:ext cx="1825971" cy="556921"/>
         </a:xfrm>
         <a:prstGeom prst="rect">
           <a:avLst/>
@@ -13636,12 +15934,12 @@
         </a:fontRef>
       </dsp:style>
       <dsp:txBody>
-        <a:bodyPr spcFirstLastPara="0" vert="horz" wrap="square" lIns="8255" tIns="8255" rIns="8255" bIns="8255" numCol="1" spcCol="1270" anchor="ctr" anchorCtr="0">
+        <a:bodyPr spcFirstLastPara="0" vert="horz" wrap="square" lIns="9525" tIns="9525" rIns="9525" bIns="9525" numCol="1" spcCol="1270" anchor="ctr" anchorCtr="0">
           <a:noAutofit/>
         </a:bodyPr>
         <a:lstStyle/>
         <a:p>
-          <a:pPr marL="0" lvl="0" indent="0" algn="ctr" defTabSz="577850">
+          <a:pPr marL="0" lvl="0" indent="0" algn="ctr" defTabSz="666750">
             <a:lnSpc>
               <a:spcPct val="90000"/>
             </a:lnSpc>
@@ -13654,14 +15952,14 @@
             <a:buNone/>
           </a:pPr>
           <a:r>
-            <a:rPr lang="en-SG" sz="1300" kern="1200"/>
+            <a:rPr lang="en-SG" sz="1500" kern="1200" dirty="0"/>
             <a:t>Activity</a:t>
           </a:r>
         </a:p>
       </dsp:txBody>
       <dsp:txXfrm>
-        <a:off x="1495845" y="305185"/>
-        <a:ext cx="1245372" cy="379838"/>
+        <a:off x="2193630" y="402452"/>
+        <a:ext cx="1825971" cy="556921"/>
       </dsp:txXfrm>
     </dsp:sp>
     <dsp:sp modelId="{AB12C268-67EE-4FDF-A87A-0E273608076B}">
@@ -13671,8 +15969,8 @@
       </dsp:nvSpPr>
       <dsp:spPr>
         <a:xfrm>
-          <a:off x="2990292" y="37430"/>
-          <a:ext cx="1245372" cy="379838"/>
+          <a:off x="4384795" y="9868"/>
+          <a:ext cx="1825971" cy="556921"/>
         </a:xfrm>
         <a:prstGeom prst="rect">
           <a:avLst/>
@@ -13714,12 +16012,12 @@
         </a:fontRef>
       </dsp:style>
       <dsp:txBody>
-        <a:bodyPr spcFirstLastPara="0" vert="horz" wrap="square" lIns="8255" tIns="8255" rIns="8255" bIns="8255" numCol="1" spcCol="1270" anchor="ctr" anchorCtr="0">
+        <a:bodyPr spcFirstLastPara="0" vert="horz" wrap="square" lIns="9525" tIns="9525" rIns="9525" bIns="9525" numCol="1" spcCol="1270" anchor="ctr" anchorCtr="0">
           <a:noAutofit/>
         </a:bodyPr>
         <a:lstStyle/>
         <a:p>
-          <a:pPr marL="0" lvl="0" indent="0" algn="ctr" defTabSz="577850">
+          <a:pPr marL="0" lvl="0" indent="0" algn="ctr" defTabSz="666750">
             <a:lnSpc>
               <a:spcPct val="90000"/>
             </a:lnSpc>
@@ -13732,14 +16030,14 @@
             <a:buNone/>
           </a:pPr>
           <a:r>
-            <a:rPr lang="en-SG" sz="1300" kern="1200"/>
+            <a:rPr lang="en-SG" sz="1500" kern="1200" dirty="0"/>
             <a:t>Freight tonne km</a:t>
           </a:r>
         </a:p>
       </dsp:txBody>
       <dsp:txXfrm>
-        <a:off x="2990292" y="37430"/>
-        <a:ext cx="1245372" cy="379838"/>
+        <a:off x="4384795" y="9868"/>
+        <a:ext cx="1825971" cy="556921"/>
       </dsp:txXfrm>
     </dsp:sp>
     <dsp:sp modelId="{4E79214B-AE78-4A18-BF84-9B8E3F6105F1}">
@@ -13749,8 +16047,8 @@
       </dsp:nvSpPr>
       <dsp:spPr>
         <a:xfrm>
-          <a:off x="2990292" y="572940"/>
-          <a:ext cx="1245372" cy="379838"/>
+          <a:off x="4384795" y="795036"/>
+          <a:ext cx="1825971" cy="556921"/>
         </a:xfrm>
         <a:prstGeom prst="rect">
           <a:avLst/>
@@ -13792,12 +16090,12 @@
         </a:fontRef>
       </dsp:style>
       <dsp:txBody>
-        <a:bodyPr spcFirstLastPara="0" vert="horz" wrap="square" lIns="8255" tIns="8255" rIns="8255" bIns="8255" numCol="1" spcCol="1270" anchor="ctr" anchorCtr="0">
+        <a:bodyPr spcFirstLastPara="0" vert="horz" wrap="square" lIns="9525" tIns="9525" rIns="9525" bIns="9525" numCol="1" spcCol="1270" anchor="ctr" anchorCtr="0">
           <a:noAutofit/>
         </a:bodyPr>
         <a:lstStyle/>
         <a:p>
-          <a:pPr marL="0" lvl="0" indent="0" algn="ctr" defTabSz="577850">
+          <a:pPr marL="0" lvl="0" indent="0" algn="ctr" defTabSz="666750">
             <a:lnSpc>
               <a:spcPct val="90000"/>
             </a:lnSpc>
@@ -13810,14 +16108,18 @@
             <a:buNone/>
           </a:pPr>
           <a:r>
-            <a:rPr lang="en-SG" sz="1300" kern="1200"/>
-            <a:t>Passsenger km</a:t>
+            <a:rPr lang="en-SG" sz="1500" kern="1200" dirty="0" err="1"/>
+            <a:t>Passsenger</a:t>
+          </a:r>
+          <a:r>
+            <a:rPr lang="en-SG" sz="1500" kern="1200" dirty="0"/>
+            <a:t> km</a:t>
           </a:r>
         </a:p>
       </dsp:txBody>
       <dsp:txXfrm>
-        <a:off x="2990292" y="572940"/>
-        <a:ext cx="1245372" cy="379838"/>
+        <a:off x="4384795" y="795036"/>
+        <a:ext cx="1825971" cy="556921"/>
       </dsp:txXfrm>
     </dsp:sp>
     <dsp:sp modelId="{9B140528-1195-40A0-999B-8041A8CEED55}">
@@ -13827,8 +16129,8 @@
       </dsp:nvSpPr>
       <dsp:spPr>
         <a:xfrm>
-          <a:off x="1495845" y="1108450"/>
-          <a:ext cx="1245372" cy="379838"/>
+          <a:off x="2193630" y="1972787"/>
+          <a:ext cx="1825971" cy="556921"/>
         </a:xfrm>
         <a:prstGeom prst="rect">
           <a:avLst/>
@@ -13870,12 +16172,12 @@
         </a:fontRef>
       </dsp:style>
       <dsp:txBody>
-        <a:bodyPr spcFirstLastPara="0" vert="horz" wrap="square" lIns="8255" tIns="8255" rIns="8255" bIns="8255" numCol="1" spcCol="1270" anchor="ctr" anchorCtr="0">
+        <a:bodyPr spcFirstLastPara="0" vert="horz" wrap="square" lIns="9525" tIns="9525" rIns="9525" bIns="9525" numCol="1" spcCol="1270" anchor="ctr" anchorCtr="0">
           <a:noAutofit/>
         </a:bodyPr>
         <a:lstStyle/>
         <a:p>
-          <a:pPr marL="0" lvl="0" indent="0" algn="ctr" defTabSz="577850">
+          <a:pPr marL="0" lvl="0" indent="0" algn="ctr" defTabSz="666750">
             <a:lnSpc>
               <a:spcPct val="90000"/>
             </a:lnSpc>
@@ -13888,14 +16190,14 @@
             <a:buNone/>
           </a:pPr>
           <a:r>
-            <a:rPr lang="en-SG" sz="1300" kern="1200"/>
+            <a:rPr lang="en-SG" sz="1500" kern="1200" dirty="0"/>
             <a:t>Energy</a:t>
           </a:r>
         </a:p>
       </dsp:txBody>
       <dsp:txXfrm>
-        <a:off x="1495845" y="1108450"/>
-        <a:ext cx="1245372" cy="379838"/>
+        <a:off x="2193630" y="1972787"/>
+        <a:ext cx="1825971" cy="556921"/>
       </dsp:txXfrm>
     </dsp:sp>
     <dsp:sp modelId="{BC9CBE9A-F4A2-4A21-9D53-4EC382D0FEDD}">
@@ -13905,8 +16207,8 @@
       </dsp:nvSpPr>
       <dsp:spPr>
         <a:xfrm>
-          <a:off x="2990292" y="1108450"/>
-          <a:ext cx="1245372" cy="379838"/>
+          <a:off x="4384795" y="1580204"/>
+          <a:ext cx="1825971" cy="556921"/>
         </a:xfrm>
         <a:prstGeom prst="rect">
           <a:avLst/>
@@ -13948,12 +16250,12 @@
         </a:fontRef>
       </dsp:style>
       <dsp:txBody>
-        <a:bodyPr spcFirstLastPara="0" vert="horz" wrap="square" lIns="8255" tIns="8255" rIns="8255" bIns="8255" numCol="1" spcCol="1270" anchor="ctr" anchorCtr="0">
+        <a:bodyPr spcFirstLastPara="0" vert="horz" wrap="square" lIns="9525" tIns="9525" rIns="9525" bIns="9525" numCol="1" spcCol="1270" anchor="ctr" anchorCtr="0">
           <a:noAutofit/>
         </a:bodyPr>
         <a:lstStyle/>
         <a:p>
-          <a:pPr marL="0" lvl="0" indent="0" algn="ctr" defTabSz="577850">
+          <a:pPr marL="0" lvl="0" indent="0" algn="ctr" defTabSz="666750">
             <a:lnSpc>
               <a:spcPct val="90000"/>
             </a:lnSpc>
@@ -13966,14 +16268,14 @@
             <a:buNone/>
           </a:pPr>
           <a:r>
-            <a:rPr lang="en-SG" sz="1300" kern="1200"/>
-            <a:t>Energy use by drive type</a:t>
+            <a:rPr lang="en-SG" sz="1500" kern="1200" dirty="0"/>
+            <a:t>Energy use by drive type (road only)</a:t>
           </a:r>
         </a:p>
       </dsp:txBody>
       <dsp:txXfrm>
-        <a:off x="2990292" y="1108450"/>
-        <a:ext cx="1245372" cy="379838"/>
+        <a:off x="4384795" y="1580204"/>
+        <a:ext cx="1825971" cy="556921"/>
       </dsp:txXfrm>
     </dsp:sp>
     <dsp:sp modelId="{952258F3-7A3E-439D-A889-C893A783FC7F}">
@@ -13983,14 +16285,14 @@
       </dsp:nvSpPr>
       <dsp:spPr>
         <a:xfrm>
-          <a:off x="4484738" y="1108450"/>
-          <a:ext cx="1245372" cy="379838"/>
+          <a:off x="4384795" y="2365371"/>
+          <a:ext cx="1825971" cy="556921"/>
         </a:xfrm>
         <a:prstGeom prst="rect">
           <a:avLst/>
         </a:prstGeom>
         <a:solidFill>
-          <a:schemeClr val="accent4">
+          <a:schemeClr val="accent3">
             <a:hueOff val="0"/>
             <a:satOff val="0"/>
             <a:lumOff val="0"/>
@@ -14026,12 +16328,12 @@
         </a:fontRef>
       </dsp:style>
       <dsp:txBody>
-        <a:bodyPr spcFirstLastPara="0" vert="horz" wrap="square" lIns="8255" tIns="8255" rIns="8255" bIns="8255" numCol="1" spcCol="1270" anchor="ctr" anchorCtr="0">
+        <a:bodyPr spcFirstLastPara="0" vert="horz" wrap="square" lIns="9525" tIns="9525" rIns="9525" bIns="9525" numCol="1" spcCol="1270" anchor="ctr" anchorCtr="0">
           <a:noAutofit/>
         </a:bodyPr>
         <a:lstStyle/>
         <a:p>
-          <a:pPr marL="0" lvl="0" indent="0" algn="ctr" defTabSz="577850">
+          <a:pPr marL="0" lvl="0" indent="0" algn="ctr" defTabSz="666750">
             <a:lnSpc>
               <a:spcPct val="90000"/>
             </a:lnSpc>
@@ -14044,14 +16346,14 @@
             <a:buNone/>
           </a:pPr>
           <a:r>
-            <a:rPr lang="en-SG" sz="1300" kern="1200"/>
+            <a:rPr lang="en-SG" sz="1500" kern="1200" dirty="0"/>
             <a:t>Energy use by fuel type</a:t>
           </a:r>
         </a:p>
       </dsp:txBody>
       <dsp:txXfrm>
-        <a:off x="4484738" y="1108450"/>
-        <a:ext cx="1245372" cy="379838"/>
+        <a:off x="4384795" y="2365371"/>
+        <a:ext cx="1825971" cy="556921"/>
       </dsp:txXfrm>
     </dsp:sp>
     <dsp:sp modelId="{A6DB2E35-A91B-4895-B749-B5B7F47454F3}">
@@ -14061,8 +16363,8 @@
       </dsp:nvSpPr>
       <dsp:spPr>
         <a:xfrm>
-          <a:off x="1495845" y="1643960"/>
-          <a:ext cx="1245372" cy="379838"/>
+          <a:off x="2193630" y="2757955"/>
+          <a:ext cx="1825971" cy="556921"/>
         </a:xfrm>
         <a:prstGeom prst="rect">
           <a:avLst/>
@@ -14104,12 +16406,12 @@
         </a:fontRef>
       </dsp:style>
       <dsp:txBody>
-        <a:bodyPr spcFirstLastPara="0" vert="horz" wrap="square" lIns="8255" tIns="8255" rIns="8255" bIns="8255" numCol="1" spcCol="1270" anchor="ctr" anchorCtr="0">
+        <a:bodyPr spcFirstLastPara="0" vert="horz" wrap="square" lIns="9525" tIns="9525" rIns="9525" bIns="9525" numCol="1" spcCol="1270" anchor="ctr" anchorCtr="0">
           <a:noAutofit/>
         </a:bodyPr>
         <a:lstStyle/>
         <a:p>
-          <a:pPr marL="0" lvl="0" indent="0" algn="ctr" defTabSz="577850">
+          <a:pPr marL="0" lvl="0" indent="0" algn="ctr" defTabSz="666750">
             <a:lnSpc>
               <a:spcPct val="90000"/>
             </a:lnSpc>
@@ -14122,14 +16424,14 @@
             <a:buNone/>
           </a:pPr>
           <a:r>
-            <a:rPr lang="en-SG" sz="1300" kern="1200"/>
+            <a:rPr lang="en-SG" sz="1500" kern="1200" dirty="0"/>
             <a:t>Stocks</a:t>
           </a:r>
         </a:p>
       </dsp:txBody>
       <dsp:txXfrm>
-        <a:off x="1495845" y="1643960"/>
-        <a:ext cx="1245372" cy="379838"/>
+        <a:off x="2193630" y="2757955"/>
+        <a:ext cx="1825971" cy="556921"/>
       </dsp:txXfrm>
     </dsp:sp>
     <dsp:sp modelId="{3AE5A43E-07B9-4637-95D2-B27F2399A626}">
@@ -14139,8 +16441,8 @@
       </dsp:nvSpPr>
       <dsp:spPr>
         <a:xfrm>
-          <a:off x="1495845" y="2447225"/>
-          <a:ext cx="1245372" cy="379838"/>
+          <a:off x="2193630" y="4720874"/>
+          <a:ext cx="1825971" cy="556921"/>
         </a:xfrm>
         <a:prstGeom prst="rect">
           <a:avLst/>
@@ -14182,12 +16484,12 @@
         </a:fontRef>
       </dsp:style>
       <dsp:txBody>
-        <a:bodyPr spcFirstLastPara="0" vert="horz" wrap="square" lIns="8255" tIns="8255" rIns="8255" bIns="8255" numCol="1" spcCol="1270" anchor="ctr" anchorCtr="0">
+        <a:bodyPr spcFirstLastPara="0" vert="horz" wrap="square" lIns="9525" tIns="9525" rIns="9525" bIns="9525" numCol="1" spcCol="1270" anchor="ctr" anchorCtr="0">
           <a:noAutofit/>
         </a:bodyPr>
         <a:lstStyle/>
         <a:p>
-          <a:pPr marL="0" lvl="0" indent="0" algn="ctr" defTabSz="577850">
+          <a:pPr marL="0" lvl="0" indent="0" algn="ctr" defTabSz="666750">
             <a:lnSpc>
               <a:spcPct val="90000"/>
             </a:lnSpc>
@@ -14200,14 +16502,14 @@
             <a:buNone/>
           </a:pPr>
           <a:r>
-            <a:rPr lang="en-SG" sz="1300" kern="1200"/>
+            <a:rPr lang="en-SG" sz="1500" kern="1200"/>
             <a:t>Other factors</a:t>
           </a:r>
         </a:p>
       </dsp:txBody>
       <dsp:txXfrm>
-        <a:off x="1495845" y="2447225"/>
-        <a:ext cx="1245372" cy="379838"/>
+        <a:off x="2193630" y="4720874"/>
+        <a:ext cx="1825971" cy="556921"/>
       </dsp:txXfrm>
     </dsp:sp>
     <dsp:sp modelId="{BA2A8497-6940-4B72-878A-0D81DFD00DF7}">
@@ -14217,8 +16519,8 @@
       </dsp:nvSpPr>
       <dsp:spPr>
         <a:xfrm>
-          <a:off x="2990292" y="1643960"/>
-          <a:ext cx="1245372" cy="379838"/>
+          <a:off x="4384795" y="3150539"/>
+          <a:ext cx="1825971" cy="556921"/>
         </a:xfrm>
         <a:prstGeom prst="rect">
           <a:avLst/>
@@ -14260,12 +16562,12 @@
         </a:fontRef>
       </dsp:style>
       <dsp:txBody>
-        <a:bodyPr spcFirstLastPara="0" vert="horz" wrap="square" lIns="8255" tIns="8255" rIns="8255" bIns="8255" numCol="1" spcCol="1270" anchor="ctr" anchorCtr="0">
+        <a:bodyPr spcFirstLastPara="0" vert="horz" wrap="square" lIns="9525" tIns="9525" rIns="9525" bIns="9525" numCol="1" spcCol="1270" anchor="ctr" anchorCtr="0">
           <a:noAutofit/>
         </a:bodyPr>
         <a:lstStyle/>
         <a:p>
-          <a:pPr marL="0" lvl="0" indent="0" algn="ctr" defTabSz="577850">
+          <a:pPr marL="0" lvl="0" indent="0" algn="ctr" defTabSz="666750">
             <a:lnSpc>
               <a:spcPct val="90000"/>
             </a:lnSpc>
@@ -14278,14 +16580,14 @@
             <a:buNone/>
           </a:pPr>
           <a:r>
-            <a:rPr lang="en-SG" sz="1300" kern="1200"/>
-            <a:t>Turnover rates</a:t>
+            <a:rPr lang="en-SG" sz="1500" kern="1200" dirty="0"/>
+            <a:t>Turnover rates (road only)</a:t>
           </a:r>
         </a:p>
       </dsp:txBody>
       <dsp:txXfrm>
-        <a:off x="2990292" y="1643960"/>
-        <a:ext cx="1245372" cy="379838"/>
+        <a:off x="4384795" y="3150539"/>
+        <a:ext cx="1825971" cy="556921"/>
       </dsp:txXfrm>
     </dsp:sp>
     <dsp:sp modelId="{DBE83B29-5E1E-467E-A745-7B27708AFD8C}">
@@ -14295,8 +16597,8 @@
       </dsp:nvSpPr>
       <dsp:spPr>
         <a:xfrm>
-          <a:off x="2990292" y="2179470"/>
-          <a:ext cx="1245372" cy="379838"/>
+          <a:off x="4384795" y="3935707"/>
+          <a:ext cx="1825971" cy="556921"/>
         </a:xfrm>
         <a:prstGeom prst="rect">
           <a:avLst/>
@@ -14338,12 +16640,12 @@
         </a:fontRef>
       </dsp:style>
       <dsp:txBody>
-        <a:bodyPr spcFirstLastPara="0" vert="horz" wrap="square" lIns="8255" tIns="8255" rIns="8255" bIns="8255" numCol="1" spcCol="1270" anchor="ctr" anchorCtr="0">
+        <a:bodyPr spcFirstLastPara="0" vert="horz" wrap="square" lIns="9525" tIns="9525" rIns="9525" bIns="9525" numCol="1" spcCol="1270" anchor="ctr" anchorCtr="0">
           <a:noAutofit/>
         </a:bodyPr>
         <a:lstStyle/>
         <a:p>
-          <a:pPr marL="0" lvl="0" indent="0" algn="ctr" defTabSz="577850">
+          <a:pPr marL="0" lvl="0" indent="0" algn="ctr" defTabSz="666750">
             <a:lnSpc>
               <a:spcPct val="90000"/>
             </a:lnSpc>
@@ -14356,14 +16658,14 @@
             <a:buNone/>
           </a:pPr>
           <a:r>
-            <a:rPr lang="en-SG" sz="1300" kern="1200"/>
-            <a:t>Occupancy and load factors</a:t>
+            <a:rPr lang="en-SG" sz="1500" kern="1200" dirty="0"/>
+            <a:t>Occupancy and load factors (road only)</a:t>
           </a:r>
         </a:p>
       </dsp:txBody>
       <dsp:txXfrm>
-        <a:off x="2990292" y="2179470"/>
-        <a:ext cx="1245372" cy="379838"/>
+        <a:off x="4384795" y="3935707"/>
+        <a:ext cx="1825971" cy="556921"/>
       </dsp:txXfrm>
     </dsp:sp>
     <dsp:sp modelId="{478FA14F-17B9-4C3C-B3CD-A9A00FD127CD}">
@@ -14373,8 +16675,8 @@
       </dsp:nvSpPr>
       <dsp:spPr>
         <a:xfrm>
-          <a:off x="2990292" y="2714980"/>
-          <a:ext cx="1245372" cy="379838"/>
+          <a:off x="4384795" y="4720874"/>
+          <a:ext cx="1825971" cy="556921"/>
         </a:xfrm>
         <a:prstGeom prst="rect">
           <a:avLst/>
@@ -14416,12 +16718,12 @@
         </a:fontRef>
       </dsp:style>
       <dsp:txBody>
-        <a:bodyPr spcFirstLastPara="0" vert="horz" wrap="square" lIns="8255" tIns="8255" rIns="8255" bIns="8255" numCol="1" spcCol="1270" anchor="ctr" anchorCtr="0">
+        <a:bodyPr spcFirstLastPara="0" vert="horz" wrap="square" lIns="9525" tIns="9525" rIns="9525" bIns="9525" numCol="1" spcCol="1270" anchor="ctr" anchorCtr="0">
           <a:noAutofit/>
         </a:bodyPr>
         <a:lstStyle/>
         <a:p>
-          <a:pPr marL="0" lvl="0" indent="0" algn="ctr" defTabSz="577850">
+          <a:pPr marL="0" lvl="0" indent="0" algn="ctr" defTabSz="666750">
             <a:lnSpc>
               <a:spcPct val="90000"/>
             </a:lnSpc>
@@ -14434,25 +16736,25 @@
             <a:buNone/>
           </a:pPr>
           <a:r>
-            <a:rPr lang="en-SG" sz="1300" kern="1200"/>
-            <a:t>New vehicle efficiency</a:t>
+            <a:rPr lang="en-SG" sz="1500" kern="1200" dirty="0"/>
+            <a:t>New vehicle efficiency (road only)</a:t>
           </a:r>
         </a:p>
       </dsp:txBody>
       <dsp:txXfrm>
-        <a:off x="2990292" y="2714980"/>
-        <a:ext cx="1245372" cy="379838"/>
+        <a:off x="4384795" y="4720874"/>
+        <a:ext cx="1825971" cy="556921"/>
       </dsp:txXfrm>
     </dsp:sp>
-    <dsp:sp modelId="{F64C9670-F9D3-4B2E-950B-F708FDA3711F}">
+    <dsp:sp modelId="{5DF909A4-D1DD-4AAF-BFEC-DC2028097CB7}">
       <dsp:nvSpPr>
         <dsp:cNvPr id="0" name=""/>
         <dsp:cNvSpPr/>
       </dsp:nvSpPr>
       <dsp:spPr>
         <a:xfrm>
-          <a:off x="2990292" y="3250490"/>
-          <a:ext cx="1245372" cy="379838"/>
+          <a:off x="4384795" y="5506042"/>
+          <a:ext cx="1825971" cy="556921"/>
         </a:xfrm>
         <a:prstGeom prst="rect">
           <a:avLst/>
@@ -14494,12 +16796,12 @@
         </a:fontRef>
       </dsp:style>
       <dsp:txBody>
-        <a:bodyPr spcFirstLastPara="0" vert="horz" wrap="square" lIns="8255" tIns="8255" rIns="8255" bIns="8255" numCol="1" spcCol="1270" anchor="ctr" anchorCtr="0">
+        <a:bodyPr spcFirstLastPara="0" vert="horz" wrap="square" lIns="9525" tIns="9525" rIns="9525" bIns="9525" numCol="1" spcCol="1270" anchor="ctr" anchorCtr="0">
           <a:noAutofit/>
         </a:bodyPr>
         <a:lstStyle/>
         <a:p>
-          <a:pPr marL="0" lvl="0" indent="0" algn="ctr" defTabSz="577850">
+          <a:pPr marL="0" lvl="0" indent="0" algn="ctr" defTabSz="666750">
             <a:lnSpc>
               <a:spcPct val="90000"/>
             </a:lnSpc>
@@ -14512,14 +16814,92 @@
             <a:buNone/>
           </a:pPr>
           <a:r>
-            <a:rPr lang="en-SG" sz="1300" kern="1200"/>
-            <a:t>Non road efficiency </a:t>
+            <a:rPr lang="en-SG" sz="1500" kern="1200" dirty="0"/>
+            <a:t>Fuel mixing (e.g. biofuel mix %)</a:t>
           </a:r>
         </a:p>
       </dsp:txBody>
       <dsp:txXfrm>
-        <a:off x="2990292" y="3250490"/>
-        <a:ext cx="1245372" cy="379838"/>
+        <a:off x="4384795" y="5506042"/>
+        <a:ext cx="1825971" cy="556921"/>
+      </dsp:txXfrm>
+    </dsp:sp>
+    <dsp:sp modelId="{72D08835-297A-4D3F-AFF0-01081D88A8DD}">
+      <dsp:nvSpPr>
+        <dsp:cNvPr id="0" name=""/>
+        <dsp:cNvSpPr/>
+      </dsp:nvSpPr>
+      <dsp:spPr>
+        <a:xfrm>
+          <a:off x="4384795" y="6291209"/>
+          <a:ext cx="1825971" cy="556921"/>
+        </a:xfrm>
+        <a:prstGeom prst="rect">
+          <a:avLst/>
+        </a:prstGeom>
+        <a:solidFill>
+          <a:schemeClr val="accent3">
+            <a:hueOff val="0"/>
+            <a:satOff val="0"/>
+            <a:lumOff val="0"/>
+            <a:alphaOff val="0"/>
+          </a:schemeClr>
+        </a:solidFill>
+        <a:ln w="12700" cap="flat" cmpd="sng" algn="ctr">
+          <a:solidFill>
+            <a:schemeClr val="lt1">
+              <a:hueOff val="0"/>
+              <a:satOff val="0"/>
+              <a:lumOff val="0"/>
+              <a:alphaOff val="0"/>
+            </a:schemeClr>
+          </a:solidFill>
+          <a:prstDash val="solid"/>
+          <a:miter lim="800000"/>
+        </a:ln>
+        <a:effectLst/>
+      </dsp:spPr>
+      <dsp:style>
+        <a:lnRef idx="2">
+          <a:scrgbClr r="0" g="0" b="0"/>
+        </a:lnRef>
+        <a:fillRef idx="1">
+          <a:scrgbClr r="0" g="0" b="0"/>
+        </a:fillRef>
+        <a:effectRef idx="0">
+          <a:scrgbClr r="0" g="0" b="0"/>
+        </a:effectRef>
+        <a:fontRef idx="minor">
+          <a:schemeClr val="lt1"/>
+        </a:fontRef>
+      </dsp:style>
+      <dsp:txBody>
+        <a:bodyPr spcFirstLastPara="0" vert="horz" wrap="square" lIns="9525" tIns="9525" rIns="9525" bIns="9525" numCol="1" spcCol="1270" anchor="ctr" anchorCtr="0">
+          <a:noAutofit/>
+        </a:bodyPr>
+        <a:lstStyle/>
+        <a:p>
+          <a:pPr marL="0" lvl="0" indent="0" algn="ctr" defTabSz="666750">
+            <a:lnSpc>
+              <a:spcPct val="90000"/>
+            </a:lnSpc>
+            <a:spcBef>
+              <a:spcPct val="0"/>
+            </a:spcBef>
+            <a:spcAft>
+              <a:spcPct val="35000"/>
+            </a:spcAft>
+            <a:buNone/>
+          </a:pPr>
+          <a:r>
+            <a:rPr lang="en-SG" sz="1500" kern="1200" dirty="0"/>
+            <a:t>Hybrid electricity usage % (road only)</a:t>
+          </a:r>
+        </a:p>
+      </dsp:txBody>
+      <dsp:txXfrm>
+        <a:off x="4384795" y="6291209"/>
+        <a:ext cx="1825971" cy="556921"/>
       </dsp:txXfrm>
     </dsp:sp>
   </dsp:spTree>

</xml_diff>